<commit_message>
Updated report and reference files
Updated report, updated task category reference file, and added Douglas College 2021 schedule
</commit_message>
<xml_diff>
--- a/SHS_2021Stats_DataAnalysis/Reference/Task Categories.docx
+++ b/SHS_2021Stats_DataAnalysis/Reference/Task Categories.docx
@@ -463,6 +463,33 @@
     </w:p>
     <w:p>
       <w:pPr>
+        <w:numPr>
+          <w:ilvl w:val="0"/>
+          <w:numId w:val="3"/>
+        </w:numPr>
+        <w:shd w:val="clear" w:color="auto" w:fill="FFFFFF"/>
+        <w:spacing w:before="100" w:beforeAutospacing="1" w:after="100" w:afterAutospacing="1" w:line="240" w:lineRule="auto"/>
+        <w:rPr>
+          <w:rFonts w:ascii="Arial" w:eastAsia="Times New Roman" w:hAnsi="Arial" w:cs="Arial"/>
+          <w:color w:val="212121"/>
+          <w:sz w:val="24"/>
+          <w:szCs w:val="24"/>
+        </w:rPr>
+      </w:pPr>
+      <w:r>
+        <w:rPr>
+          <w:rFonts w:ascii="Arial" w:eastAsia="Times New Roman" w:hAnsi="Arial" w:cs="Arial"/>
+          <w:color w:val="212121"/>
+          <w:sz w:val="24"/>
+          <w:szCs w:val="24"/>
+        </w:rPr>
+        <w:t>UPass</w:t>
+      </w:r>
+      <w:bookmarkStart w:id="0" w:name="_GoBack"/>
+      <w:bookmarkEnd w:id="0"/>
+    </w:p>
+    <w:p>
+      <w:pPr>
         <w:shd w:val="clear" w:color="auto" w:fill="FFFFFF"/>
         <w:spacing w:before="120" w:after="90" w:line="240" w:lineRule="auto"/>
         <w:rPr>
@@ -1049,6 +1076,7 @@
           <w:sz w:val="24"/>
           <w:szCs w:val="24"/>
         </w:rPr>
+        <w:lastRenderedPageBreak/>
         <w:t>Microsoft 365 Issues</w:t>
       </w:r>
     </w:p>
@@ -1074,7 +1102,6 @@
           <w:sz w:val="24"/>
           <w:szCs w:val="24"/>
         </w:rPr>
-        <w:lastRenderedPageBreak/>
         <w:t>Academic Advising</w:t>
       </w:r>
     </w:p>
@@ -1457,8 +1484,6 @@
         </w:rPr>
         <w:t>.xlsx</w:t>
       </w:r>
-      <w:bookmarkStart w:id="0" w:name="_GoBack"/>
-      <w:bookmarkEnd w:id="0"/>
     </w:p>
     <w:p>
       <w:pPr>
@@ -1792,6 +1817,7 @@
           <w:sz w:val="24"/>
           <w:szCs w:val="24"/>
         </w:rPr>
+        <w:lastRenderedPageBreak/>
         <w:t xml:space="preserve"> 'Citrix',</w:t>
       </w:r>
     </w:p>
@@ -1813,50 +1839,742 @@
           <w:sz w:val="24"/>
           <w:szCs w:val="24"/>
         </w:rPr>
+        <w:t xml:space="preserve"> 'Lockdown download',</w:t>
+      </w:r>
+    </w:p>
+    <w:p>
+      <w:pPr>
+        <w:shd w:val="clear" w:color="auto" w:fill="FFFFFF"/>
+        <w:spacing w:before="100" w:beforeAutospacing="1" w:after="100" w:afterAutospacing="1" w:line="240" w:lineRule="auto"/>
+        <w:rPr>
+          <w:rFonts w:ascii="Arial" w:eastAsia="Times New Roman" w:hAnsi="Arial" w:cs="Arial"/>
+          <w:color w:val="212121"/>
+          <w:sz w:val="24"/>
+          <w:szCs w:val="24"/>
+        </w:rPr>
+      </w:pPr>
+      <w:r>
+        <w:rPr>
+          <w:rFonts w:ascii="Arial" w:eastAsia="Times New Roman" w:hAnsi="Arial" w:cs="Arial"/>
+          <w:color w:val="212121"/>
+          <w:sz w:val="24"/>
+          <w:szCs w:val="24"/>
+        </w:rPr>
+        <w:t xml:space="preserve"> 'Kaltura',</w:t>
+      </w:r>
+    </w:p>
+    <w:p>
+      <w:pPr>
+        <w:shd w:val="clear" w:color="auto" w:fill="FFFFFF"/>
+        <w:spacing w:before="100" w:beforeAutospacing="1" w:after="100" w:afterAutospacing="1" w:line="240" w:lineRule="auto"/>
+        <w:rPr>
+          <w:rFonts w:ascii="Arial" w:eastAsia="Times New Roman" w:hAnsi="Arial" w:cs="Arial"/>
+          <w:color w:val="212121"/>
+          <w:sz w:val="24"/>
+          <w:szCs w:val="24"/>
+        </w:rPr>
+      </w:pPr>
+      <w:r>
+        <w:rPr>
+          <w:rFonts w:ascii="Arial" w:eastAsia="Times New Roman" w:hAnsi="Arial" w:cs="Arial"/>
+          <w:color w:val="212121"/>
+          <w:sz w:val="24"/>
+          <w:szCs w:val="24"/>
+        </w:rPr>
+        <w:t xml:space="preserve"> 'Adobe </w:t>
+      </w:r>
+      <w:proofErr w:type="spellStart"/>
+      <w:r>
+        <w:rPr>
+          <w:rFonts w:ascii="Arial" w:eastAsia="Times New Roman" w:hAnsi="Arial" w:cs="Arial"/>
+          <w:color w:val="212121"/>
+          <w:sz w:val="24"/>
+          <w:szCs w:val="24"/>
+        </w:rPr>
+        <w:t>Coursepack</w:t>
+      </w:r>
+      <w:proofErr w:type="spellEnd"/>
+      <w:r>
+        <w:rPr>
+          <w:rFonts w:ascii="Arial" w:eastAsia="Times New Roman" w:hAnsi="Arial" w:cs="Arial"/>
+          <w:color w:val="212121"/>
+          <w:sz w:val="24"/>
+          <w:szCs w:val="24"/>
+        </w:rPr>
+        <w:t>',</w:t>
+      </w:r>
+    </w:p>
+    <w:p>
+      <w:pPr>
+        <w:shd w:val="clear" w:color="auto" w:fill="FFFFFF"/>
+        <w:spacing w:before="100" w:beforeAutospacing="1" w:after="100" w:afterAutospacing="1" w:line="240" w:lineRule="auto"/>
+        <w:rPr>
+          <w:rFonts w:ascii="Arial" w:eastAsia="Times New Roman" w:hAnsi="Arial" w:cs="Arial"/>
+          <w:color w:val="212121"/>
+          <w:sz w:val="24"/>
+          <w:szCs w:val="24"/>
+        </w:rPr>
+      </w:pPr>
+      <w:r>
+        <w:rPr>
+          <w:rFonts w:ascii="Arial" w:eastAsia="Times New Roman" w:hAnsi="Arial" w:cs="Arial"/>
+          <w:color w:val="212121"/>
+          <w:sz w:val="24"/>
+          <w:szCs w:val="24"/>
+        </w:rPr>
+        <w:t xml:space="preserve"> 'Douglas College International',</w:t>
+      </w:r>
+    </w:p>
+    <w:p>
+      <w:pPr>
+        <w:shd w:val="clear" w:color="auto" w:fill="FFFFFF"/>
+        <w:spacing w:before="100" w:beforeAutospacing="1" w:after="100" w:afterAutospacing="1" w:line="240" w:lineRule="auto"/>
+        <w:rPr>
+          <w:rFonts w:ascii="Arial" w:eastAsia="Times New Roman" w:hAnsi="Arial" w:cs="Arial"/>
+          <w:color w:val="212121"/>
+          <w:sz w:val="24"/>
+          <w:szCs w:val="24"/>
+        </w:rPr>
+      </w:pPr>
+      <w:r>
+        <w:rPr>
+          <w:rFonts w:ascii="Arial" w:eastAsia="Times New Roman" w:hAnsi="Arial" w:cs="Arial"/>
+          <w:color w:val="212121"/>
+          <w:sz w:val="24"/>
+          <w:szCs w:val="24"/>
+        </w:rPr>
+        <w:t xml:space="preserve"> 'Lockdown Browser',</w:t>
+      </w:r>
+    </w:p>
+    <w:p>
+      <w:pPr>
+        <w:shd w:val="clear" w:color="auto" w:fill="FFFFFF"/>
+        <w:spacing w:before="100" w:beforeAutospacing="1" w:after="100" w:afterAutospacing="1" w:line="240" w:lineRule="auto"/>
+        <w:rPr>
+          <w:rFonts w:ascii="Arial" w:eastAsia="Times New Roman" w:hAnsi="Arial" w:cs="Arial"/>
+          <w:color w:val="212121"/>
+          <w:sz w:val="24"/>
+          <w:szCs w:val="24"/>
+        </w:rPr>
+      </w:pPr>
+      <w:r>
+        <w:rPr>
+          <w:rFonts w:ascii="Arial" w:eastAsia="Times New Roman" w:hAnsi="Arial" w:cs="Arial"/>
+          <w:color w:val="212121"/>
+          <w:sz w:val="24"/>
+          <w:szCs w:val="24"/>
+        </w:rPr>
+        <w:t xml:space="preserve"> 'microphone problem',</w:t>
+      </w:r>
+    </w:p>
+    <w:p>
+      <w:pPr>
+        <w:shd w:val="clear" w:color="auto" w:fill="FFFFFF"/>
+        <w:spacing w:before="100" w:beforeAutospacing="1" w:after="100" w:afterAutospacing="1" w:line="240" w:lineRule="auto"/>
+        <w:rPr>
+          <w:rFonts w:ascii="Arial" w:eastAsia="Times New Roman" w:hAnsi="Arial" w:cs="Arial"/>
+          <w:color w:val="212121"/>
+          <w:sz w:val="24"/>
+          <w:szCs w:val="24"/>
+        </w:rPr>
+      </w:pPr>
+      <w:r>
+        <w:rPr>
+          <w:rFonts w:ascii="Arial" w:eastAsia="Times New Roman" w:hAnsi="Arial" w:cs="Arial"/>
+          <w:color w:val="212121"/>
+          <w:sz w:val="24"/>
+          <w:szCs w:val="24"/>
+        </w:rPr>
+        <w:t xml:space="preserve"> 'OneNote Collab',</w:t>
+      </w:r>
+    </w:p>
+    <w:p>
+      <w:pPr>
+        <w:shd w:val="clear" w:color="auto" w:fill="FFFFFF"/>
+        <w:spacing w:before="100" w:beforeAutospacing="1" w:after="100" w:afterAutospacing="1" w:line="240" w:lineRule="auto"/>
+        <w:rPr>
+          <w:rFonts w:ascii="Arial" w:eastAsia="Times New Roman" w:hAnsi="Arial" w:cs="Arial"/>
+          <w:color w:val="212121"/>
+          <w:sz w:val="24"/>
+          <w:szCs w:val="24"/>
+        </w:rPr>
+      </w:pPr>
+      <w:r>
+        <w:rPr>
+          <w:rFonts w:ascii="Arial" w:eastAsia="Times New Roman" w:hAnsi="Arial" w:cs="Arial"/>
+          <w:color w:val="212121"/>
+          <w:sz w:val="24"/>
+          <w:szCs w:val="24"/>
+        </w:rPr>
+        <w:t xml:space="preserve"> 'black screen',</w:t>
+      </w:r>
+    </w:p>
+    <w:p>
+      <w:pPr>
+        <w:shd w:val="clear" w:color="auto" w:fill="FFFFFF"/>
+        <w:spacing w:before="100" w:beforeAutospacing="1" w:after="100" w:afterAutospacing="1" w:line="240" w:lineRule="auto"/>
+        <w:rPr>
+          <w:rFonts w:ascii="Arial" w:eastAsia="Times New Roman" w:hAnsi="Arial" w:cs="Arial"/>
+          <w:color w:val="212121"/>
+          <w:sz w:val="24"/>
+          <w:szCs w:val="24"/>
+        </w:rPr>
+      </w:pPr>
+      <w:r>
+        <w:rPr>
+          <w:rFonts w:ascii="Arial" w:eastAsia="Times New Roman" w:hAnsi="Arial" w:cs="Arial"/>
+          <w:color w:val="212121"/>
+          <w:sz w:val="24"/>
+          <w:szCs w:val="24"/>
+        </w:rPr>
+        <w:t xml:space="preserve"> 'Word to PDF conversion',</w:t>
+      </w:r>
+    </w:p>
+    <w:p>
+      <w:pPr>
+        <w:shd w:val="clear" w:color="auto" w:fill="FFFFFF"/>
+        <w:spacing w:before="100" w:beforeAutospacing="1" w:after="100" w:afterAutospacing="1" w:line="240" w:lineRule="auto"/>
+        <w:rPr>
+          <w:rFonts w:ascii="Arial" w:eastAsia="Times New Roman" w:hAnsi="Arial" w:cs="Arial"/>
+          <w:color w:val="212121"/>
+          <w:sz w:val="24"/>
+          <w:szCs w:val="24"/>
+        </w:rPr>
+      </w:pPr>
+      <w:r>
+        <w:rPr>
+          <w:rFonts w:ascii="Arial" w:eastAsia="Times New Roman" w:hAnsi="Arial" w:cs="Arial"/>
+          <w:color w:val="212121"/>
+          <w:sz w:val="24"/>
+          <w:szCs w:val="24"/>
+        </w:rPr>
+        <w:t xml:space="preserve"> 'Android Studio',</w:t>
+      </w:r>
+    </w:p>
+    <w:p>
+      <w:pPr>
+        <w:shd w:val="clear" w:color="auto" w:fill="FFFFFF"/>
+        <w:spacing w:before="100" w:beforeAutospacing="1" w:after="100" w:afterAutospacing="1" w:line="240" w:lineRule="auto"/>
+        <w:rPr>
+          <w:rFonts w:ascii="Arial" w:eastAsia="Times New Roman" w:hAnsi="Arial" w:cs="Arial"/>
+          <w:color w:val="212121"/>
+          <w:sz w:val="24"/>
+          <w:szCs w:val="24"/>
+        </w:rPr>
+      </w:pPr>
+      <w:r>
+        <w:rPr>
+          <w:rFonts w:ascii="Arial" w:eastAsia="Times New Roman" w:hAnsi="Arial" w:cs="Arial"/>
+          <w:color w:val="212121"/>
+          <w:sz w:val="24"/>
+          <w:szCs w:val="24"/>
+        </w:rPr>
+        <w:t xml:space="preserve"> 'Consent Form Issue',</w:t>
+      </w:r>
+    </w:p>
+    <w:p>
+      <w:pPr>
+        <w:shd w:val="clear" w:color="auto" w:fill="FFFFFF"/>
+        <w:spacing w:before="100" w:beforeAutospacing="1" w:after="100" w:afterAutospacing="1" w:line="240" w:lineRule="auto"/>
+        <w:rPr>
+          <w:rFonts w:ascii="Arial" w:eastAsia="Times New Roman" w:hAnsi="Arial" w:cs="Arial"/>
+          <w:color w:val="212121"/>
+          <w:sz w:val="24"/>
+          <w:szCs w:val="24"/>
+        </w:rPr>
+      </w:pPr>
+      <w:r>
+        <w:rPr>
+          <w:rFonts w:ascii="Arial" w:eastAsia="Times New Roman" w:hAnsi="Arial" w:cs="Arial"/>
+          <w:color w:val="212121"/>
+          <w:sz w:val="24"/>
+          <w:szCs w:val="24"/>
+        </w:rPr>
+        <w:t xml:space="preserve"> 'Uploading video to laptop',</w:t>
+      </w:r>
+    </w:p>
+    <w:p>
+      <w:pPr>
+        <w:shd w:val="clear" w:color="auto" w:fill="FFFFFF"/>
+        <w:spacing w:before="100" w:beforeAutospacing="1" w:after="100" w:afterAutospacing="1" w:line="240" w:lineRule="auto"/>
+        <w:rPr>
+          <w:rFonts w:ascii="Arial" w:eastAsia="Times New Roman" w:hAnsi="Arial" w:cs="Arial"/>
+          <w:color w:val="212121"/>
+          <w:sz w:val="24"/>
+          <w:szCs w:val="24"/>
+        </w:rPr>
+      </w:pPr>
+      <w:r>
+        <w:rPr>
+          <w:rFonts w:ascii="Arial" w:eastAsia="Times New Roman" w:hAnsi="Arial" w:cs="Arial"/>
+          <w:color w:val="212121"/>
+          <w:sz w:val="24"/>
+          <w:szCs w:val="24"/>
+        </w:rPr>
+        <w:t xml:space="preserve"> 'File association/unable to open',</w:t>
+      </w:r>
+    </w:p>
+    <w:p>
+      <w:pPr>
+        <w:shd w:val="clear" w:color="auto" w:fill="FFFFFF"/>
+        <w:spacing w:before="100" w:beforeAutospacing="1" w:after="100" w:afterAutospacing="1" w:line="240" w:lineRule="auto"/>
+        <w:rPr>
+          <w:rFonts w:ascii="Arial" w:eastAsia="Times New Roman" w:hAnsi="Arial" w:cs="Arial"/>
+          <w:color w:val="212121"/>
+          <w:sz w:val="24"/>
+          <w:szCs w:val="24"/>
+        </w:rPr>
+      </w:pPr>
+      <w:r>
+        <w:rPr>
+          <w:rFonts w:ascii="Arial" w:eastAsia="Times New Roman" w:hAnsi="Arial" w:cs="Arial"/>
+          <w:color w:val="212121"/>
+          <w:sz w:val="24"/>
+          <w:szCs w:val="24"/>
+        </w:rPr>
+        <w:t xml:space="preserve"> 'Zoom and Lockdown Browser issue',</w:t>
+      </w:r>
+    </w:p>
+    <w:p>
+      <w:pPr>
+        <w:shd w:val="clear" w:color="auto" w:fill="FFFFFF"/>
+        <w:spacing w:before="100" w:beforeAutospacing="1" w:after="100" w:afterAutospacing="1" w:line="240" w:lineRule="auto"/>
+        <w:rPr>
+          <w:rFonts w:ascii="Arial" w:eastAsia="Times New Roman" w:hAnsi="Arial" w:cs="Arial"/>
+          <w:color w:val="212121"/>
+          <w:sz w:val="24"/>
+          <w:szCs w:val="24"/>
+        </w:rPr>
+      </w:pPr>
+      <w:r>
+        <w:rPr>
+          <w:rFonts w:ascii="Arial" w:eastAsia="Times New Roman" w:hAnsi="Arial" w:cs="Arial"/>
+          <w:color w:val="212121"/>
+          <w:sz w:val="24"/>
+          <w:szCs w:val="24"/>
+        </w:rPr>
+        <w:t xml:space="preserve"> 'Printing',</w:t>
+      </w:r>
+    </w:p>
+    <w:p>
+      <w:pPr>
+        <w:shd w:val="clear" w:color="auto" w:fill="FFFFFF"/>
+        <w:spacing w:before="100" w:beforeAutospacing="1" w:after="100" w:afterAutospacing="1" w:line="240" w:lineRule="auto"/>
+        <w:rPr>
+          <w:rFonts w:ascii="Arial" w:eastAsia="Times New Roman" w:hAnsi="Arial" w:cs="Arial"/>
+          <w:color w:val="212121"/>
+          <w:sz w:val="24"/>
+          <w:szCs w:val="24"/>
+        </w:rPr>
+      </w:pPr>
+      <w:r>
+        <w:rPr>
+          <w:rFonts w:ascii="Arial" w:eastAsia="Times New Roman" w:hAnsi="Arial" w:cs="Arial"/>
+          <w:color w:val="212121"/>
+          <w:sz w:val="24"/>
+          <w:szCs w:val="24"/>
+        </w:rPr>
+        <w:t xml:space="preserve"> 'Zoom Issue',</w:t>
+      </w:r>
+    </w:p>
+    <w:p>
+      <w:pPr>
+        <w:shd w:val="clear" w:color="auto" w:fill="FFFFFF"/>
+        <w:spacing w:before="100" w:beforeAutospacing="1" w:after="100" w:afterAutospacing="1" w:line="240" w:lineRule="auto"/>
+        <w:rPr>
+          <w:rFonts w:ascii="Arial" w:eastAsia="Times New Roman" w:hAnsi="Arial" w:cs="Arial"/>
+          <w:color w:val="212121"/>
+          <w:sz w:val="24"/>
+          <w:szCs w:val="24"/>
+        </w:rPr>
+      </w:pPr>
+      <w:r>
+        <w:rPr>
+          <w:rFonts w:ascii="Arial" w:eastAsia="Times New Roman" w:hAnsi="Arial" w:cs="Arial"/>
+          <w:color w:val="212121"/>
+          <w:sz w:val="24"/>
+          <w:szCs w:val="24"/>
+        </w:rPr>
+        <w:t xml:space="preserve"> 'Zoom and Lockdown browser Session issue',</w:t>
+      </w:r>
+    </w:p>
+    <w:p>
+      <w:pPr>
+        <w:shd w:val="clear" w:color="auto" w:fill="FFFFFF"/>
+        <w:spacing w:before="100" w:beforeAutospacing="1" w:after="100" w:afterAutospacing="1" w:line="240" w:lineRule="auto"/>
+        <w:rPr>
+          <w:rFonts w:ascii="Arial" w:eastAsia="Times New Roman" w:hAnsi="Arial" w:cs="Arial"/>
+          <w:color w:val="212121"/>
+          <w:sz w:val="24"/>
+          <w:szCs w:val="24"/>
+        </w:rPr>
+      </w:pPr>
+      <w:r>
+        <w:rPr>
+          <w:rFonts w:ascii="Arial" w:eastAsia="Times New Roman" w:hAnsi="Arial" w:cs="Arial"/>
+          <w:color w:val="212121"/>
+          <w:sz w:val="24"/>
+          <w:szCs w:val="24"/>
+        </w:rPr>
+        <w:t xml:space="preserve"> 'Microsoft Office issues',</w:t>
+      </w:r>
+    </w:p>
+    <w:p>
+      <w:pPr>
+        <w:shd w:val="clear" w:color="auto" w:fill="FFFFFF"/>
+        <w:spacing w:before="100" w:beforeAutospacing="1" w:after="100" w:afterAutospacing="1" w:line="240" w:lineRule="auto"/>
+        <w:rPr>
+          <w:rFonts w:ascii="Arial" w:eastAsia="Times New Roman" w:hAnsi="Arial" w:cs="Arial"/>
+          <w:color w:val="212121"/>
+          <w:sz w:val="24"/>
+          <w:szCs w:val="24"/>
+        </w:rPr>
+      </w:pPr>
+      <w:r>
+        <w:rPr>
+          <w:rFonts w:ascii="Arial" w:eastAsia="Times New Roman" w:hAnsi="Arial" w:cs="Arial"/>
+          <w:color w:val="212121"/>
+          <w:sz w:val="24"/>
+          <w:szCs w:val="24"/>
+        </w:rPr>
+        <w:t xml:space="preserve"> 'Microsoft Excel Issue',</w:t>
+      </w:r>
+    </w:p>
+    <w:p>
+      <w:pPr>
+        <w:shd w:val="clear" w:color="auto" w:fill="FFFFFF"/>
+        <w:spacing w:before="100" w:beforeAutospacing="1" w:after="100" w:afterAutospacing="1" w:line="240" w:lineRule="auto"/>
+        <w:rPr>
+          <w:rFonts w:ascii="Arial" w:eastAsia="Times New Roman" w:hAnsi="Arial" w:cs="Arial"/>
+          <w:color w:val="212121"/>
+          <w:sz w:val="24"/>
+          <w:szCs w:val="24"/>
+        </w:rPr>
+      </w:pPr>
+      <w:r>
+        <w:rPr>
+          <w:rFonts w:ascii="Arial" w:eastAsia="Times New Roman" w:hAnsi="Arial" w:cs="Arial"/>
+          <w:color w:val="212121"/>
+          <w:sz w:val="24"/>
+          <w:szCs w:val="24"/>
+        </w:rPr>
+        <w:t xml:space="preserve"> 'Assignment Submission Issue',</w:t>
+      </w:r>
+    </w:p>
+    <w:p>
+      <w:pPr>
+        <w:shd w:val="clear" w:color="auto" w:fill="FFFFFF"/>
+        <w:spacing w:before="100" w:beforeAutospacing="1" w:after="100" w:afterAutospacing="1" w:line="240" w:lineRule="auto"/>
+        <w:rPr>
+          <w:rFonts w:ascii="Arial" w:eastAsia="Times New Roman" w:hAnsi="Arial" w:cs="Arial"/>
+          <w:color w:val="212121"/>
+          <w:sz w:val="24"/>
+          <w:szCs w:val="24"/>
+        </w:rPr>
+      </w:pPr>
+      <w:r>
+        <w:rPr>
+          <w:rFonts w:ascii="Arial" w:eastAsia="Times New Roman" w:hAnsi="Arial" w:cs="Arial"/>
+          <w:color w:val="212121"/>
+          <w:sz w:val="24"/>
+          <w:szCs w:val="24"/>
+        </w:rPr>
+        <w:t xml:space="preserve"> 'Library and Learning Centre',</w:t>
+      </w:r>
+    </w:p>
+    <w:p>
+      <w:pPr>
+        <w:shd w:val="clear" w:color="auto" w:fill="FFFFFF"/>
+        <w:spacing w:before="100" w:beforeAutospacing="1" w:after="100" w:afterAutospacing="1" w:line="240" w:lineRule="auto"/>
+        <w:rPr>
+          <w:rFonts w:ascii="Arial" w:eastAsia="Times New Roman" w:hAnsi="Arial" w:cs="Arial"/>
+          <w:color w:val="212121"/>
+          <w:sz w:val="24"/>
+          <w:szCs w:val="24"/>
+        </w:rPr>
+      </w:pPr>
+      <w:r>
+        <w:rPr>
+          <w:rFonts w:ascii="Arial" w:eastAsia="Times New Roman" w:hAnsi="Arial" w:cs="Arial"/>
+          <w:color w:val="212121"/>
+          <w:sz w:val="24"/>
+          <w:szCs w:val="24"/>
+        </w:rPr>
+        <w:t xml:space="preserve"> 'microphone',</w:t>
+      </w:r>
+    </w:p>
+    <w:p>
+      <w:pPr>
+        <w:shd w:val="clear" w:color="auto" w:fill="FFFFFF"/>
+        <w:spacing w:before="100" w:beforeAutospacing="1" w:after="100" w:afterAutospacing="1" w:line="240" w:lineRule="auto"/>
+        <w:rPr>
+          <w:rFonts w:ascii="Arial" w:eastAsia="Times New Roman" w:hAnsi="Arial" w:cs="Arial"/>
+          <w:color w:val="212121"/>
+          <w:sz w:val="24"/>
+          <w:szCs w:val="24"/>
+        </w:rPr>
+      </w:pPr>
+      <w:r>
+        <w:rPr>
+          <w:rFonts w:ascii="Arial" w:eastAsia="Times New Roman" w:hAnsi="Arial" w:cs="Arial"/>
+          <w:color w:val="212121"/>
+          <w:sz w:val="24"/>
+          <w:szCs w:val="24"/>
+        </w:rPr>
         <w:lastRenderedPageBreak/>
-        <w:t xml:space="preserve"> 'Lockdown download',</w:t>
-      </w:r>
-    </w:p>
-    <w:p>
-      <w:pPr>
-        <w:shd w:val="clear" w:color="auto" w:fill="FFFFFF"/>
-        <w:spacing w:before="100" w:beforeAutospacing="1" w:after="100" w:afterAutospacing="1" w:line="240" w:lineRule="auto"/>
-        <w:rPr>
-          <w:rFonts w:ascii="Arial" w:eastAsia="Times New Roman" w:hAnsi="Arial" w:cs="Arial"/>
-          <w:color w:val="212121"/>
-          <w:sz w:val="24"/>
-          <w:szCs w:val="24"/>
-        </w:rPr>
-      </w:pPr>
-      <w:r>
-        <w:rPr>
-          <w:rFonts w:ascii="Arial" w:eastAsia="Times New Roman" w:hAnsi="Arial" w:cs="Arial"/>
-          <w:color w:val="212121"/>
-          <w:sz w:val="24"/>
-          <w:szCs w:val="24"/>
-        </w:rPr>
-        <w:t xml:space="preserve"> 'Kaltura',</w:t>
-      </w:r>
-    </w:p>
-    <w:p>
-      <w:pPr>
-        <w:shd w:val="clear" w:color="auto" w:fill="FFFFFF"/>
-        <w:spacing w:before="100" w:beforeAutospacing="1" w:after="100" w:afterAutospacing="1" w:line="240" w:lineRule="auto"/>
-        <w:rPr>
-          <w:rFonts w:ascii="Arial" w:eastAsia="Times New Roman" w:hAnsi="Arial" w:cs="Arial"/>
-          <w:color w:val="212121"/>
-          <w:sz w:val="24"/>
-          <w:szCs w:val="24"/>
-        </w:rPr>
-      </w:pPr>
-      <w:r>
-        <w:rPr>
-          <w:rFonts w:ascii="Arial" w:eastAsia="Times New Roman" w:hAnsi="Arial" w:cs="Arial"/>
-          <w:color w:val="212121"/>
-          <w:sz w:val="24"/>
-          <w:szCs w:val="24"/>
-        </w:rPr>
-        <w:t xml:space="preserve"> 'Adobe </w:t>
+        <w:t xml:space="preserve"> 'Azure Issue',</w:t>
+      </w:r>
+    </w:p>
+    <w:p>
+      <w:pPr>
+        <w:shd w:val="clear" w:color="auto" w:fill="FFFFFF"/>
+        <w:spacing w:before="100" w:beforeAutospacing="1" w:after="100" w:afterAutospacing="1" w:line="240" w:lineRule="auto"/>
+        <w:rPr>
+          <w:rFonts w:ascii="Arial" w:eastAsia="Times New Roman" w:hAnsi="Arial" w:cs="Arial"/>
+          <w:color w:val="212121"/>
+          <w:sz w:val="24"/>
+          <w:szCs w:val="24"/>
+        </w:rPr>
+      </w:pPr>
+      <w:r>
+        <w:rPr>
+          <w:rFonts w:ascii="Arial" w:eastAsia="Times New Roman" w:hAnsi="Arial" w:cs="Arial"/>
+          <w:color w:val="212121"/>
+          <w:sz w:val="24"/>
+          <w:szCs w:val="24"/>
+        </w:rPr>
+        <w:t xml:space="preserve"> 'Microsoft Azure account restricted',</w:t>
+      </w:r>
+    </w:p>
+    <w:p>
+      <w:pPr>
+        <w:shd w:val="clear" w:color="auto" w:fill="FFFFFF"/>
+        <w:spacing w:before="100" w:beforeAutospacing="1" w:after="100" w:afterAutospacing="1" w:line="240" w:lineRule="auto"/>
+        <w:rPr>
+          <w:rFonts w:ascii="Arial" w:eastAsia="Times New Roman" w:hAnsi="Arial" w:cs="Arial"/>
+          <w:color w:val="212121"/>
+          <w:sz w:val="24"/>
+          <w:szCs w:val="24"/>
+        </w:rPr>
+      </w:pPr>
+      <w:r>
+        <w:rPr>
+          <w:rFonts w:ascii="Arial" w:eastAsia="Times New Roman" w:hAnsi="Arial" w:cs="Arial"/>
+          <w:color w:val="212121"/>
+          <w:sz w:val="24"/>
+          <w:szCs w:val="24"/>
+        </w:rPr>
+        <w:t xml:space="preserve"> 'Having trouble adding a pdf to a report',</w:t>
+      </w:r>
+    </w:p>
+    <w:p>
+      <w:pPr>
+        <w:shd w:val="clear" w:color="auto" w:fill="FFFFFF"/>
+        <w:spacing w:before="100" w:beforeAutospacing="1" w:after="100" w:afterAutospacing="1" w:line="240" w:lineRule="auto"/>
+        <w:rPr>
+          <w:rFonts w:ascii="Arial" w:eastAsia="Times New Roman" w:hAnsi="Arial" w:cs="Arial"/>
+          <w:color w:val="212121"/>
+          <w:sz w:val="24"/>
+          <w:szCs w:val="24"/>
+        </w:rPr>
+      </w:pPr>
+      <w:r>
+        <w:rPr>
+          <w:rFonts w:ascii="Arial" w:eastAsia="Times New Roman" w:hAnsi="Arial" w:cs="Arial"/>
+          <w:color w:val="212121"/>
+          <w:sz w:val="24"/>
+          <w:szCs w:val="24"/>
+        </w:rPr>
+        <w:t xml:space="preserve"> 'DS App',</w:t>
+      </w:r>
+    </w:p>
+    <w:p>
+      <w:pPr>
+        <w:shd w:val="clear" w:color="auto" w:fill="FFFFFF"/>
+        <w:spacing w:before="100" w:beforeAutospacing="1" w:after="100" w:afterAutospacing="1" w:line="240" w:lineRule="auto"/>
+        <w:rPr>
+          <w:rFonts w:ascii="Arial" w:eastAsia="Times New Roman" w:hAnsi="Arial" w:cs="Arial"/>
+          <w:color w:val="212121"/>
+          <w:sz w:val="24"/>
+          <w:szCs w:val="24"/>
+        </w:rPr>
+      </w:pPr>
+      <w:r>
+        <w:rPr>
+          <w:rFonts w:ascii="Arial" w:eastAsia="Times New Roman" w:hAnsi="Arial" w:cs="Arial"/>
+          <w:color w:val="212121"/>
+          <w:sz w:val="24"/>
+          <w:szCs w:val="24"/>
+        </w:rPr>
+        <w:t xml:space="preserve"> 'Douglas College Mobile apps',</w:t>
+      </w:r>
+    </w:p>
+    <w:p>
+      <w:pPr>
+        <w:shd w:val="clear" w:color="auto" w:fill="FFFFFF"/>
+        <w:spacing w:before="100" w:beforeAutospacing="1" w:after="100" w:afterAutospacing="1" w:line="240" w:lineRule="auto"/>
+        <w:rPr>
+          <w:rFonts w:ascii="Arial" w:eastAsia="Times New Roman" w:hAnsi="Arial" w:cs="Arial"/>
+          <w:color w:val="212121"/>
+          <w:sz w:val="24"/>
+          <w:szCs w:val="24"/>
+        </w:rPr>
+      </w:pPr>
+      <w:r>
+        <w:rPr>
+          <w:rFonts w:ascii="Arial" w:eastAsia="Times New Roman" w:hAnsi="Arial" w:cs="Arial"/>
+          <w:color w:val="212121"/>
+          <w:sz w:val="24"/>
+          <w:szCs w:val="24"/>
+        </w:rPr>
+        <w:t xml:space="preserve"> 'Looking for Windows license key',</w:t>
+      </w:r>
+    </w:p>
+    <w:p>
+      <w:pPr>
+        <w:shd w:val="clear" w:color="auto" w:fill="FFFFFF"/>
+        <w:spacing w:before="100" w:beforeAutospacing="1" w:after="100" w:afterAutospacing="1" w:line="240" w:lineRule="auto"/>
+        <w:rPr>
+          <w:rFonts w:ascii="Arial" w:eastAsia="Times New Roman" w:hAnsi="Arial" w:cs="Arial"/>
+          <w:color w:val="212121"/>
+          <w:sz w:val="24"/>
+          <w:szCs w:val="24"/>
+        </w:rPr>
+      </w:pPr>
+      <w:r>
+        <w:rPr>
+          <w:rFonts w:ascii="Arial" w:eastAsia="Times New Roman" w:hAnsi="Arial" w:cs="Arial"/>
+          <w:color w:val="212121"/>
+          <w:sz w:val="24"/>
+          <w:szCs w:val="24"/>
+        </w:rPr>
+        <w:t xml:space="preserve"> 'Microsoft Azure',</w:t>
+      </w:r>
+    </w:p>
+    <w:p>
+      <w:pPr>
+        <w:shd w:val="clear" w:color="auto" w:fill="FFFFFF"/>
+        <w:spacing w:before="100" w:beforeAutospacing="1" w:after="100" w:afterAutospacing="1" w:line="240" w:lineRule="auto"/>
+        <w:rPr>
+          <w:rFonts w:ascii="Arial" w:eastAsia="Times New Roman" w:hAnsi="Arial" w:cs="Arial"/>
+          <w:color w:val="212121"/>
+          <w:sz w:val="24"/>
+          <w:szCs w:val="24"/>
+        </w:rPr>
+      </w:pPr>
+      <w:r>
+        <w:rPr>
+          <w:rFonts w:ascii="Arial" w:eastAsia="Times New Roman" w:hAnsi="Arial" w:cs="Arial"/>
+          <w:color w:val="212121"/>
+          <w:sz w:val="24"/>
+          <w:szCs w:val="24"/>
+        </w:rPr>
+        <w:t xml:space="preserve"> 'Rotating a photo in a pdf',</w:t>
+      </w:r>
+    </w:p>
+    <w:p>
+      <w:pPr>
+        <w:shd w:val="clear" w:color="auto" w:fill="FFFFFF"/>
+        <w:spacing w:before="100" w:beforeAutospacing="1" w:after="100" w:afterAutospacing="1" w:line="240" w:lineRule="auto"/>
+        <w:rPr>
+          <w:rFonts w:ascii="Arial" w:eastAsia="Times New Roman" w:hAnsi="Arial" w:cs="Arial"/>
+          <w:color w:val="212121"/>
+          <w:sz w:val="24"/>
+          <w:szCs w:val="24"/>
+        </w:rPr>
+      </w:pPr>
+      <w:r>
+        <w:rPr>
+          <w:rFonts w:ascii="Arial" w:eastAsia="Times New Roman" w:hAnsi="Arial" w:cs="Arial"/>
+          <w:color w:val="212121"/>
+          <w:sz w:val="24"/>
+          <w:szCs w:val="24"/>
+        </w:rPr>
+        <w:t xml:space="preserve"> 'Graduation Details',</w:t>
+      </w:r>
+    </w:p>
+    <w:p>
+      <w:pPr>
+        <w:shd w:val="clear" w:color="auto" w:fill="FFFFFF"/>
+        <w:spacing w:before="100" w:beforeAutospacing="1" w:after="100" w:afterAutospacing="1" w:line="240" w:lineRule="auto"/>
+        <w:rPr>
+          <w:rFonts w:ascii="Arial" w:eastAsia="Times New Roman" w:hAnsi="Arial" w:cs="Arial"/>
+          <w:color w:val="212121"/>
+          <w:sz w:val="24"/>
+          <w:szCs w:val="24"/>
+        </w:rPr>
+      </w:pPr>
+      <w:r>
+        <w:rPr>
+          <w:rFonts w:ascii="Arial" w:eastAsia="Times New Roman" w:hAnsi="Arial" w:cs="Arial"/>
+          <w:color w:val="212121"/>
+          <w:sz w:val="24"/>
+          <w:szCs w:val="24"/>
+        </w:rPr>
+        <w:t xml:space="preserve"> 'tax forms',</w:t>
+      </w:r>
+    </w:p>
+    <w:p>
+      <w:pPr>
+        <w:shd w:val="clear" w:color="auto" w:fill="FFFFFF"/>
+        <w:spacing w:before="100" w:beforeAutospacing="1" w:after="100" w:afterAutospacing="1" w:line="240" w:lineRule="auto"/>
+        <w:rPr>
+          <w:rFonts w:ascii="Arial" w:eastAsia="Times New Roman" w:hAnsi="Arial" w:cs="Arial"/>
+          <w:color w:val="212121"/>
+          <w:sz w:val="24"/>
+          <w:szCs w:val="24"/>
+        </w:rPr>
+      </w:pPr>
+      <w:r>
+        <w:rPr>
+          <w:rFonts w:ascii="Arial" w:eastAsia="Times New Roman" w:hAnsi="Arial" w:cs="Arial"/>
+          <w:color w:val="212121"/>
+          <w:sz w:val="24"/>
+          <w:szCs w:val="24"/>
+        </w:rPr>
+        <w:t xml:space="preserve"> 'Google Docs',</w:t>
+      </w:r>
+    </w:p>
+    <w:p>
+      <w:pPr>
+        <w:shd w:val="clear" w:color="auto" w:fill="FFFFFF"/>
+        <w:spacing w:before="100" w:beforeAutospacing="1" w:after="100" w:afterAutospacing="1" w:line="240" w:lineRule="auto"/>
+        <w:rPr>
+          <w:rFonts w:ascii="Arial" w:eastAsia="Times New Roman" w:hAnsi="Arial" w:cs="Arial"/>
+          <w:color w:val="212121"/>
+          <w:sz w:val="24"/>
+          <w:szCs w:val="24"/>
+        </w:rPr>
+      </w:pPr>
+      <w:r>
+        <w:rPr>
+          <w:rFonts w:ascii="Arial" w:eastAsia="Times New Roman" w:hAnsi="Arial" w:cs="Arial"/>
+          <w:color w:val="212121"/>
+          <w:sz w:val="24"/>
+          <w:szCs w:val="24"/>
+        </w:rPr>
+        <w:t xml:space="preserve"> 'Microsoft Word issue',</w:t>
+      </w:r>
+    </w:p>
+    <w:p>
+      <w:pPr>
+        <w:shd w:val="clear" w:color="auto" w:fill="FFFFFF"/>
+        <w:spacing w:before="100" w:beforeAutospacing="1" w:after="100" w:afterAutospacing="1" w:line="240" w:lineRule="auto"/>
+        <w:rPr>
+          <w:rFonts w:ascii="Arial" w:eastAsia="Times New Roman" w:hAnsi="Arial" w:cs="Arial"/>
+          <w:color w:val="212121"/>
+          <w:sz w:val="24"/>
+          <w:szCs w:val="24"/>
+        </w:rPr>
+      </w:pPr>
+      <w:r>
+        <w:rPr>
+          <w:rFonts w:ascii="Arial" w:eastAsia="Times New Roman" w:hAnsi="Arial" w:cs="Arial"/>
+          <w:color w:val="212121"/>
+          <w:sz w:val="24"/>
+          <w:szCs w:val="24"/>
+        </w:rPr>
+        <w:t xml:space="preserve"> 'Need help in making a </w:t>
       </w:r>
       <w:proofErr w:type="spellStart"/>
       <w:r>
@@ -1866,7 +2584,7 @@
           <w:sz w:val="24"/>
           <w:szCs w:val="24"/>
         </w:rPr>
-        <w:t>Coursepack</w:t>
+        <w:t>powerpoint</w:t>
       </w:r>
       <w:proofErr w:type="spellEnd"/>
       <w:r>
@@ -1876,6 +2594,279 @@
           <w:sz w:val="24"/>
           <w:szCs w:val="24"/>
         </w:rPr>
+        <w:t xml:space="preserve"> YouTube video',</w:t>
+      </w:r>
+    </w:p>
+    <w:p>
+      <w:pPr>
+        <w:shd w:val="clear" w:color="auto" w:fill="FFFFFF"/>
+        <w:spacing w:before="100" w:beforeAutospacing="1" w:after="100" w:afterAutospacing="1" w:line="240" w:lineRule="auto"/>
+        <w:rPr>
+          <w:rFonts w:ascii="Arial" w:eastAsia="Times New Roman" w:hAnsi="Arial" w:cs="Arial"/>
+          <w:color w:val="212121"/>
+          <w:sz w:val="24"/>
+          <w:szCs w:val="24"/>
+        </w:rPr>
+      </w:pPr>
+      <w:r>
+        <w:rPr>
+          <w:rFonts w:ascii="Arial" w:eastAsia="Times New Roman" w:hAnsi="Arial" w:cs="Arial"/>
+          <w:color w:val="212121"/>
+          <w:sz w:val="24"/>
+          <w:szCs w:val="24"/>
+        </w:rPr>
+        <w:t xml:space="preserve"> 'Having trouble completing the AIE module',</w:t>
+      </w:r>
+    </w:p>
+    <w:p>
+      <w:pPr>
+        <w:shd w:val="clear" w:color="auto" w:fill="FFFFFF"/>
+        <w:spacing w:before="100" w:beforeAutospacing="1" w:after="100" w:afterAutospacing="1" w:line="240" w:lineRule="auto"/>
+        <w:rPr>
+          <w:rFonts w:ascii="Arial" w:eastAsia="Times New Roman" w:hAnsi="Arial" w:cs="Arial"/>
+          <w:color w:val="212121"/>
+          <w:sz w:val="24"/>
+          <w:szCs w:val="24"/>
+        </w:rPr>
+      </w:pPr>
+      <w:r>
+        <w:rPr>
+          <w:rFonts w:ascii="Arial" w:eastAsia="Times New Roman" w:hAnsi="Arial" w:cs="Arial"/>
+          <w:color w:val="212121"/>
+          <w:sz w:val="24"/>
+          <w:szCs w:val="24"/>
+        </w:rPr>
+        <w:t xml:space="preserve"> 'Chrome PDF plugin issue',</w:t>
+      </w:r>
+    </w:p>
+    <w:p>
+      <w:pPr>
+        <w:shd w:val="clear" w:color="auto" w:fill="FFFFFF"/>
+        <w:spacing w:before="100" w:beforeAutospacing="1" w:after="100" w:afterAutospacing="1" w:line="240" w:lineRule="auto"/>
+        <w:rPr>
+          <w:rFonts w:ascii="Arial" w:eastAsia="Times New Roman" w:hAnsi="Arial" w:cs="Arial"/>
+          <w:color w:val="212121"/>
+          <w:sz w:val="24"/>
+          <w:szCs w:val="24"/>
+        </w:rPr>
+      </w:pPr>
+      <w:r>
+        <w:rPr>
+          <w:rFonts w:ascii="Arial" w:eastAsia="Times New Roman" w:hAnsi="Arial" w:cs="Arial"/>
+          <w:color w:val="212121"/>
+          <w:sz w:val="24"/>
+          <w:szCs w:val="24"/>
+        </w:rPr>
+        <w:t xml:space="preserve"> 'Chrome PDF Plugin issue through Zoom',</w:t>
+      </w:r>
+    </w:p>
+    <w:p>
+      <w:pPr>
+        <w:shd w:val="clear" w:color="auto" w:fill="FFFFFF"/>
+        <w:spacing w:before="100" w:beforeAutospacing="1" w:after="100" w:afterAutospacing="1" w:line="240" w:lineRule="auto"/>
+        <w:rPr>
+          <w:rFonts w:ascii="Arial" w:eastAsia="Times New Roman" w:hAnsi="Arial" w:cs="Arial"/>
+          <w:color w:val="212121"/>
+          <w:sz w:val="24"/>
+          <w:szCs w:val="24"/>
+        </w:rPr>
+      </w:pPr>
+      <w:r>
+        <w:rPr>
+          <w:rFonts w:ascii="Arial" w:eastAsia="Times New Roman" w:hAnsi="Arial" w:cs="Arial"/>
+          <w:color w:val="212121"/>
+          <w:sz w:val="24"/>
+          <w:szCs w:val="24"/>
+        </w:rPr>
+        <w:t xml:space="preserve"> 'Laptop decision ',</w:t>
+      </w:r>
+    </w:p>
+    <w:p>
+      <w:pPr>
+        <w:shd w:val="clear" w:color="auto" w:fill="FFFFFF"/>
+        <w:spacing w:before="100" w:beforeAutospacing="1" w:after="100" w:afterAutospacing="1" w:line="240" w:lineRule="auto"/>
+        <w:rPr>
+          <w:rFonts w:ascii="Arial" w:eastAsia="Times New Roman" w:hAnsi="Arial" w:cs="Arial"/>
+          <w:color w:val="212121"/>
+          <w:sz w:val="24"/>
+          <w:szCs w:val="24"/>
+        </w:rPr>
+      </w:pPr>
+      <w:r>
+        <w:rPr>
+          <w:rFonts w:ascii="Arial" w:eastAsia="Times New Roman" w:hAnsi="Arial" w:cs="Arial"/>
+          <w:color w:val="212121"/>
+          <w:sz w:val="24"/>
+          <w:szCs w:val="24"/>
+        </w:rPr>
+        <w:t xml:space="preserve"> 'Douglas Website',</w:t>
+      </w:r>
+    </w:p>
+    <w:p>
+      <w:pPr>
+        <w:shd w:val="clear" w:color="auto" w:fill="FFFFFF"/>
+        <w:spacing w:before="100" w:beforeAutospacing="1" w:after="100" w:afterAutospacing="1" w:line="240" w:lineRule="auto"/>
+        <w:rPr>
+          <w:rFonts w:ascii="Arial" w:eastAsia="Times New Roman" w:hAnsi="Arial" w:cs="Arial"/>
+          <w:color w:val="212121"/>
+          <w:sz w:val="24"/>
+          <w:szCs w:val="24"/>
+        </w:rPr>
+      </w:pPr>
+      <w:r>
+        <w:rPr>
+          <w:rFonts w:ascii="Arial" w:eastAsia="Times New Roman" w:hAnsi="Arial" w:cs="Arial"/>
+          <w:color w:val="212121"/>
+          <w:sz w:val="24"/>
+          <w:szCs w:val="24"/>
+        </w:rPr>
+        <w:t xml:space="preserve"> 'Word Issue',</w:t>
+      </w:r>
+    </w:p>
+    <w:p>
+      <w:pPr>
+        <w:shd w:val="clear" w:color="auto" w:fill="FFFFFF"/>
+        <w:spacing w:before="100" w:beforeAutospacing="1" w:after="100" w:afterAutospacing="1" w:line="240" w:lineRule="auto"/>
+        <w:rPr>
+          <w:rFonts w:ascii="Arial" w:eastAsia="Times New Roman" w:hAnsi="Arial" w:cs="Arial"/>
+          <w:color w:val="212121"/>
+          <w:sz w:val="24"/>
+          <w:szCs w:val="24"/>
+        </w:rPr>
+      </w:pPr>
+      <w:r>
+        <w:rPr>
+          <w:rFonts w:ascii="Arial" w:eastAsia="Times New Roman" w:hAnsi="Arial" w:cs="Arial"/>
+          <w:color w:val="212121"/>
+          <w:sz w:val="24"/>
+          <w:szCs w:val="24"/>
+        </w:rPr>
+        <w:t xml:space="preserve"> 'Unofficial Transcript',</w:t>
+      </w:r>
+    </w:p>
+    <w:p>
+      <w:pPr>
+        <w:shd w:val="clear" w:color="auto" w:fill="FFFFFF"/>
+        <w:spacing w:before="100" w:beforeAutospacing="1" w:after="100" w:afterAutospacing="1" w:line="240" w:lineRule="auto"/>
+        <w:rPr>
+          <w:rFonts w:ascii="Arial" w:eastAsia="Times New Roman" w:hAnsi="Arial" w:cs="Arial"/>
+          <w:color w:val="212121"/>
+          <w:sz w:val="24"/>
+          <w:szCs w:val="24"/>
+        </w:rPr>
+      </w:pPr>
+      <w:r>
+        <w:rPr>
+          <w:rFonts w:ascii="Arial" w:eastAsia="Times New Roman" w:hAnsi="Arial" w:cs="Arial"/>
+          <w:color w:val="212121"/>
+          <w:sz w:val="24"/>
+          <w:szCs w:val="24"/>
+        </w:rPr>
+        <w:t xml:space="preserve"> 'Digitalizing written documents',</w:t>
+      </w:r>
+    </w:p>
+    <w:p>
+      <w:pPr>
+        <w:shd w:val="clear" w:color="auto" w:fill="FFFFFF"/>
+        <w:spacing w:before="100" w:beforeAutospacing="1" w:after="100" w:afterAutospacing="1" w:line="240" w:lineRule="auto"/>
+        <w:rPr>
+          <w:rFonts w:ascii="Arial" w:eastAsia="Times New Roman" w:hAnsi="Arial" w:cs="Arial"/>
+          <w:color w:val="212121"/>
+          <w:sz w:val="24"/>
+          <w:szCs w:val="24"/>
+        </w:rPr>
+      </w:pPr>
+      <w:r>
+        <w:rPr>
+          <w:rFonts w:ascii="Arial" w:eastAsia="Times New Roman" w:hAnsi="Arial" w:cs="Arial"/>
+          <w:color w:val="212121"/>
+          <w:sz w:val="24"/>
+          <w:szCs w:val="24"/>
+        </w:rPr>
+        <w:t xml:space="preserve"> 'Windows Language Settings',</w:t>
+      </w:r>
+    </w:p>
+    <w:p>
+      <w:pPr>
+        <w:shd w:val="clear" w:color="auto" w:fill="FFFFFF"/>
+        <w:spacing w:before="100" w:beforeAutospacing="1" w:after="100" w:afterAutospacing="1" w:line="240" w:lineRule="auto"/>
+        <w:rPr>
+          <w:rFonts w:ascii="Arial" w:eastAsia="Times New Roman" w:hAnsi="Arial" w:cs="Arial"/>
+          <w:color w:val="212121"/>
+          <w:sz w:val="24"/>
+          <w:szCs w:val="24"/>
+        </w:rPr>
+      </w:pPr>
+      <w:r>
+        <w:rPr>
+          <w:rFonts w:ascii="Arial" w:eastAsia="Times New Roman" w:hAnsi="Arial" w:cs="Arial"/>
+          <w:color w:val="212121"/>
+          <w:sz w:val="24"/>
+          <w:szCs w:val="24"/>
+        </w:rPr>
+        <w:t xml:space="preserve"> 'Summer semester dates',</w:t>
+      </w:r>
+    </w:p>
+    <w:p>
+      <w:pPr>
+        <w:shd w:val="clear" w:color="auto" w:fill="FFFFFF"/>
+        <w:spacing w:before="100" w:beforeAutospacing="1" w:after="100" w:afterAutospacing="1" w:line="240" w:lineRule="auto"/>
+        <w:rPr>
+          <w:rFonts w:ascii="Arial" w:eastAsia="Times New Roman" w:hAnsi="Arial" w:cs="Arial"/>
+          <w:color w:val="212121"/>
+          <w:sz w:val="24"/>
+          <w:szCs w:val="24"/>
+        </w:rPr>
+      </w:pPr>
+      <w:r>
+        <w:rPr>
+          <w:rFonts w:ascii="Arial" w:eastAsia="Times New Roman" w:hAnsi="Arial" w:cs="Arial"/>
+          <w:color w:val="212121"/>
+          <w:sz w:val="24"/>
+          <w:szCs w:val="24"/>
+        </w:rPr>
+        <w:lastRenderedPageBreak/>
+        <w:t xml:space="preserve"> 'Troubleshoot zoom',</w:t>
+      </w:r>
+    </w:p>
+    <w:p>
+      <w:pPr>
+        <w:shd w:val="clear" w:color="auto" w:fill="FFFFFF"/>
+        <w:spacing w:before="100" w:beforeAutospacing="1" w:after="100" w:afterAutospacing="1" w:line="240" w:lineRule="auto"/>
+        <w:rPr>
+          <w:rFonts w:ascii="Arial" w:eastAsia="Times New Roman" w:hAnsi="Arial" w:cs="Arial"/>
+          <w:color w:val="212121"/>
+          <w:sz w:val="24"/>
+          <w:szCs w:val="24"/>
+        </w:rPr>
+      </w:pPr>
+      <w:r>
+        <w:rPr>
+          <w:rFonts w:ascii="Arial" w:eastAsia="Times New Roman" w:hAnsi="Arial" w:cs="Arial"/>
+          <w:color w:val="212121"/>
+          <w:sz w:val="24"/>
+          <w:szCs w:val="24"/>
+        </w:rPr>
+        <w:t xml:space="preserve"> 'registering personal email in </w:t>
+      </w:r>
+      <w:proofErr w:type="spellStart"/>
+      <w:r>
+        <w:rPr>
+          <w:rFonts w:ascii="Arial" w:eastAsia="Times New Roman" w:hAnsi="Arial" w:cs="Arial"/>
+          <w:color w:val="212121"/>
+          <w:sz w:val="24"/>
+          <w:szCs w:val="24"/>
+        </w:rPr>
+        <w:t>myaccount</w:t>
+      </w:r>
+      <w:proofErr w:type="spellEnd"/>
+      <w:r>
+        <w:rPr>
+          <w:rFonts w:ascii="Arial" w:eastAsia="Times New Roman" w:hAnsi="Arial" w:cs="Arial"/>
+          <w:color w:val="212121"/>
+          <w:sz w:val="24"/>
+          <w:szCs w:val="24"/>
+        </w:rPr>
         <w:t>',</w:t>
       </w:r>
     </w:p>
@@ -1897,406 +2888,507 @@
           <w:sz w:val="24"/>
           <w:szCs w:val="24"/>
         </w:rPr>
-        <w:t xml:space="preserve"> 'Douglas College International',</w:t>
-      </w:r>
-    </w:p>
-    <w:p>
-      <w:pPr>
-        <w:shd w:val="clear" w:color="auto" w:fill="FFFFFF"/>
-        <w:spacing w:before="100" w:beforeAutospacing="1" w:after="100" w:afterAutospacing="1" w:line="240" w:lineRule="auto"/>
-        <w:rPr>
-          <w:rFonts w:ascii="Arial" w:eastAsia="Times New Roman" w:hAnsi="Arial" w:cs="Arial"/>
-          <w:color w:val="212121"/>
-          <w:sz w:val="24"/>
-          <w:szCs w:val="24"/>
-        </w:rPr>
-      </w:pPr>
-      <w:r>
-        <w:rPr>
-          <w:rFonts w:ascii="Arial" w:eastAsia="Times New Roman" w:hAnsi="Arial" w:cs="Arial"/>
-          <w:color w:val="212121"/>
-          <w:sz w:val="24"/>
-          <w:szCs w:val="24"/>
-        </w:rPr>
-        <w:t xml:space="preserve"> 'Lockdown Browser',</w:t>
-      </w:r>
-    </w:p>
-    <w:p>
-      <w:pPr>
-        <w:shd w:val="clear" w:color="auto" w:fill="FFFFFF"/>
-        <w:spacing w:before="100" w:beforeAutospacing="1" w:after="100" w:afterAutospacing="1" w:line="240" w:lineRule="auto"/>
-        <w:rPr>
-          <w:rFonts w:ascii="Arial" w:eastAsia="Times New Roman" w:hAnsi="Arial" w:cs="Arial"/>
-          <w:color w:val="212121"/>
-          <w:sz w:val="24"/>
-          <w:szCs w:val="24"/>
-        </w:rPr>
-      </w:pPr>
-      <w:r>
-        <w:rPr>
-          <w:rFonts w:ascii="Arial" w:eastAsia="Times New Roman" w:hAnsi="Arial" w:cs="Arial"/>
-          <w:color w:val="212121"/>
-          <w:sz w:val="24"/>
-          <w:szCs w:val="24"/>
-        </w:rPr>
-        <w:t xml:space="preserve"> 'microphone problem',</w:t>
-      </w:r>
-    </w:p>
-    <w:p>
-      <w:pPr>
-        <w:shd w:val="clear" w:color="auto" w:fill="FFFFFF"/>
-        <w:spacing w:before="100" w:beforeAutospacing="1" w:after="100" w:afterAutospacing="1" w:line="240" w:lineRule="auto"/>
-        <w:rPr>
-          <w:rFonts w:ascii="Arial" w:eastAsia="Times New Roman" w:hAnsi="Arial" w:cs="Arial"/>
-          <w:color w:val="212121"/>
-          <w:sz w:val="24"/>
-          <w:szCs w:val="24"/>
-        </w:rPr>
-      </w:pPr>
-      <w:r>
-        <w:rPr>
-          <w:rFonts w:ascii="Arial" w:eastAsia="Times New Roman" w:hAnsi="Arial" w:cs="Arial"/>
-          <w:color w:val="212121"/>
-          <w:sz w:val="24"/>
-          <w:szCs w:val="24"/>
-        </w:rPr>
-        <w:t xml:space="preserve"> 'OneNote Collab',</w:t>
-      </w:r>
-    </w:p>
-    <w:p>
-      <w:pPr>
-        <w:shd w:val="clear" w:color="auto" w:fill="FFFFFF"/>
-        <w:spacing w:before="100" w:beforeAutospacing="1" w:after="100" w:afterAutospacing="1" w:line="240" w:lineRule="auto"/>
-        <w:rPr>
-          <w:rFonts w:ascii="Arial" w:eastAsia="Times New Roman" w:hAnsi="Arial" w:cs="Arial"/>
-          <w:color w:val="212121"/>
-          <w:sz w:val="24"/>
-          <w:szCs w:val="24"/>
-        </w:rPr>
-      </w:pPr>
-      <w:r>
-        <w:rPr>
-          <w:rFonts w:ascii="Arial" w:eastAsia="Times New Roman" w:hAnsi="Arial" w:cs="Arial"/>
-          <w:color w:val="212121"/>
-          <w:sz w:val="24"/>
-          <w:szCs w:val="24"/>
-        </w:rPr>
-        <w:t xml:space="preserve"> 'black screen',</w:t>
-      </w:r>
-    </w:p>
-    <w:p>
-      <w:pPr>
-        <w:shd w:val="clear" w:color="auto" w:fill="FFFFFF"/>
-        <w:spacing w:before="100" w:beforeAutospacing="1" w:after="100" w:afterAutospacing="1" w:line="240" w:lineRule="auto"/>
-        <w:rPr>
-          <w:rFonts w:ascii="Arial" w:eastAsia="Times New Roman" w:hAnsi="Arial" w:cs="Arial"/>
-          <w:color w:val="212121"/>
-          <w:sz w:val="24"/>
-          <w:szCs w:val="24"/>
-        </w:rPr>
-      </w:pPr>
-      <w:r>
-        <w:rPr>
-          <w:rFonts w:ascii="Arial" w:eastAsia="Times New Roman" w:hAnsi="Arial" w:cs="Arial"/>
-          <w:color w:val="212121"/>
-          <w:sz w:val="24"/>
-          <w:szCs w:val="24"/>
-        </w:rPr>
-        <w:t xml:space="preserve"> 'Word to PDF conversion',</w:t>
-      </w:r>
-    </w:p>
-    <w:p>
-      <w:pPr>
-        <w:shd w:val="clear" w:color="auto" w:fill="FFFFFF"/>
-        <w:spacing w:before="100" w:beforeAutospacing="1" w:after="100" w:afterAutospacing="1" w:line="240" w:lineRule="auto"/>
-        <w:rPr>
-          <w:rFonts w:ascii="Arial" w:eastAsia="Times New Roman" w:hAnsi="Arial" w:cs="Arial"/>
-          <w:color w:val="212121"/>
-          <w:sz w:val="24"/>
-          <w:szCs w:val="24"/>
-        </w:rPr>
-      </w:pPr>
-      <w:r>
-        <w:rPr>
-          <w:rFonts w:ascii="Arial" w:eastAsia="Times New Roman" w:hAnsi="Arial" w:cs="Arial"/>
-          <w:color w:val="212121"/>
-          <w:sz w:val="24"/>
-          <w:szCs w:val="24"/>
-        </w:rPr>
-        <w:t xml:space="preserve"> 'Android Studio',</w:t>
-      </w:r>
-    </w:p>
-    <w:p>
-      <w:pPr>
-        <w:shd w:val="clear" w:color="auto" w:fill="FFFFFF"/>
-        <w:spacing w:before="100" w:beforeAutospacing="1" w:after="100" w:afterAutospacing="1" w:line="240" w:lineRule="auto"/>
-        <w:rPr>
-          <w:rFonts w:ascii="Arial" w:eastAsia="Times New Roman" w:hAnsi="Arial" w:cs="Arial"/>
-          <w:color w:val="212121"/>
-          <w:sz w:val="24"/>
-          <w:szCs w:val="24"/>
-        </w:rPr>
-      </w:pPr>
-      <w:r>
-        <w:rPr>
-          <w:rFonts w:ascii="Arial" w:eastAsia="Times New Roman" w:hAnsi="Arial" w:cs="Arial"/>
-          <w:color w:val="212121"/>
-          <w:sz w:val="24"/>
-          <w:szCs w:val="24"/>
-        </w:rPr>
-        <w:t xml:space="preserve"> 'Consent Form Issue',</w:t>
-      </w:r>
-    </w:p>
-    <w:p>
-      <w:pPr>
-        <w:shd w:val="clear" w:color="auto" w:fill="FFFFFF"/>
-        <w:spacing w:before="100" w:beforeAutospacing="1" w:after="100" w:afterAutospacing="1" w:line="240" w:lineRule="auto"/>
-        <w:rPr>
-          <w:rFonts w:ascii="Arial" w:eastAsia="Times New Roman" w:hAnsi="Arial" w:cs="Arial"/>
-          <w:color w:val="212121"/>
-          <w:sz w:val="24"/>
-          <w:szCs w:val="24"/>
-        </w:rPr>
-      </w:pPr>
-      <w:r>
-        <w:rPr>
-          <w:rFonts w:ascii="Arial" w:eastAsia="Times New Roman" w:hAnsi="Arial" w:cs="Arial"/>
-          <w:color w:val="212121"/>
-          <w:sz w:val="24"/>
-          <w:szCs w:val="24"/>
-        </w:rPr>
-        <w:t xml:space="preserve"> 'Uploading video to laptop',</w:t>
-      </w:r>
-    </w:p>
-    <w:p>
-      <w:pPr>
-        <w:shd w:val="clear" w:color="auto" w:fill="FFFFFF"/>
-        <w:spacing w:before="100" w:beforeAutospacing="1" w:after="100" w:afterAutospacing="1" w:line="240" w:lineRule="auto"/>
-        <w:rPr>
-          <w:rFonts w:ascii="Arial" w:eastAsia="Times New Roman" w:hAnsi="Arial" w:cs="Arial"/>
-          <w:color w:val="212121"/>
-          <w:sz w:val="24"/>
-          <w:szCs w:val="24"/>
-        </w:rPr>
-      </w:pPr>
-      <w:r>
-        <w:rPr>
-          <w:rFonts w:ascii="Arial" w:eastAsia="Times New Roman" w:hAnsi="Arial" w:cs="Arial"/>
-          <w:color w:val="212121"/>
-          <w:sz w:val="24"/>
-          <w:szCs w:val="24"/>
-        </w:rPr>
-        <w:t xml:space="preserve"> 'File association/unable to open',</w:t>
-      </w:r>
-    </w:p>
-    <w:p>
-      <w:pPr>
-        <w:shd w:val="clear" w:color="auto" w:fill="FFFFFF"/>
-        <w:spacing w:before="100" w:beforeAutospacing="1" w:after="100" w:afterAutospacing="1" w:line="240" w:lineRule="auto"/>
-        <w:rPr>
-          <w:rFonts w:ascii="Arial" w:eastAsia="Times New Roman" w:hAnsi="Arial" w:cs="Arial"/>
-          <w:color w:val="212121"/>
-          <w:sz w:val="24"/>
-          <w:szCs w:val="24"/>
-        </w:rPr>
-      </w:pPr>
-      <w:r>
-        <w:rPr>
-          <w:rFonts w:ascii="Arial" w:eastAsia="Times New Roman" w:hAnsi="Arial" w:cs="Arial"/>
-          <w:color w:val="212121"/>
-          <w:sz w:val="24"/>
-          <w:szCs w:val="24"/>
-        </w:rPr>
-        <w:t xml:space="preserve"> 'Zoom and Lockdown Browser issue',</w:t>
-      </w:r>
-    </w:p>
-    <w:p>
-      <w:pPr>
-        <w:shd w:val="clear" w:color="auto" w:fill="FFFFFF"/>
-        <w:spacing w:before="100" w:beforeAutospacing="1" w:after="100" w:afterAutospacing="1" w:line="240" w:lineRule="auto"/>
-        <w:rPr>
-          <w:rFonts w:ascii="Arial" w:eastAsia="Times New Roman" w:hAnsi="Arial" w:cs="Arial"/>
-          <w:color w:val="212121"/>
-          <w:sz w:val="24"/>
-          <w:szCs w:val="24"/>
-        </w:rPr>
-      </w:pPr>
-      <w:r>
-        <w:rPr>
-          <w:rFonts w:ascii="Arial" w:eastAsia="Times New Roman" w:hAnsi="Arial" w:cs="Arial"/>
-          <w:color w:val="212121"/>
-          <w:sz w:val="24"/>
-          <w:szCs w:val="24"/>
-        </w:rPr>
-        <w:t xml:space="preserve"> 'Printing',</w:t>
-      </w:r>
-    </w:p>
-    <w:p>
-      <w:pPr>
-        <w:shd w:val="clear" w:color="auto" w:fill="FFFFFF"/>
-        <w:spacing w:before="100" w:beforeAutospacing="1" w:after="100" w:afterAutospacing="1" w:line="240" w:lineRule="auto"/>
-        <w:rPr>
-          <w:rFonts w:ascii="Arial" w:eastAsia="Times New Roman" w:hAnsi="Arial" w:cs="Arial"/>
-          <w:color w:val="212121"/>
-          <w:sz w:val="24"/>
-          <w:szCs w:val="24"/>
-        </w:rPr>
-      </w:pPr>
-      <w:r>
-        <w:rPr>
-          <w:rFonts w:ascii="Arial" w:eastAsia="Times New Roman" w:hAnsi="Arial" w:cs="Arial"/>
-          <w:color w:val="212121"/>
-          <w:sz w:val="24"/>
-          <w:szCs w:val="24"/>
-        </w:rPr>
-        <w:t xml:space="preserve"> 'Zoom Issue',</w:t>
-      </w:r>
-    </w:p>
-    <w:p>
-      <w:pPr>
-        <w:shd w:val="clear" w:color="auto" w:fill="FFFFFF"/>
-        <w:spacing w:before="100" w:beforeAutospacing="1" w:after="100" w:afterAutospacing="1" w:line="240" w:lineRule="auto"/>
-        <w:rPr>
-          <w:rFonts w:ascii="Arial" w:eastAsia="Times New Roman" w:hAnsi="Arial" w:cs="Arial"/>
-          <w:color w:val="212121"/>
-          <w:sz w:val="24"/>
-          <w:szCs w:val="24"/>
-        </w:rPr>
-      </w:pPr>
-      <w:r>
-        <w:rPr>
-          <w:rFonts w:ascii="Arial" w:eastAsia="Times New Roman" w:hAnsi="Arial" w:cs="Arial"/>
-          <w:color w:val="212121"/>
-          <w:sz w:val="24"/>
-          <w:szCs w:val="24"/>
-        </w:rPr>
-        <w:t xml:space="preserve"> 'Zoom and Lockdown browser Session issue',</w:t>
-      </w:r>
-    </w:p>
-    <w:p>
-      <w:pPr>
-        <w:shd w:val="clear" w:color="auto" w:fill="FFFFFF"/>
-        <w:spacing w:before="100" w:beforeAutospacing="1" w:after="100" w:afterAutospacing="1" w:line="240" w:lineRule="auto"/>
-        <w:rPr>
-          <w:rFonts w:ascii="Arial" w:eastAsia="Times New Roman" w:hAnsi="Arial" w:cs="Arial"/>
-          <w:color w:val="212121"/>
-          <w:sz w:val="24"/>
-          <w:szCs w:val="24"/>
-        </w:rPr>
-      </w:pPr>
-      <w:r>
-        <w:rPr>
-          <w:rFonts w:ascii="Arial" w:eastAsia="Times New Roman" w:hAnsi="Arial" w:cs="Arial"/>
-          <w:color w:val="212121"/>
-          <w:sz w:val="24"/>
-          <w:szCs w:val="24"/>
-        </w:rPr>
-        <w:t xml:space="preserve"> 'Microsoft Office issues',</w:t>
-      </w:r>
-    </w:p>
-    <w:p>
-      <w:pPr>
-        <w:shd w:val="clear" w:color="auto" w:fill="FFFFFF"/>
-        <w:spacing w:before="100" w:beforeAutospacing="1" w:after="100" w:afterAutospacing="1" w:line="240" w:lineRule="auto"/>
-        <w:rPr>
-          <w:rFonts w:ascii="Arial" w:eastAsia="Times New Roman" w:hAnsi="Arial" w:cs="Arial"/>
-          <w:color w:val="212121"/>
-          <w:sz w:val="24"/>
-          <w:szCs w:val="24"/>
-        </w:rPr>
-      </w:pPr>
-      <w:r>
-        <w:rPr>
-          <w:rFonts w:ascii="Arial" w:eastAsia="Times New Roman" w:hAnsi="Arial" w:cs="Arial"/>
-          <w:color w:val="212121"/>
-          <w:sz w:val="24"/>
-          <w:szCs w:val="24"/>
-        </w:rPr>
-        <w:t xml:space="preserve"> 'Microsoft Excel Issue',</w:t>
-      </w:r>
-    </w:p>
-    <w:p>
-      <w:pPr>
-        <w:shd w:val="clear" w:color="auto" w:fill="FFFFFF"/>
-        <w:spacing w:before="100" w:beforeAutospacing="1" w:after="100" w:afterAutospacing="1" w:line="240" w:lineRule="auto"/>
-        <w:rPr>
-          <w:rFonts w:ascii="Arial" w:eastAsia="Times New Roman" w:hAnsi="Arial" w:cs="Arial"/>
-          <w:color w:val="212121"/>
-          <w:sz w:val="24"/>
-          <w:szCs w:val="24"/>
-        </w:rPr>
-      </w:pPr>
-      <w:r>
-        <w:rPr>
-          <w:rFonts w:ascii="Arial" w:eastAsia="Times New Roman" w:hAnsi="Arial" w:cs="Arial"/>
-          <w:color w:val="212121"/>
-          <w:sz w:val="24"/>
-          <w:szCs w:val="24"/>
-        </w:rPr>
-        <w:t xml:space="preserve"> 'Assignment Submission Issue',</w:t>
-      </w:r>
-    </w:p>
-    <w:p>
-      <w:pPr>
-        <w:shd w:val="clear" w:color="auto" w:fill="FFFFFF"/>
-        <w:spacing w:before="100" w:beforeAutospacing="1" w:after="100" w:afterAutospacing="1" w:line="240" w:lineRule="auto"/>
-        <w:rPr>
-          <w:rFonts w:ascii="Arial" w:eastAsia="Times New Roman" w:hAnsi="Arial" w:cs="Arial"/>
-          <w:color w:val="212121"/>
-          <w:sz w:val="24"/>
-          <w:szCs w:val="24"/>
-        </w:rPr>
-      </w:pPr>
-      <w:r>
-        <w:rPr>
-          <w:rFonts w:ascii="Arial" w:eastAsia="Times New Roman" w:hAnsi="Arial" w:cs="Arial"/>
-          <w:color w:val="212121"/>
-          <w:sz w:val="24"/>
-          <w:szCs w:val="24"/>
-        </w:rPr>
-        <w:t xml:space="preserve"> 'Library and Learning Centre',</w:t>
-      </w:r>
-    </w:p>
-    <w:p>
-      <w:pPr>
-        <w:shd w:val="clear" w:color="auto" w:fill="FFFFFF"/>
-        <w:spacing w:before="100" w:beforeAutospacing="1" w:after="100" w:afterAutospacing="1" w:line="240" w:lineRule="auto"/>
-        <w:rPr>
-          <w:rFonts w:ascii="Arial" w:eastAsia="Times New Roman" w:hAnsi="Arial" w:cs="Arial"/>
-          <w:color w:val="212121"/>
-          <w:sz w:val="24"/>
-          <w:szCs w:val="24"/>
-        </w:rPr>
-      </w:pPr>
-      <w:r>
-        <w:rPr>
-          <w:rFonts w:ascii="Arial" w:eastAsia="Times New Roman" w:hAnsi="Arial" w:cs="Arial"/>
-          <w:color w:val="212121"/>
-          <w:sz w:val="24"/>
-          <w:szCs w:val="24"/>
-        </w:rPr>
-        <w:t xml:space="preserve"> 'microphone',</w:t>
-      </w:r>
-    </w:p>
-    <w:p>
-      <w:pPr>
-        <w:shd w:val="clear" w:color="auto" w:fill="FFFFFF"/>
-        <w:spacing w:before="100" w:beforeAutospacing="1" w:after="100" w:afterAutospacing="1" w:line="240" w:lineRule="auto"/>
-        <w:rPr>
-          <w:rFonts w:ascii="Arial" w:eastAsia="Times New Roman" w:hAnsi="Arial" w:cs="Arial"/>
-          <w:color w:val="212121"/>
-          <w:sz w:val="24"/>
-          <w:szCs w:val="24"/>
-        </w:rPr>
-      </w:pPr>
-      <w:r>
-        <w:rPr>
-          <w:rFonts w:ascii="Arial" w:eastAsia="Times New Roman" w:hAnsi="Arial" w:cs="Arial"/>
-          <w:color w:val="212121"/>
-          <w:sz w:val="24"/>
-          <w:szCs w:val="24"/>
-        </w:rPr>
-        <w:t xml:space="preserve"> 'Azure Issue',</w:t>
+        <w:t xml:space="preserve"> '</w:t>
+      </w:r>
+      <w:proofErr w:type="spellStart"/>
+      <w:r>
+        <w:rPr>
+          <w:rFonts w:ascii="Arial" w:eastAsia="Times New Roman" w:hAnsi="Arial" w:cs="Arial"/>
+          <w:color w:val="212121"/>
+          <w:sz w:val="24"/>
+          <w:szCs w:val="24"/>
+        </w:rPr>
+        <w:t>MyPath</w:t>
+      </w:r>
+      <w:proofErr w:type="spellEnd"/>
+      <w:r>
+        <w:rPr>
+          <w:rFonts w:ascii="Arial" w:eastAsia="Times New Roman" w:hAnsi="Arial" w:cs="Arial"/>
+          <w:color w:val="212121"/>
+          <w:sz w:val="24"/>
+          <w:szCs w:val="24"/>
+        </w:rPr>
+        <w:t xml:space="preserve"> Login Issue',</w:t>
+      </w:r>
+    </w:p>
+    <w:p>
+      <w:pPr>
+        <w:shd w:val="clear" w:color="auto" w:fill="FFFFFF"/>
+        <w:spacing w:before="100" w:beforeAutospacing="1" w:after="100" w:afterAutospacing="1" w:line="240" w:lineRule="auto"/>
+        <w:rPr>
+          <w:rFonts w:ascii="Arial" w:eastAsia="Times New Roman" w:hAnsi="Arial" w:cs="Arial"/>
+          <w:color w:val="212121"/>
+          <w:sz w:val="24"/>
+          <w:szCs w:val="24"/>
+        </w:rPr>
+      </w:pPr>
+      <w:r>
+        <w:rPr>
+          <w:rFonts w:ascii="Arial" w:eastAsia="Times New Roman" w:hAnsi="Arial" w:cs="Arial"/>
+          <w:color w:val="212121"/>
+          <w:sz w:val="24"/>
+          <w:szCs w:val="24"/>
+        </w:rPr>
+        <w:t xml:space="preserve"> 'Working as an international student',</w:t>
+      </w:r>
+    </w:p>
+    <w:p>
+      <w:pPr>
+        <w:shd w:val="clear" w:color="auto" w:fill="FFFFFF"/>
+        <w:spacing w:before="100" w:beforeAutospacing="1" w:after="100" w:afterAutospacing="1" w:line="240" w:lineRule="auto"/>
+        <w:rPr>
+          <w:rFonts w:ascii="Arial" w:eastAsia="Times New Roman" w:hAnsi="Arial" w:cs="Arial"/>
+          <w:color w:val="212121"/>
+          <w:sz w:val="24"/>
+          <w:szCs w:val="24"/>
+        </w:rPr>
+      </w:pPr>
+      <w:r>
+        <w:rPr>
+          <w:rFonts w:ascii="Arial" w:eastAsia="Times New Roman" w:hAnsi="Arial" w:cs="Arial"/>
+          <w:color w:val="212121"/>
+          <w:sz w:val="24"/>
+          <w:szCs w:val="24"/>
+        </w:rPr>
+        <w:t xml:space="preserve"> 'Website',</w:t>
+      </w:r>
+    </w:p>
+    <w:p>
+      <w:pPr>
+        <w:shd w:val="clear" w:color="auto" w:fill="FFFFFF"/>
+        <w:spacing w:before="100" w:beforeAutospacing="1" w:after="100" w:afterAutospacing="1" w:line="240" w:lineRule="auto"/>
+        <w:rPr>
+          <w:rFonts w:ascii="Arial" w:eastAsia="Times New Roman" w:hAnsi="Arial" w:cs="Arial"/>
+          <w:color w:val="212121"/>
+          <w:sz w:val="24"/>
+          <w:szCs w:val="24"/>
+        </w:rPr>
+      </w:pPr>
+      <w:r>
+        <w:rPr>
+          <w:rFonts w:ascii="Arial" w:eastAsia="Times New Roman" w:hAnsi="Arial" w:cs="Arial"/>
+          <w:color w:val="212121"/>
+          <w:sz w:val="24"/>
+          <w:szCs w:val="24"/>
+        </w:rPr>
+        <w:t xml:space="preserve"> 'Learn Blackboard',</w:t>
+      </w:r>
+    </w:p>
+    <w:p>
+      <w:pPr>
+        <w:shd w:val="clear" w:color="auto" w:fill="FFFFFF"/>
+        <w:spacing w:before="100" w:beforeAutospacing="1" w:after="100" w:afterAutospacing="1" w:line="240" w:lineRule="auto"/>
+        <w:rPr>
+          <w:rFonts w:ascii="Arial" w:eastAsia="Times New Roman" w:hAnsi="Arial" w:cs="Arial"/>
+          <w:color w:val="212121"/>
+          <w:sz w:val="24"/>
+          <w:szCs w:val="24"/>
+        </w:rPr>
+      </w:pPr>
+      <w:r>
+        <w:rPr>
+          <w:rFonts w:ascii="Arial" w:eastAsia="Times New Roman" w:hAnsi="Arial" w:cs="Arial"/>
+          <w:color w:val="212121"/>
+          <w:sz w:val="24"/>
+          <w:szCs w:val="24"/>
+        </w:rPr>
+        <w:t xml:space="preserve"> 'Graduation Application Issue',</w:t>
+      </w:r>
+    </w:p>
+    <w:p>
+      <w:pPr>
+        <w:shd w:val="clear" w:color="auto" w:fill="FFFFFF"/>
+        <w:spacing w:before="100" w:beforeAutospacing="1" w:after="100" w:afterAutospacing="1" w:line="240" w:lineRule="auto"/>
+        <w:rPr>
+          <w:rFonts w:ascii="Arial" w:eastAsia="Times New Roman" w:hAnsi="Arial" w:cs="Arial"/>
+          <w:color w:val="212121"/>
+          <w:sz w:val="24"/>
+          <w:szCs w:val="24"/>
+        </w:rPr>
+      </w:pPr>
+      <w:r>
+        <w:rPr>
+          <w:rFonts w:ascii="Arial" w:eastAsia="Times New Roman" w:hAnsi="Arial" w:cs="Arial"/>
+          <w:color w:val="212121"/>
+          <w:sz w:val="24"/>
+          <w:szCs w:val="24"/>
+        </w:rPr>
+        <w:t xml:space="preserve"> 'Orientation',</w:t>
+      </w:r>
+    </w:p>
+    <w:p>
+      <w:pPr>
+        <w:shd w:val="clear" w:color="auto" w:fill="FFFFFF"/>
+        <w:spacing w:before="100" w:beforeAutospacing="1" w:after="100" w:afterAutospacing="1" w:line="240" w:lineRule="auto"/>
+        <w:rPr>
+          <w:rFonts w:ascii="Arial" w:eastAsia="Times New Roman" w:hAnsi="Arial" w:cs="Arial"/>
+          <w:color w:val="212121"/>
+          <w:sz w:val="24"/>
+          <w:szCs w:val="24"/>
+        </w:rPr>
+      </w:pPr>
+      <w:r>
+        <w:rPr>
+          <w:rFonts w:ascii="Arial" w:eastAsia="Times New Roman" w:hAnsi="Arial" w:cs="Arial"/>
+          <w:color w:val="212121"/>
+          <w:sz w:val="24"/>
+          <w:szCs w:val="24"/>
+        </w:rPr>
+        <w:t xml:space="preserve"> 'student </w:t>
+      </w:r>
+      <w:proofErr w:type="spellStart"/>
+      <w:r>
+        <w:rPr>
+          <w:rFonts w:ascii="Arial" w:eastAsia="Times New Roman" w:hAnsi="Arial" w:cs="Arial"/>
+          <w:color w:val="212121"/>
+          <w:sz w:val="24"/>
+          <w:szCs w:val="24"/>
+        </w:rPr>
+        <w:t>whatsapp</w:t>
+      </w:r>
+      <w:proofErr w:type="spellEnd"/>
+      <w:r>
+        <w:rPr>
+          <w:rFonts w:ascii="Arial" w:eastAsia="Times New Roman" w:hAnsi="Arial" w:cs="Arial"/>
+          <w:color w:val="212121"/>
+          <w:sz w:val="24"/>
+          <w:szCs w:val="24"/>
+        </w:rPr>
+        <w:t xml:space="preserve"> group advise ',</w:t>
+      </w:r>
+    </w:p>
+    <w:p>
+      <w:pPr>
+        <w:shd w:val="clear" w:color="auto" w:fill="FFFFFF"/>
+        <w:spacing w:before="100" w:beforeAutospacing="1" w:after="100" w:afterAutospacing="1" w:line="240" w:lineRule="auto"/>
+        <w:rPr>
+          <w:rFonts w:ascii="Arial" w:eastAsia="Times New Roman" w:hAnsi="Arial" w:cs="Arial"/>
+          <w:color w:val="212121"/>
+          <w:sz w:val="24"/>
+          <w:szCs w:val="24"/>
+        </w:rPr>
+      </w:pPr>
+      <w:r>
+        <w:rPr>
+          <w:rFonts w:ascii="Arial" w:eastAsia="Times New Roman" w:hAnsi="Arial" w:cs="Arial"/>
+          <w:color w:val="212121"/>
+          <w:sz w:val="24"/>
+          <w:szCs w:val="24"/>
+        </w:rPr>
+        <w:t xml:space="preserve"> 'Basic Technical Assistance',</w:t>
+      </w:r>
+    </w:p>
+    <w:p>
+      <w:pPr>
+        <w:shd w:val="clear" w:color="auto" w:fill="FFFFFF"/>
+        <w:spacing w:before="100" w:beforeAutospacing="1" w:after="100" w:afterAutospacing="1" w:line="240" w:lineRule="auto"/>
+        <w:rPr>
+          <w:rFonts w:ascii="Arial" w:eastAsia="Times New Roman" w:hAnsi="Arial" w:cs="Arial"/>
+          <w:color w:val="212121"/>
+          <w:sz w:val="24"/>
+          <w:szCs w:val="24"/>
+        </w:rPr>
+      </w:pPr>
+      <w:r>
+        <w:rPr>
+          <w:rFonts w:ascii="Arial" w:eastAsia="Times New Roman" w:hAnsi="Arial" w:cs="Arial"/>
+          <w:color w:val="212121"/>
+          <w:sz w:val="24"/>
+          <w:szCs w:val="24"/>
+        </w:rPr>
+        <w:t xml:space="preserve"> 'basic technical assistance',</w:t>
+      </w:r>
+    </w:p>
+    <w:p>
+      <w:pPr>
+        <w:shd w:val="clear" w:color="auto" w:fill="FFFFFF"/>
+        <w:spacing w:before="100" w:beforeAutospacing="1" w:after="100" w:afterAutospacing="1" w:line="240" w:lineRule="auto"/>
+        <w:rPr>
+          <w:rFonts w:ascii="Arial" w:eastAsia="Times New Roman" w:hAnsi="Arial" w:cs="Arial"/>
+          <w:color w:val="212121"/>
+          <w:sz w:val="24"/>
+          <w:szCs w:val="24"/>
+        </w:rPr>
+      </w:pPr>
+      <w:r>
+        <w:rPr>
+          <w:rFonts w:ascii="Arial" w:eastAsia="Times New Roman" w:hAnsi="Arial" w:cs="Arial"/>
+          <w:color w:val="212121"/>
+          <w:sz w:val="24"/>
+          <w:szCs w:val="24"/>
+        </w:rPr>
+        <w:t xml:space="preserve"> 'Hardware recommendation for online classes',</w:t>
+      </w:r>
+    </w:p>
+    <w:p>
+      <w:pPr>
+        <w:shd w:val="clear" w:color="auto" w:fill="FFFFFF"/>
+        <w:spacing w:before="100" w:beforeAutospacing="1" w:after="100" w:afterAutospacing="1" w:line="240" w:lineRule="auto"/>
+        <w:rPr>
+          <w:rFonts w:ascii="Arial" w:eastAsia="Times New Roman" w:hAnsi="Arial" w:cs="Arial"/>
+          <w:color w:val="212121"/>
+          <w:sz w:val="24"/>
+          <w:szCs w:val="24"/>
+        </w:rPr>
+      </w:pPr>
+      <w:r>
+        <w:rPr>
+          <w:rFonts w:ascii="Arial" w:eastAsia="Times New Roman" w:hAnsi="Arial" w:cs="Arial"/>
+          <w:color w:val="212121"/>
+          <w:sz w:val="24"/>
+          <w:szCs w:val="24"/>
+        </w:rPr>
+        <w:t xml:space="preserve"> 'Blackboard - General (Course content </w:t>
+      </w:r>
+      <w:proofErr w:type="spellStart"/>
+      <w:r>
+        <w:rPr>
+          <w:rFonts w:ascii="Arial" w:eastAsia="Times New Roman" w:hAnsi="Arial" w:cs="Arial"/>
+          <w:color w:val="212121"/>
+          <w:sz w:val="24"/>
+          <w:szCs w:val="24"/>
+        </w:rPr>
+        <w:t>etc</w:t>
+      </w:r>
+      <w:proofErr w:type="spellEnd"/>
+      <w:r>
+        <w:rPr>
+          <w:rFonts w:ascii="Arial" w:eastAsia="Times New Roman" w:hAnsi="Arial" w:cs="Arial"/>
+          <w:color w:val="212121"/>
+          <w:sz w:val="24"/>
+          <w:szCs w:val="24"/>
+        </w:rPr>
+        <w:t>)',</w:t>
+      </w:r>
+    </w:p>
+    <w:p>
+      <w:pPr>
+        <w:shd w:val="clear" w:color="auto" w:fill="FFFFFF"/>
+        <w:spacing w:before="100" w:beforeAutospacing="1" w:after="100" w:afterAutospacing="1" w:line="240" w:lineRule="auto"/>
+        <w:rPr>
+          <w:rFonts w:ascii="Arial" w:eastAsia="Times New Roman" w:hAnsi="Arial" w:cs="Arial"/>
+          <w:color w:val="212121"/>
+          <w:sz w:val="24"/>
+          <w:szCs w:val="24"/>
+        </w:rPr>
+      </w:pPr>
+      <w:r>
+        <w:rPr>
+          <w:rFonts w:ascii="Arial" w:eastAsia="Times New Roman" w:hAnsi="Arial" w:cs="Arial"/>
+          <w:color w:val="212121"/>
+          <w:sz w:val="24"/>
+          <w:szCs w:val="24"/>
+        </w:rPr>
+        <w:t xml:space="preserve"> 'hardware/software advice seeking',</w:t>
+      </w:r>
+    </w:p>
+    <w:p>
+      <w:pPr>
+        <w:shd w:val="clear" w:color="auto" w:fill="FFFFFF"/>
+        <w:spacing w:before="100" w:beforeAutospacing="1" w:after="100" w:afterAutospacing="1" w:line="240" w:lineRule="auto"/>
+        <w:rPr>
+          <w:rFonts w:ascii="Arial" w:eastAsia="Times New Roman" w:hAnsi="Arial" w:cs="Arial"/>
+          <w:color w:val="212121"/>
+          <w:sz w:val="24"/>
+          <w:szCs w:val="24"/>
+        </w:rPr>
+      </w:pPr>
+      <w:r>
+        <w:rPr>
+          <w:rFonts w:ascii="Arial" w:eastAsia="Times New Roman" w:hAnsi="Arial" w:cs="Arial"/>
+          <w:color w:val="212121"/>
+          <w:sz w:val="24"/>
+          <w:szCs w:val="24"/>
+        </w:rPr>
+        <w:t xml:space="preserve"> 'Regarding Medical Insurance',</w:t>
+      </w:r>
+    </w:p>
+    <w:p>
+      <w:pPr>
+        <w:shd w:val="clear" w:color="auto" w:fill="FFFFFF"/>
+        <w:spacing w:before="100" w:beforeAutospacing="1" w:after="100" w:afterAutospacing="1" w:line="240" w:lineRule="auto"/>
+        <w:rPr>
+          <w:rFonts w:ascii="Arial" w:eastAsia="Times New Roman" w:hAnsi="Arial" w:cs="Arial"/>
+          <w:color w:val="212121"/>
+          <w:sz w:val="24"/>
+          <w:szCs w:val="24"/>
+        </w:rPr>
+      </w:pPr>
+      <w:r>
+        <w:rPr>
+          <w:rFonts w:ascii="Arial" w:eastAsia="Times New Roman" w:hAnsi="Arial" w:cs="Arial"/>
+          <w:color w:val="212121"/>
+          <w:sz w:val="24"/>
+          <w:szCs w:val="24"/>
+        </w:rPr>
+        <w:t xml:space="preserve"> 'Advising Services',</w:t>
+      </w:r>
+    </w:p>
+    <w:p>
+      <w:pPr>
+        <w:shd w:val="clear" w:color="auto" w:fill="FFFFFF"/>
+        <w:spacing w:before="100" w:beforeAutospacing="1" w:after="100" w:afterAutospacing="1" w:line="240" w:lineRule="auto"/>
+        <w:rPr>
+          <w:rFonts w:ascii="Arial" w:eastAsia="Times New Roman" w:hAnsi="Arial" w:cs="Arial"/>
+          <w:color w:val="212121"/>
+          <w:sz w:val="24"/>
+          <w:szCs w:val="24"/>
+        </w:rPr>
+      </w:pPr>
+      <w:r>
+        <w:rPr>
+          <w:rFonts w:ascii="Arial" w:eastAsia="Times New Roman" w:hAnsi="Arial" w:cs="Arial"/>
+          <w:color w:val="212121"/>
+          <w:sz w:val="24"/>
+          <w:szCs w:val="24"/>
+        </w:rPr>
+        <w:t xml:space="preserve"> 'First Class Instruction',</w:t>
+      </w:r>
+    </w:p>
+    <w:p>
+      <w:pPr>
+        <w:shd w:val="clear" w:color="auto" w:fill="FFFFFF"/>
+        <w:spacing w:before="100" w:beforeAutospacing="1" w:after="100" w:afterAutospacing="1" w:line="240" w:lineRule="auto"/>
+        <w:rPr>
+          <w:rFonts w:ascii="Arial" w:eastAsia="Times New Roman" w:hAnsi="Arial" w:cs="Arial"/>
+          <w:color w:val="212121"/>
+          <w:sz w:val="24"/>
+          <w:szCs w:val="24"/>
+        </w:rPr>
+      </w:pPr>
+      <w:r>
+        <w:rPr>
+          <w:rFonts w:ascii="Arial" w:eastAsia="Times New Roman" w:hAnsi="Arial" w:cs="Arial"/>
+          <w:color w:val="212121"/>
+          <w:sz w:val="24"/>
+          <w:szCs w:val="24"/>
+        </w:rPr>
+        <w:t xml:space="preserve"> 'First Class Instructions',</w:t>
+      </w:r>
+    </w:p>
+    <w:p>
+      <w:pPr>
+        <w:shd w:val="clear" w:color="auto" w:fill="FFFFFF"/>
+        <w:spacing w:before="100" w:beforeAutospacing="1" w:after="100" w:afterAutospacing="1" w:line="240" w:lineRule="auto"/>
+        <w:rPr>
+          <w:rFonts w:ascii="Arial" w:eastAsia="Times New Roman" w:hAnsi="Arial" w:cs="Arial"/>
+          <w:color w:val="212121"/>
+          <w:sz w:val="24"/>
+          <w:szCs w:val="24"/>
+        </w:rPr>
+      </w:pPr>
+      <w:r>
+        <w:rPr>
+          <w:rFonts w:ascii="Arial" w:eastAsia="Times New Roman" w:hAnsi="Arial" w:cs="Arial"/>
+          <w:color w:val="212121"/>
+          <w:sz w:val="24"/>
+          <w:szCs w:val="24"/>
+        </w:rPr>
+        <w:t xml:space="preserve"> 'First Class issue',</w:t>
+      </w:r>
+    </w:p>
+    <w:p>
+      <w:pPr>
+        <w:shd w:val="clear" w:color="auto" w:fill="FFFFFF"/>
+        <w:spacing w:before="100" w:beforeAutospacing="1" w:after="100" w:afterAutospacing="1" w:line="240" w:lineRule="auto"/>
+        <w:rPr>
+          <w:rFonts w:ascii="Arial" w:eastAsia="Times New Roman" w:hAnsi="Arial" w:cs="Arial"/>
+          <w:color w:val="212121"/>
+          <w:sz w:val="24"/>
+          <w:szCs w:val="24"/>
+        </w:rPr>
+      </w:pPr>
+      <w:r>
+        <w:rPr>
+          <w:rFonts w:ascii="Arial" w:eastAsia="Times New Roman" w:hAnsi="Arial" w:cs="Arial"/>
+          <w:color w:val="212121"/>
+          <w:sz w:val="24"/>
+          <w:szCs w:val="24"/>
+        </w:rPr>
+        <w:t xml:space="preserve"> '</w:t>
+      </w:r>
+      <w:proofErr w:type="spellStart"/>
+      <w:r>
+        <w:rPr>
+          <w:rFonts w:ascii="Arial" w:eastAsia="Times New Roman" w:hAnsi="Arial" w:cs="Arial"/>
+          <w:color w:val="212121"/>
+          <w:sz w:val="24"/>
+          <w:szCs w:val="24"/>
+        </w:rPr>
+        <w:t>mypath</w:t>
+      </w:r>
+      <w:proofErr w:type="spellEnd"/>
+      <w:r>
+        <w:rPr>
+          <w:rFonts w:ascii="Arial" w:eastAsia="Times New Roman" w:hAnsi="Arial" w:cs="Arial"/>
+          <w:color w:val="212121"/>
+          <w:sz w:val="24"/>
+          <w:szCs w:val="24"/>
+        </w:rPr>
+        <w:t xml:space="preserve"> issue',</w:t>
+      </w:r>
+    </w:p>
+    <w:p>
+      <w:pPr>
+        <w:shd w:val="clear" w:color="auto" w:fill="FFFFFF"/>
+        <w:spacing w:before="100" w:beforeAutospacing="1" w:after="100" w:afterAutospacing="1" w:line="240" w:lineRule="auto"/>
+        <w:rPr>
+          <w:rFonts w:ascii="Arial" w:eastAsia="Times New Roman" w:hAnsi="Arial" w:cs="Arial"/>
+          <w:color w:val="212121"/>
+          <w:sz w:val="24"/>
+          <w:szCs w:val="24"/>
+        </w:rPr>
+      </w:pPr>
+      <w:r>
+        <w:rPr>
+          <w:rFonts w:ascii="Arial" w:eastAsia="Times New Roman" w:hAnsi="Arial" w:cs="Arial"/>
+          <w:color w:val="212121"/>
+          <w:sz w:val="24"/>
+          <w:szCs w:val="24"/>
+        </w:rPr>
+        <w:t xml:space="preserve"> 'CNA Questions',</w:t>
+      </w:r>
+    </w:p>
+    <w:p>
+      <w:pPr>
+        <w:shd w:val="clear" w:color="auto" w:fill="FFFFFF"/>
+        <w:spacing w:before="100" w:beforeAutospacing="1" w:after="100" w:afterAutospacing="1" w:line="240" w:lineRule="auto"/>
+        <w:rPr>
+          <w:rFonts w:ascii="Arial" w:eastAsia="Times New Roman" w:hAnsi="Arial" w:cs="Arial"/>
+          <w:color w:val="212121"/>
+          <w:sz w:val="24"/>
+          <w:szCs w:val="24"/>
+        </w:rPr>
+      </w:pPr>
+      <w:r>
+        <w:rPr>
+          <w:rFonts w:ascii="Arial" w:eastAsia="Times New Roman" w:hAnsi="Arial" w:cs="Arial"/>
+          <w:color w:val="212121"/>
+          <w:sz w:val="24"/>
+          <w:szCs w:val="24"/>
+        </w:rPr>
+        <w:t xml:space="preserve"> 'Password Portal',</w:t>
+      </w:r>
+    </w:p>
+    <w:p>
+      <w:pPr>
+        <w:shd w:val="clear" w:color="auto" w:fill="FFFFFF"/>
+        <w:spacing w:before="100" w:beforeAutospacing="1" w:after="100" w:afterAutospacing="1" w:line="240" w:lineRule="auto"/>
+        <w:rPr>
+          <w:rFonts w:ascii="Arial" w:eastAsia="Times New Roman" w:hAnsi="Arial" w:cs="Arial"/>
+          <w:color w:val="212121"/>
+          <w:sz w:val="24"/>
+          <w:szCs w:val="24"/>
+        </w:rPr>
+      </w:pPr>
+      <w:r>
+        <w:rPr>
+          <w:rFonts w:ascii="Arial" w:eastAsia="Times New Roman" w:hAnsi="Arial" w:cs="Arial"/>
+          <w:color w:val="212121"/>
+          <w:sz w:val="24"/>
+          <w:szCs w:val="24"/>
+        </w:rPr>
+        <w:t xml:space="preserve"> 'carson.schumann8@gmail.com',</w:t>
       </w:r>
     </w:p>
     <w:p>
@@ -2318,1072 +3410,6 @@
           <w:szCs w:val="24"/>
         </w:rPr>
         <w:lastRenderedPageBreak/>
-        <w:t xml:space="preserve"> 'Microsoft Azure account restricted',</w:t>
-      </w:r>
-    </w:p>
-    <w:p>
-      <w:pPr>
-        <w:shd w:val="clear" w:color="auto" w:fill="FFFFFF"/>
-        <w:spacing w:before="100" w:beforeAutospacing="1" w:after="100" w:afterAutospacing="1" w:line="240" w:lineRule="auto"/>
-        <w:rPr>
-          <w:rFonts w:ascii="Arial" w:eastAsia="Times New Roman" w:hAnsi="Arial" w:cs="Arial"/>
-          <w:color w:val="212121"/>
-          <w:sz w:val="24"/>
-          <w:szCs w:val="24"/>
-        </w:rPr>
-      </w:pPr>
-      <w:r>
-        <w:rPr>
-          <w:rFonts w:ascii="Arial" w:eastAsia="Times New Roman" w:hAnsi="Arial" w:cs="Arial"/>
-          <w:color w:val="212121"/>
-          <w:sz w:val="24"/>
-          <w:szCs w:val="24"/>
-        </w:rPr>
-        <w:t xml:space="preserve"> 'Having trouble adding a pdf to a report',</w:t>
-      </w:r>
-    </w:p>
-    <w:p>
-      <w:pPr>
-        <w:shd w:val="clear" w:color="auto" w:fill="FFFFFF"/>
-        <w:spacing w:before="100" w:beforeAutospacing="1" w:after="100" w:afterAutospacing="1" w:line="240" w:lineRule="auto"/>
-        <w:rPr>
-          <w:rFonts w:ascii="Arial" w:eastAsia="Times New Roman" w:hAnsi="Arial" w:cs="Arial"/>
-          <w:color w:val="212121"/>
-          <w:sz w:val="24"/>
-          <w:szCs w:val="24"/>
-        </w:rPr>
-      </w:pPr>
-      <w:r>
-        <w:rPr>
-          <w:rFonts w:ascii="Arial" w:eastAsia="Times New Roman" w:hAnsi="Arial" w:cs="Arial"/>
-          <w:color w:val="212121"/>
-          <w:sz w:val="24"/>
-          <w:szCs w:val="24"/>
-        </w:rPr>
-        <w:t xml:space="preserve"> 'DS App',</w:t>
-      </w:r>
-    </w:p>
-    <w:p>
-      <w:pPr>
-        <w:shd w:val="clear" w:color="auto" w:fill="FFFFFF"/>
-        <w:spacing w:before="100" w:beforeAutospacing="1" w:after="100" w:afterAutospacing="1" w:line="240" w:lineRule="auto"/>
-        <w:rPr>
-          <w:rFonts w:ascii="Arial" w:eastAsia="Times New Roman" w:hAnsi="Arial" w:cs="Arial"/>
-          <w:color w:val="212121"/>
-          <w:sz w:val="24"/>
-          <w:szCs w:val="24"/>
-        </w:rPr>
-      </w:pPr>
-      <w:r>
-        <w:rPr>
-          <w:rFonts w:ascii="Arial" w:eastAsia="Times New Roman" w:hAnsi="Arial" w:cs="Arial"/>
-          <w:color w:val="212121"/>
-          <w:sz w:val="24"/>
-          <w:szCs w:val="24"/>
-        </w:rPr>
-        <w:t xml:space="preserve"> 'Douglas College Mobile apps',</w:t>
-      </w:r>
-    </w:p>
-    <w:p>
-      <w:pPr>
-        <w:shd w:val="clear" w:color="auto" w:fill="FFFFFF"/>
-        <w:spacing w:before="100" w:beforeAutospacing="1" w:after="100" w:afterAutospacing="1" w:line="240" w:lineRule="auto"/>
-        <w:rPr>
-          <w:rFonts w:ascii="Arial" w:eastAsia="Times New Roman" w:hAnsi="Arial" w:cs="Arial"/>
-          <w:color w:val="212121"/>
-          <w:sz w:val="24"/>
-          <w:szCs w:val="24"/>
-        </w:rPr>
-      </w:pPr>
-      <w:r>
-        <w:rPr>
-          <w:rFonts w:ascii="Arial" w:eastAsia="Times New Roman" w:hAnsi="Arial" w:cs="Arial"/>
-          <w:color w:val="212121"/>
-          <w:sz w:val="24"/>
-          <w:szCs w:val="24"/>
-        </w:rPr>
-        <w:t xml:space="preserve"> 'Looking for Windows license key',</w:t>
-      </w:r>
-    </w:p>
-    <w:p>
-      <w:pPr>
-        <w:shd w:val="clear" w:color="auto" w:fill="FFFFFF"/>
-        <w:spacing w:before="100" w:beforeAutospacing="1" w:after="100" w:afterAutospacing="1" w:line="240" w:lineRule="auto"/>
-        <w:rPr>
-          <w:rFonts w:ascii="Arial" w:eastAsia="Times New Roman" w:hAnsi="Arial" w:cs="Arial"/>
-          <w:color w:val="212121"/>
-          <w:sz w:val="24"/>
-          <w:szCs w:val="24"/>
-        </w:rPr>
-      </w:pPr>
-      <w:r>
-        <w:rPr>
-          <w:rFonts w:ascii="Arial" w:eastAsia="Times New Roman" w:hAnsi="Arial" w:cs="Arial"/>
-          <w:color w:val="212121"/>
-          <w:sz w:val="24"/>
-          <w:szCs w:val="24"/>
-        </w:rPr>
-        <w:t xml:space="preserve"> 'Microsoft Azure',</w:t>
-      </w:r>
-    </w:p>
-    <w:p>
-      <w:pPr>
-        <w:shd w:val="clear" w:color="auto" w:fill="FFFFFF"/>
-        <w:spacing w:before="100" w:beforeAutospacing="1" w:after="100" w:afterAutospacing="1" w:line="240" w:lineRule="auto"/>
-        <w:rPr>
-          <w:rFonts w:ascii="Arial" w:eastAsia="Times New Roman" w:hAnsi="Arial" w:cs="Arial"/>
-          <w:color w:val="212121"/>
-          <w:sz w:val="24"/>
-          <w:szCs w:val="24"/>
-        </w:rPr>
-      </w:pPr>
-      <w:r>
-        <w:rPr>
-          <w:rFonts w:ascii="Arial" w:eastAsia="Times New Roman" w:hAnsi="Arial" w:cs="Arial"/>
-          <w:color w:val="212121"/>
-          <w:sz w:val="24"/>
-          <w:szCs w:val="24"/>
-        </w:rPr>
-        <w:t xml:space="preserve"> 'Rotating a photo in a pdf',</w:t>
-      </w:r>
-    </w:p>
-    <w:p>
-      <w:pPr>
-        <w:shd w:val="clear" w:color="auto" w:fill="FFFFFF"/>
-        <w:spacing w:before="100" w:beforeAutospacing="1" w:after="100" w:afterAutospacing="1" w:line="240" w:lineRule="auto"/>
-        <w:rPr>
-          <w:rFonts w:ascii="Arial" w:eastAsia="Times New Roman" w:hAnsi="Arial" w:cs="Arial"/>
-          <w:color w:val="212121"/>
-          <w:sz w:val="24"/>
-          <w:szCs w:val="24"/>
-        </w:rPr>
-      </w:pPr>
-      <w:r>
-        <w:rPr>
-          <w:rFonts w:ascii="Arial" w:eastAsia="Times New Roman" w:hAnsi="Arial" w:cs="Arial"/>
-          <w:color w:val="212121"/>
-          <w:sz w:val="24"/>
-          <w:szCs w:val="24"/>
-        </w:rPr>
-        <w:t xml:space="preserve"> 'Graduation Details',</w:t>
-      </w:r>
-    </w:p>
-    <w:p>
-      <w:pPr>
-        <w:shd w:val="clear" w:color="auto" w:fill="FFFFFF"/>
-        <w:spacing w:before="100" w:beforeAutospacing="1" w:after="100" w:afterAutospacing="1" w:line="240" w:lineRule="auto"/>
-        <w:rPr>
-          <w:rFonts w:ascii="Arial" w:eastAsia="Times New Roman" w:hAnsi="Arial" w:cs="Arial"/>
-          <w:color w:val="212121"/>
-          <w:sz w:val="24"/>
-          <w:szCs w:val="24"/>
-        </w:rPr>
-      </w:pPr>
-      <w:r>
-        <w:rPr>
-          <w:rFonts w:ascii="Arial" w:eastAsia="Times New Roman" w:hAnsi="Arial" w:cs="Arial"/>
-          <w:color w:val="212121"/>
-          <w:sz w:val="24"/>
-          <w:szCs w:val="24"/>
-        </w:rPr>
-        <w:t xml:space="preserve"> 'tax forms',</w:t>
-      </w:r>
-    </w:p>
-    <w:p>
-      <w:pPr>
-        <w:shd w:val="clear" w:color="auto" w:fill="FFFFFF"/>
-        <w:spacing w:before="100" w:beforeAutospacing="1" w:after="100" w:afterAutospacing="1" w:line="240" w:lineRule="auto"/>
-        <w:rPr>
-          <w:rFonts w:ascii="Arial" w:eastAsia="Times New Roman" w:hAnsi="Arial" w:cs="Arial"/>
-          <w:color w:val="212121"/>
-          <w:sz w:val="24"/>
-          <w:szCs w:val="24"/>
-        </w:rPr>
-      </w:pPr>
-      <w:r>
-        <w:rPr>
-          <w:rFonts w:ascii="Arial" w:eastAsia="Times New Roman" w:hAnsi="Arial" w:cs="Arial"/>
-          <w:color w:val="212121"/>
-          <w:sz w:val="24"/>
-          <w:szCs w:val="24"/>
-        </w:rPr>
-        <w:t xml:space="preserve"> 'Google Docs',</w:t>
-      </w:r>
-    </w:p>
-    <w:p>
-      <w:pPr>
-        <w:shd w:val="clear" w:color="auto" w:fill="FFFFFF"/>
-        <w:spacing w:before="100" w:beforeAutospacing="1" w:after="100" w:afterAutospacing="1" w:line="240" w:lineRule="auto"/>
-        <w:rPr>
-          <w:rFonts w:ascii="Arial" w:eastAsia="Times New Roman" w:hAnsi="Arial" w:cs="Arial"/>
-          <w:color w:val="212121"/>
-          <w:sz w:val="24"/>
-          <w:szCs w:val="24"/>
-        </w:rPr>
-      </w:pPr>
-      <w:r>
-        <w:rPr>
-          <w:rFonts w:ascii="Arial" w:eastAsia="Times New Roman" w:hAnsi="Arial" w:cs="Arial"/>
-          <w:color w:val="212121"/>
-          <w:sz w:val="24"/>
-          <w:szCs w:val="24"/>
-        </w:rPr>
-        <w:t xml:space="preserve"> 'Microsoft Word issue',</w:t>
-      </w:r>
-    </w:p>
-    <w:p>
-      <w:pPr>
-        <w:shd w:val="clear" w:color="auto" w:fill="FFFFFF"/>
-        <w:spacing w:before="100" w:beforeAutospacing="1" w:after="100" w:afterAutospacing="1" w:line="240" w:lineRule="auto"/>
-        <w:rPr>
-          <w:rFonts w:ascii="Arial" w:eastAsia="Times New Roman" w:hAnsi="Arial" w:cs="Arial"/>
-          <w:color w:val="212121"/>
-          <w:sz w:val="24"/>
-          <w:szCs w:val="24"/>
-        </w:rPr>
-      </w:pPr>
-      <w:r>
-        <w:rPr>
-          <w:rFonts w:ascii="Arial" w:eastAsia="Times New Roman" w:hAnsi="Arial" w:cs="Arial"/>
-          <w:color w:val="212121"/>
-          <w:sz w:val="24"/>
-          <w:szCs w:val="24"/>
-        </w:rPr>
-        <w:t xml:space="preserve"> 'Need help in making a </w:t>
-      </w:r>
-      <w:proofErr w:type="spellStart"/>
-      <w:r>
-        <w:rPr>
-          <w:rFonts w:ascii="Arial" w:eastAsia="Times New Roman" w:hAnsi="Arial" w:cs="Arial"/>
-          <w:color w:val="212121"/>
-          <w:sz w:val="24"/>
-          <w:szCs w:val="24"/>
-        </w:rPr>
-        <w:t>powerpoint</w:t>
-      </w:r>
-      <w:proofErr w:type="spellEnd"/>
-      <w:r>
-        <w:rPr>
-          <w:rFonts w:ascii="Arial" w:eastAsia="Times New Roman" w:hAnsi="Arial" w:cs="Arial"/>
-          <w:color w:val="212121"/>
-          <w:sz w:val="24"/>
-          <w:szCs w:val="24"/>
-        </w:rPr>
-        <w:t xml:space="preserve"> YouTube video',</w:t>
-      </w:r>
-    </w:p>
-    <w:p>
-      <w:pPr>
-        <w:shd w:val="clear" w:color="auto" w:fill="FFFFFF"/>
-        <w:spacing w:before="100" w:beforeAutospacing="1" w:after="100" w:afterAutospacing="1" w:line="240" w:lineRule="auto"/>
-        <w:rPr>
-          <w:rFonts w:ascii="Arial" w:eastAsia="Times New Roman" w:hAnsi="Arial" w:cs="Arial"/>
-          <w:color w:val="212121"/>
-          <w:sz w:val="24"/>
-          <w:szCs w:val="24"/>
-        </w:rPr>
-      </w:pPr>
-      <w:r>
-        <w:rPr>
-          <w:rFonts w:ascii="Arial" w:eastAsia="Times New Roman" w:hAnsi="Arial" w:cs="Arial"/>
-          <w:color w:val="212121"/>
-          <w:sz w:val="24"/>
-          <w:szCs w:val="24"/>
-        </w:rPr>
-        <w:t xml:space="preserve"> 'Having trouble completing the AIE module',</w:t>
-      </w:r>
-    </w:p>
-    <w:p>
-      <w:pPr>
-        <w:shd w:val="clear" w:color="auto" w:fill="FFFFFF"/>
-        <w:spacing w:before="100" w:beforeAutospacing="1" w:after="100" w:afterAutospacing="1" w:line="240" w:lineRule="auto"/>
-        <w:rPr>
-          <w:rFonts w:ascii="Arial" w:eastAsia="Times New Roman" w:hAnsi="Arial" w:cs="Arial"/>
-          <w:color w:val="212121"/>
-          <w:sz w:val="24"/>
-          <w:szCs w:val="24"/>
-        </w:rPr>
-      </w:pPr>
-      <w:r>
-        <w:rPr>
-          <w:rFonts w:ascii="Arial" w:eastAsia="Times New Roman" w:hAnsi="Arial" w:cs="Arial"/>
-          <w:color w:val="212121"/>
-          <w:sz w:val="24"/>
-          <w:szCs w:val="24"/>
-        </w:rPr>
-        <w:t xml:space="preserve"> 'Chrome PDF plugin issue',</w:t>
-      </w:r>
-    </w:p>
-    <w:p>
-      <w:pPr>
-        <w:shd w:val="clear" w:color="auto" w:fill="FFFFFF"/>
-        <w:spacing w:before="100" w:beforeAutospacing="1" w:after="100" w:afterAutospacing="1" w:line="240" w:lineRule="auto"/>
-        <w:rPr>
-          <w:rFonts w:ascii="Arial" w:eastAsia="Times New Roman" w:hAnsi="Arial" w:cs="Arial"/>
-          <w:color w:val="212121"/>
-          <w:sz w:val="24"/>
-          <w:szCs w:val="24"/>
-        </w:rPr>
-      </w:pPr>
-      <w:r>
-        <w:rPr>
-          <w:rFonts w:ascii="Arial" w:eastAsia="Times New Roman" w:hAnsi="Arial" w:cs="Arial"/>
-          <w:color w:val="212121"/>
-          <w:sz w:val="24"/>
-          <w:szCs w:val="24"/>
-        </w:rPr>
-        <w:t xml:space="preserve"> 'Chrome PDF Plugin issue through Zoom',</w:t>
-      </w:r>
-    </w:p>
-    <w:p>
-      <w:pPr>
-        <w:shd w:val="clear" w:color="auto" w:fill="FFFFFF"/>
-        <w:spacing w:before="100" w:beforeAutospacing="1" w:after="100" w:afterAutospacing="1" w:line="240" w:lineRule="auto"/>
-        <w:rPr>
-          <w:rFonts w:ascii="Arial" w:eastAsia="Times New Roman" w:hAnsi="Arial" w:cs="Arial"/>
-          <w:color w:val="212121"/>
-          <w:sz w:val="24"/>
-          <w:szCs w:val="24"/>
-        </w:rPr>
-      </w:pPr>
-      <w:r>
-        <w:rPr>
-          <w:rFonts w:ascii="Arial" w:eastAsia="Times New Roman" w:hAnsi="Arial" w:cs="Arial"/>
-          <w:color w:val="212121"/>
-          <w:sz w:val="24"/>
-          <w:szCs w:val="24"/>
-        </w:rPr>
-        <w:t xml:space="preserve"> 'Laptop decision ',</w:t>
-      </w:r>
-    </w:p>
-    <w:p>
-      <w:pPr>
-        <w:shd w:val="clear" w:color="auto" w:fill="FFFFFF"/>
-        <w:spacing w:before="100" w:beforeAutospacing="1" w:after="100" w:afterAutospacing="1" w:line="240" w:lineRule="auto"/>
-        <w:rPr>
-          <w:rFonts w:ascii="Arial" w:eastAsia="Times New Roman" w:hAnsi="Arial" w:cs="Arial"/>
-          <w:color w:val="212121"/>
-          <w:sz w:val="24"/>
-          <w:szCs w:val="24"/>
-        </w:rPr>
-      </w:pPr>
-      <w:r>
-        <w:rPr>
-          <w:rFonts w:ascii="Arial" w:eastAsia="Times New Roman" w:hAnsi="Arial" w:cs="Arial"/>
-          <w:color w:val="212121"/>
-          <w:sz w:val="24"/>
-          <w:szCs w:val="24"/>
-        </w:rPr>
-        <w:t xml:space="preserve"> 'Douglas Website',</w:t>
-      </w:r>
-    </w:p>
-    <w:p>
-      <w:pPr>
-        <w:shd w:val="clear" w:color="auto" w:fill="FFFFFF"/>
-        <w:spacing w:before="100" w:beforeAutospacing="1" w:after="100" w:afterAutospacing="1" w:line="240" w:lineRule="auto"/>
-        <w:rPr>
-          <w:rFonts w:ascii="Arial" w:eastAsia="Times New Roman" w:hAnsi="Arial" w:cs="Arial"/>
-          <w:color w:val="212121"/>
-          <w:sz w:val="24"/>
-          <w:szCs w:val="24"/>
-        </w:rPr>
-      </w:pPr>
-      <w:r>
-        <w:rPr>
-          <w:rFonts w:ascii="Arial" w:eastAsia="Times New Roman" w:hAnsi="Arial" w:cs="Arial"/>
-          <w:color w:val="212121"/>
-          <w:sz w:val="24"/>
-          <w:szCs w:val="24"/>
-        </w:rPr>
-        <w:t xml:space="preserve"> 'Word Issue',</w:t>
-      </w:r>
-    </w:p>
-    <w:p>
-      <w:pPr>
-        <w:shd w:val="clear" w:color="auto" w:fill="FFFFFF"/>
-        <w:spacing w:before="100" w:beforeAutospacing="1" w:after="100" w:afterAutospacing="1" w:line="240" w:lineRule="auto"/>
-        <w:rPr>
-          <w:rFonts w:ascii="Arial" w:eastAsia="Times New Roman" w:hAnsi="Arial" w:cs="Arial"/>
-          <w:color w:val="212121"/>
-          <w:sz w:val="24"/>
-          <w:szCs w:val="24"/>
-        </w:rPr>
-      </w:pPr>
-      <w:r>
-        <w:rPr>
-          <w:rFonts w:ascii="Arial" w:eastAsia="Times New Roman" w:hAnsi="Arial" w:cs="Arial"/>
-          <w:color w:val="212121"/>
-          <w:sz w:val="24"/>
-          <w:szCs w:val="24"/>
-        </w:rPr>
-        <w:t xml:space="preserve"> 'Unofficial Transcript',</w:t>
-      </w:r>
-    </w:p>
-    <w:p>
-      <w:pPr>
-        <w:shd w:val="clear" w:color="auto" w:fill="FFFFFF"/>
-        <w:spacing w:before="100" w:beforeAutospacing="1" w:after="100" w:afterAutospacing="1" w:line="240" w:lineRule="auto"/>
-        <w:rPr>
-          <w:rFonts w:ascii="Arial" w:eastAsia="Times New Roman" w:hAnsi="Arial" w:cs="Arial"/>
-          <w:color w:val="212121"/>
-          <w:sz w:val="24"/>
-          <w:szCs w:val="24"/>
-        </w:rPr>
-      </w:pPr>
-      <w:r>
-        <w:rPr>
-          <w:rFonts w:ascii="Arial" w:eastAsia="Times New Roman" w:hAnsi="Arial" w:cs="Arial"/>
-          <w:color w:val="212121"/>
-          <w:sz w:val="24"/>
-          <w:szCs w:val="24"/>
-        </w:rPr>
-        <w:t xml:space="preserve"> 'Digitalizing written documents',</w:t>
-      </w:r>
-    </w:p>
-    <w:p>
-      <w:pPr>
-        <w:shd w:val="clear" w:color="auto" w:fill="FFFFFF"/>
-        <w:spacing w:before="100" w:beforeAutospacing="1" w:after="100" w:afterAutospacing="1" w:line="240" w:lineRule="auto"/>
-        <w:rPr>
-          <w:rFonts w:ascii="Arial" w:eastAsia="Times New Roman" w:hAnsi="Arial" w:cs="Arial"/>
-          <w:color w:val="212121"/>
-          <w:sz w:val="24"/>
-          <w:szCs w:val="24"/>
-        </w:rPr>
-      </w:pPr>
-      <w:r>
-        <w:rPr>
-          <w:rFonts w:ascii="Arial" w:eastAsia="Times New Roman" w:hAnsi="Arial" w:cs="Arial"/>
-          <w:color w:val="212121"/>
-          <w:sz w:val="24"/>
-          <w:szCs w:val="24"/>
-        </w:rPr>
-        <w:t xml:space="preserve"> 'Windows Language Settings',</w:t>
-      </w:r>
-    </w:p>
-    <w:p>
-      <w:pPr>
-        <w:shd w:val="clear" w:color="auto" w:fill="FFFFFF"/>
-        <w:spacing w:before="100" w:beforeAutospacing="1" w:after="100" w:afterAutospacing="1" w:line="240" w:lineRule="auto"/>
-        <w:rPr>
-          <w:rFonts w:ascii="Arial" w:eastAsia="Times New Roman" w:hAnsi="Arial" w:cs="Arial"/>
-          <w:color w:val="212121"/>
-          <w:sz w:val="24"/>
-          <w:szCs w:val="24"/>
-        </w:rPr>
-      </w:pPr>
-      <w:r>
-        <w:rPr>
-          <w:rFonts w:ascii="Arial" w:eastAsia="Times New Roman" w:hAnsi="Arial" w:cs="Arial"/>
-          <w:color w:val="212121"/>
-          <w:sz w:val="24"/>
-          <w:szCs w:val="24"/>
-        </w:rPr>
-        <w:t xml:space="preserve"> 'Summer semester dates',</w:t>
-      </w:r>
-    </w:p>
-    <w:p>
-      <w:pPr>
-        <w:shd w:val="clear" w:color="auto" w:fill="FFFFFF"/>
-        <w:spacing w:before="100" w:beforeAutospacing="1" w:after="100" w:afterAutospacing="1" w:line="240" w:lineRule="auto"/>
-        <w:rPr>
-          <w:rFonts w:ascii="Arial" w:eastAsia="Times New Roman" w:hAnsi="Arial" w:cs="Arial"/>
-          <w:color w:val="212121"/>
-          <w:sz w:val="24"/>
-          <w:szCs w:val="24"/>
-        </w:rPr>
-      </w:pPr>
-      <w:r>
-        <w:rPr>
-          <w:rFonts w:ascii="Arial" w:eastAsia="Times New Roman" w:hAnsi="Arial" w:cs="Arial"/>
-          <w:color w:val="212121"/>
-          <w:sz w:val="24"/>
-          <w:szCs w:val="24"/>
-        </w:rPr>
-        <w:t xml:space="preserve"> 'Troubleshoot zoom',</w:t>
-      </w:r>
-    </w:p>
-    <w:p>
-      <w:pPr>
-        <w:shd w:val="clear" w:color="auto" w:fill="FFFFFF"/>
-        <w:spacing w:before="100" w:beforeAutospacing="1" w:after="100" w:afterAutospacing="1" w:line="240" w:lineRule="auto"/>
-        <w:rPr>
-          <w:rFonts w:ascii="Arial" w:eastAsia="Times New Roman" w:hAnsi="Arial" w:cs="Arial"/>
-          <w:color w:val="212121"/>
-          <w:sz w:val="24"/>
-          <w:szCs w:val="24"/>
-        </w:rPr>
-      </w:pPr>
-      <w:r>
-        <w:rPr>
-          <w:rFonts w:ascii="Arial" w:eastAsia="Times New Roman" w:hAnsi="Arial" w:cs="Arial"/>
-          <w:color w:val="212121"/>
-          <w:sz w:val="24"/>
-          <w:szCs w:val="24"/>
-        </w:rPr>
-        <w:lastRenderedPageBreak/>
-        <w:t xml:space="preserve"> 'registering personal email in </w:t>
-      </w:r>
-      <w:proofErr w:type="spellStart"/>
-      <w:r>
-        <w:rPr>
-          <w:rFonts w:ascii="Arial" w:eastAsia="Times New Roman" w:hAnsi="Arial" w:cs="Arial"/>
-          <w:color w:val="212121"/>
-          <w:sz w:val="24"/>
-          <w:szCs w:val="24"/>
-        </w:rPr>
-        <w:t>myaccount</w:t>
-      </w:r>
-      <w:proofErr w:type="spellEnd"/>
-      <w:r>
-        <w:rPr>
-          <w:rFonts w:ascii="Arial" w:eastAsia="Times New Roman" w:hAnsi="Arial" w:cs="Arial"/>
-          <w:color w:val="212121"/>
-          <w:sz w:val="24"/>
-          <w:szCs w:val="24"/>
-        </w:rPr>
-        <w:t>',</w:t>
-      </w:r>
-    </w:p>
-    <w:p>
-      <w:pPr>
-        <w:shd w:val="clear" w:color="auto" w:fill="FFFFFF"/>
-        <w:spacing w:before="100" w:beforeAutospacing="1" w:after="100" w:afterAutospacing="1" w:line="240" w:lineRule="auto"/>
-        <w:rPr>
-          <w:rFonts w:ascii="Arial" w:eastAsia="Times New Roman" w:hAnsi="Arial" w:cs="Arial"/>
-          <w:color w:val="212121"/>
-          <w:sz w:val="24"/>
-          <w:szCs w:val="24"/>
-        </w:rPr>
-      </w:pPr>
-      <w:r>
-        <w:rPr>
-          <w:rFonts w:ascii="Arial" w:eastAsia="Times New Roman" w:hAnsi="Arial" w:cs="Arial"/>
-          <w:color w:val="212121"/>
-          <w:sz w:val="24"/>
-          <w:szCs w:val="24"/>
-        </w:rPr>
-        <w:t xml:space="preserve"> '</w:t>
-      </w:r>
-      <w:proofErr w:type="spellStart"/>
-      <w:r>
-        <w:rPr>
-          <w:rFonts w:ascii="Arial" w:eastAsia="Times New Roman" w:hAnsi="Arial" w:cs="Arial"/>
-          <w:color w:val="212121"/>
-          <w:sz w:val="24"/>
-          <w:szCs w:val="24"/>
-        </w:rPr>
-        <w:t>MyPath</w:t>
-      </w:r>
-      <w:proofErr w:type="spellEnd"/>
-      <w:r>
-        <w:rPr>
-          <w:rFonts w:ascii="Arial" w:eastAsia="Times New Roman" w:hAnsi="Arial" w:cs="Arial"/>
-          <w:color w:val="212121"/>
-          <w:sz w:val="24"/>
-          <w:szCs w:val="24"/>
-        </w:rPr>
-        <w:t xml:space="preserve"> Login Issue',</w:t>
-      </w:r>
-    </w:p>
-    <w:p>
-      <w:pPr>
-        <w:shd w:val="clear" w:color="auto" w:fill="FFFFFF"/>
-        <w:spacing w:before="100" w:beforeAutospacing="1" w:after="100" w:afterAutospacing="1" w:line="240" w:lineRule="auto"/>
-        <w:rPr>
-          <w:rFonts w:ascii="Arial" w:eastAsia="Times New Roman" w:hAnsi="Arial" w:cs="Arial"/>
-          <w:color w:val="212121"/>
-          <w:sz w:val="24"/>
-          <w:szCs w:val="24"/>
-        </w:rPr>
-      </w:pPr>
-      <w:r>
-        <w:rPr>
-          <w:rFonts w:ascii="Arial" w:eastAsia="Times New Roman" w:hAnsi="Arial" w:cs="Arial"/>
-          <w:color w:val="212121"/>
-          <w:sz w:val="24"/>
-          <w:szCs w:val="24"/>
-        </w:rPr>
-        <w:t xml:space="preserve"> 'Working as an international student',</w:t>
-      </w:r>
-    </w:p>
-    <w:p>
-      <w:pPr>
-        <w:shd w:val="clear" w:color="auto" w:fill="FFFFFF"/>
-        <w:spacing w:before="100" w:beforeAutospacing="1" w:after="100" w:afterAutospacing="1" w:line="240" w:lineRule="auto"/>
-        <w:rPr>
-          <w:rFonts w:ascii="Arial" w:eastAsia="Times New Roman" w:hAnsi="Arial" w:cs="Arial"/>
-          <w:color w:val="212121"/>
-          <w:sz w:val="24"/>
-          <w:szCs w:val="24"/>
-        </w:rPr>
-      </w:pPr>
-      <w:r>
-        <w:rPr>
-          <w:rFonts w:ascii="Arial" w:eastAsia="Times New Roman" w:hAnsi="Arial" w:cs="Arial"/>
-          <w:color w:val="212121"/>
-          <w:sz w:val="24"/>
-          <w:szCs w:val="24"/>
-        </w:rPr>
-        <w:t xml:space="preserve"> 'Website',</w:t>
-      </w:r>
-    </w:p>
-    <w:p>
-      <w:pPr>
-        <w:shd w:val="clear" w:color="auto" w:fill="FFFFFF"/>
-        <w:spacing w:before="100" w:beforeAutospacing="1" w:after="100" w:afterAutospacing="1" w:line="240" w:lineRule="auto"/>
-        <w:rPr>
-          <w:rFonts w:ascii="Arial" w:eastAsia="Times New Roman" w:hAnsi="Arial" w:cs="Arial"/>
-          <w:color w:val="212121"/>
-          <w:sz w:val="24"/>
-          <w:szCs w:val="24"/>
-        </w:rPr>
-      </w:pPr>
-      <w:r>
-        <w:rPr>
-          <w:rFonts w:ascii="Arial" w:eastAsia="Times New Roman" w:hAnsi="Arial" w:cs="Arial"/>
-          <w:color w:val="212121"/>
-          <w:sz w:val="24"/>
-          <w:szCs w:val="24"/>
-        </w:rPr>
-        <w:t xml:space="preserve"> 'Learn Blackboard',</w:t>
-      </w:r>
-    </w:p>
-    <w:p>
-      <w:pPr>
-        <w:shd w:val="clear" w:color="auto" w:fill="FFFFFF"/>
-        <w:spacing w:before="100" w:beforeAutospacing="1" w:after="100" w:afterAutospacing="1" w:line="240" w:lineRule="auto"/>
-        <w:rPr>
-          <w:rFonts w:ascii="Arial" w:eastAsia="Times New Roman" w:hAnsi="Arial" w:cs="Arial"/>
-          <w:color w:val="212121"/>
-          <w:sz w:val="24"/>
-          <w:szCs w:val="24"/>
-        </w:rPr>
-      </w:pPr>
-      <w:r>
-        <w:rPr>
-          <w:rFonts w:ascii="Arial" w:eastAsia="Times New Roman" w:hAnsi="Arial" w:cs="Arial"/>
-          <w:color w:val="212121"/>
-          <w:sz w:val="24"/>
-          <w:szCs w:val="24"/>
-        </w:rPr>
-        <w:t xml:space="preserve"> 'Graduation Application Issue',</w:t>
-      </w:r>
-    </w:p>
-    <w:p>
-      <w:pPr>
-        <w:shd w:val="clear" w:color="auto" w:fill="FFFFFF"/>
-        <w:spacing w:before="100" w:beforeAutospacing="1" w:after="100" w:afterAutospacing="1" w:line="240" w:lineRule="auto"/>
-        <w:rPr>
-          <w:rFonts w:ascii="Arial" w:eastAsia="Times New Roman" w:hAnsi="Arial" w:cs="Arial"/>
-          <w:color w:val="212121"/>
-          <w:sz w:val="24"/>
-          <w:szCs w:val="24"/>
-        </w:rPr>
-      </w:pPr>
-      <w:r>
-        <w:rPr>
-          <w:rFonts w:ascii="Arial" w:eastAsia="Times New Roman" w:hAnsi="Arial" w:cs="Arial"/>
-          <w:color w:val="212121"/>
-          <w:sz w:val="24"/>
-          <w:szCs w:val="24"/>
-        </w:rPr>
-        <w:t xml:space="preserve"> 'Orientation',</w:t>
-      </w:r>
-    </w:p>
-    <w:p>
-      <w:pPr>
-        <w:shd w:val="clear" w:color="auto" w:fill="FFFFFF"/>
-        <w:spacing w:before="100" w:beforeAutospacing="1" w:after="100" w:afterAutospacing="1" w:line="240" w:lineRule="auto"/>
-        <w:rPr>
-          <w:rFonts w:ascii="Arial" w:eastAsia="Times New Roman" w:hAnsi="Arial" w:cs="Arial"/>
-          <w:color w:val="212121"/>
-          <w:sz w:val="24"/>
-          <w:szCs w:val="24"/>
-        </w:rPr>
-      </w:pPr>
-      <w:r>
-        <w:rPr>
-          <w:rFonts w:ascii="Arial" w:eastAsia="Times New Roman" w:hAnsi="Arial" w:cs="Arial"/>
-          <w:color w:val="212121"/>
-          <w:sz w:val="24"/>
-          <w:szCs w:val="24"/>
-        </w:rPr>
-        <w:t xml:space="preserve"> 'student </w:t>
-      </w:r>
-      <w:proofErr w:type="spellStart"/>
-      <w:r>
-        <w:rPr>
-          <w:rFonts w:ascii="Arial" w:eastAsia="Times New Roman" w:hAnsi="Arial" w:cs="Arial"/>
-          <w:color w:val="212121"/>
-          <w:sz w:val="24"/>
-          <w:szCs w:val="24"/>
-        </w:rPr>
-        <w:t>whatsapp</w:t>
-      </w:r>
-      <w:proofErr w:type="spellEnd"/>
-      <w:r>
-        <w:rPr>
-          <w:rFonts w:ascii="Arial" w:eastAsia="Times New Roman" w:hAnsi="Arial" w:cs="Arial"/>
-          <w:color w:val="212121"/>
-          <w:sz w:val="24"/>
-          <w:szCs w:val="24"/>
-        </w:rPr>
-        <w:t xml:space="preserve"> group advise ',</w:t>
-      </w:r>
-    </w:p>
-    <w:p>
-      <w:pPr>
-        <w:shd w:val="clear" w:color="auto" w:fill="FFFFFF"/>
-        <w:spacing w:before="100" w:beforeAutospacing="1" w:after="100" w:afterAutospacing="1" w:line="240" w:lineRule="auto"/>
-        <w:rPr>
-          <w:rFonts w:ascii="Arial" w:eastAsia="Times New Roman" w:hAnsi="Arial" w:cs="Arial"/>
-          <w:color w:val="212121"/>
-          <w:sz w:val="24"/>
-          <w:szCs w:val="24"/>
-        </w:rPr>
-      </w:pPr>
-      <w:r>
-        <w:rPr>
-          <w:rFonts w:ascii="Arial" w:eastAsia="Times New Roman" w:hAnsi="Arial" w:cs="Arial"/>
-          <w:color w:val="212121"/>
-          <w:sz w:val="24"/>
-          <w:szCs w:val="24"/>
-        </w:rPr>
-        <w:t xml:space="preserve"> 'Basic Technical Assistance',</w:t>
-      </w:r>
-    </w:p>
-    <w:p>
-      <w:pPr>
-        <w:shd w:val="clear" w:color="auto" w:fill="FFFFFF"/>
-        <w:spacing w:before="100" w:beforeAutospacing="1" w:after="100" w:afterAutospacing="1" w:line="240" w:lineRule="auto"/>
-        <w:rPr>
-          <w:rFonts w:ascii="Arial" w:eastAsia="Times New Roman" w:hAnsi="Arial" w:cs="Arial"/>
-          <w:color w:val="212121"/>
-          <w:sz w:val="24"/>
-          <w:szCs w:val="24"/>
-        </w:rPr>
-      </w:pPr>
-      <w:r>
-        <w:rPr>
-          <w:rFonts w:ascii="Arial" w:eastAsia="Times New Roman" w:hAnsi="Arial" w:cs="Arial"/>
-          <w:color w:val="212121"/>
-          <w:sz w:val="24"/>
-          <w:szCs w:val="24"/>
-        </w:rPr>
-        <w:t xml:space="preserve"> 'basic technical assistance',</w:t>
-      </w:r>
-    </w:p>
-    <w:p>
-      <w:pPr>
-        <w:shd w:val="clear" w:color="auto" w:fill="FFFFFF"/>
-        <w:spacing w:before="100" w:beforeAutospacing="1" w:after="100" w:afterAutospacing="1" w:line="240" w:lineRule="auto"/>
-        <w:rPr>
-          <w:rFonts w:ascii="Arial" w:eastAsia="Times New Roman" w:hAnsi="Arial" w:cs="Arial"/>
-          <w:color w:val="212121"/>
-          <w:sz w:val="24"/>
-          <w:szCs w:val="24"/>
-        </w:rPr>
-      </w:pPr>
-      <w:r>
-        <w:rPr>
-          <w:rFonts w:ascii="Arial" w:eastAsia="Times New Roman" w:hAnsi="Arial" w:cs="Arial"/>
-          <w:color w:val="212121"/>
-          <w:sz w:val="24"/>
-          <w:szCs w:val="24"/>
-        </w:rPr>
-        <w:t xml:space="preserve"> 'Hardware recommendation for online classes',</w:t>
-      </w:r>
-    </w:p>
-    <w:p>
-      <w:pPr>
-        <w:shd w:val="clear" w:color="auto" w:fill="FFFFFF"/>
-        <w:spacing w:before="100" w:beforeAutospacing="1" w:after="100" w:afterAutospacing="1" w:line="240" w:lineRule="auto"/>
-        <w:rPr>
-          <w:rFonts w:ascii="Arial" w:eastAsia="Times New Roman" w:hAnsi="Arial" w:cs="Arial"/>
-          <w:color w:val="212121"/>
-          <w:sz w:val="24"/>
-          <w:szCs w:val="24"/>
-        </w:rPr>
-      </w:pPr>
-      <w:r>
-        <w:rPr>
-          <w:rFonts w:ascii="Arial" w:eastAsia="Times New Roman" w:hAnsi="Arial" w:cs="Arial"/>
-          <w:color w:val="212121"/>
-          <w:sz w:val="24"/>
-          <w:szCs w:val="24"/>
-        </w:rPr>
-        <w:t xml:space="preserve"> 'Blackboard - General (Course content </w:t>
-      </w:r>
-      <w:proofErr w:type="spellStart"/>
-      <w:r>
-        <w:rPr>
-          <w:rFonts w:ascii="Arial" w:eastAsia="Times New Roman" w:hAnsi="Arial" w:cs="Arial"/>
-          <w:color w:val="212121"/>
-          <w:sz w:val="24"/>
-          <w:szCs w:val="24"/>
-        </w:rPr>
-        <w:t>etc</w:t>
-      </w:r>
-      <w:proofErr w:type="spellEnd"/>
-      <w:r>
-        <w:rPr>
-          <w:rFonts w:ascii="Arial" w:eastAsia="Times New Roman" w:hAnsi="Arial" w:cs="Arial"/>
-          <w:color w:val="212121"/>
-          <w:sz w:val="24"/>
-          <w:szCs w:val="24"/>
-        </w:rPr>
-        <w:t>)',</w:t>
-      </w:r>
-    </w:p>
-    <w:p>
-      <w:pPr>
-        <w:shd w:val="clear" w:color="auto" w:fill="FFFFFF"/>
-        <w:spacing w:before="100" w:beforeAutospacing="1" w:after="100" w:afterAutospacing="1" w:line="240" w:lineRule="auto"/>
-        <w:rPr>
-          <w:rFonts w:ascii="Arial" w:eastAsia="Times New Roman" w:hAnsi="Arial" w:cs="Arial"/>
-          <w:color w:val="212121"/>
-          <w:sz w:val="24"/>
-          <w:szCs w:val="24"/>
-        </w:rPr>
-      </w:pPr>
-      <w:r>
-        <w:rPr>
-          <w:rFonts w:ascii="Arial" w:eastAsia="Times New Roman" w:hAnsi="Arial" w:cs="Arial"/>
-          <w:color w:val="212121"/>
-          <w:sz w:val="24"/>
-          <w:szCs w:val="24"/>
-        </w:rPr>
-        <w:t xml:space="preserve"> 'hardware/software advice seeking',</w:t>
-      </w:r>
-    </w:p>
-    <w:p>
-      <w:pPr>
-        <w:shd w:val="clear" w:color="auto" w:fill="FFFFFF"/>
-        <w:spacing w:before="100" w:beforeAutospacing="1" w:after="100" w:afterAutospacing="1" w:line="240" w:lineRule="auto"/>
-        <w:rPr>
-          <w:rFonts w:ascii="Arial" w:eastAsia="Times New Roman" w:hAnsi="Arial" w:cs="Arial"/>
-          <w:color w:val="212121"/>
-          <w:sz w:val="24"/>
-          <w:szCs w:val="24"/>
-        </w:rPr>
-      </w:pPr>
-      <w:r>
-        <w:rPr>
-          <w:rFonts w:ascii="Arial" w:eastAsia="Times New Roman" w:hAnsi="Arial" w:cs="Arial"/>
-          <w:color w:val="212121"/>
-          <w:sz w:val="24"/>
-          <w:szCs w:val="24"/>
-        </w:rPr>
-        <w:t xml:space="preserve"> 'Regarding Medical Insurance',</w:t>
-      </w:r>
-    </w:p>
-    <w:p>
-      <w:pPr>
-        <w:shd w:val="clear" w:color="auto" w:fill="FFFFFF"/>
-        <w:spacing w:before="100" w:beforeAutospacing="1" w:after="100" w:afterAutospacing="1" w:line="240" w:lineRule="auto"/>
-        <w:rPr>
-          <w:rFonts w:ascii="Arial" w:eastAsia="Times New Roman" w:hAnsi="Arial" w:cs="Arial"/>
-          <w:color w:val="212121"/>
-          <w:sz w:val="24"/>
-          <w:szCs w:val="24"/>
-        </w:rPr>
-      </w:pPr>
-      <w:r>
-        <w:rPr>
-          <w:rFonts w:ascii="Arial" w:eastAsia="Times New Roman" w:hAnsi="Arial" w:cs="Arial"/>
-          <w:color w:val="212121"/>
-          <w:sz w:val="24"/>
-          <w:szCs w:val="24"/>
-        </w:rPr>
-        <w:t xml:space="preserve"> 'Advising Services',</w:t>
-      </w:r>
-    </w:p>
-    <w:p>
-      <w:pPr>
-        <w:shd w:val="clear" w:color="auto" w:fill="FFFFFF"/>
-        <w:spacing w:before="100" w:beforeAutospacing="1" w:after="100" w:afterAutospacing="1" w:line="240" w:lineRule="auto"/>
-        <w:rPr>
-          <w:rFonts w:ascii="Arial" w:eastAsia="Times New Roman" w:hAnsi="Arial" w:cs="Arial"/>
-          <w:color w:val="212121"/>
-          <w:sz w:val="24"/>
-          <w:szCs w:val="24"/>
-        </w:rPr>
-      </w:pPr>
-      <w:r>
-        <w:rPr>
-          <w:rFonts w:ascii="Arial" w:eastAsia="Times New Roman" w:hAnsi="Arial" w:cs="Arial"/>
-          <w:color w:val="212121"/>
-          <w:sz w:val="24"/>
-          <w:szCs w:val="24"/>
-        </w:rPr>
-        <w:t xml:space="preserve"> 'First Class Instruction',</w:t>
-      </w:r>
-    </w:p>
-    <w:p>
-      <w:pPr>
-        <w:shd w:val="clear" w:color="auto" w:fill="FFFFFF"/>
-        <w:spacing w:before="100" w:beforeAutospacing="1" w:after="100" w:afterAutospacing="1" w:line="240" w:lineRule="auto"/>
-        <w:rPr>
-          <w:rFonts w:ascii="Arial" w:eastAsia="Times New Roman" w:hAnsi="Arial" w:cs="Arial"/>
-          <w:color w:val="212121"/>
-          <w:sz w:val="24"/>
-          <w:szCs w:val="24"/>
-        </w:rPr>
-      </w:pPr>
-      <w:r>
-        <w:rPr>
-          <w:rFonts w:ascii="Arial" w:eastAsia="Times New Roman" w:hAnsi="Arial" w:cs="Arial"/>
-          <w:color w:val="212121"/>
-          <w:sz w:val="24"/>
-          <w:szCs w:val="24"/>
-        </w:rPr>
-        <w:t xml:space="preserve"> 'First Class Instructions',</w:t>
-      </w:r>
-    </w:p>
-    <w:p>
-      <w:pPr>
-        <w:shd w:val="clear" w:color="auto" w:fill="FFFFFF"/>
-        <w:spacing w:before="100" w:beforeAutospacing="1" w:after="100" w:afterAutospacing="1" w:line="240" w:lineRule="auto"/>
-        <w:rPr>
-          <w:rFonts w:ascii="Arial" w:eastAsia="Times New Roman" w:hAnsi="Arial" w:cs="Arial"/>
-          <w:color w:val="212121"/>
-          <w:sz w:val="24"/>
-          <w:szCs w:val="24"/>
-        </w:rPr>
-      </w:pPr>
-      <w:r>
-        <w:rPr>
-          <w:rFonts w:ascii="Arial" w:eastAsia="Times New Roman" w:hAnsi="Arial" w:cs="Arial"/>
-          <w:color w:val="212121"/>
-          <w:sz w:val="24"/>
-          <w:szCs w:val="24"/>
-        </w:rPr>
-        <w:t xml:space="preserve"> 'First Class issue',</w:t>
-      </w:r>
-    </w:p>
-    <w:p>
-      <w:pPr>
-        <w:shd w:val="clear" w:color="auto" w:fill="FFFFFF"/>
-        <w:spacing w:before="100" w:beforeAutospacing="1" w:after="100" w:afterAutospacing="1" w:line="240" w:lineRule="auto"/>
-        <w:rPr>
-          <w:rFonts w:ascii="Arial" w:eastAsia="Times New Roman" w:hAnsi="Arial" w:cs="Arial"/>
-          <w:color w:val="212121"/>
-          <w:sz w:val="24"/>
-          <w:szCs w:val="24"/>
-        </w:rPr>
-      </w:pPr>
-      <w:r>
-        <w:rPr>
-          <w:rFonts w:ascii="Arial" w:eastAsia="Times New Roman" w:hAnsi="Arial" w:cs="Arial"/>
-          <w:color w:val="212121"/>
-          <w:sz w:val="24"/>
-          <w:szCs w:val="24"/>
-        </w:rPr>
-        <w:t xml:space="preserve"> '</w:t>
-      </w:r>
-      <w:proofErr w:type="spellStart"/>
-      <w:r>
-        <w:rPr>
-          <w:rFonts w:ascii="Arial" w:eastAsia="Times New Roman" w:hAnsi="Arial" w:cs="Arial"/>
-          <w:color w:val="212121"/>
-          <w:sz w:val="24"/>
-          <w:szCs w:val="24"/>
-        </w:rPr>
-        <w:t>mypath</w:t>
-      </w:r>
-      <w:proofErr w:type="spellEnd"/>
-      <w:r>
-        <w:rPr>
-          <w:rFonts w:ascii="Arial" w:eastAsia="Times New Roman" w:hAnsi="Arial" w:cs="Arial"/>
-          <w:color w:val="212121"/>
-          <w:sz w:val="24"/>
-          <w:szCs w:val="24"/>
-        </w:rPr>
-        <w:t xml:space="preserve"> issue',</w:t>
-      </w:r>
-    </w:p>
-    <w:p>
-      <w:pPr>
-        <w:shd w:val="clear" w:color="auto" w:fill="FFFFFF"/>
-        <w:spacing w:before="100" w:beforeAutospacing="1" w:after="100" w:afterAutospacing="1" w:line="240" w:lineRule="auto"/>
-        <w:rPr>
-          <w:rFonts w:ascii="Arial" w:eastAsia="Times New Roman" w:hAnsi="Arial" w:cs="Arial"/>
-          <w:color w:val="212121"/>
-          <w:sz w:val="24"/>
-          <w:szCs w:val="24"/>
-        </w:rPr>
-      </w:pPr>
-      <w:r>
-        <w:rPr>
-          <w:rFonts w:ascii="Arial" w:eastAsia="Times New Roman" w:hAnsi="Arial" w:cs="Arial"/>
-          <w:color w:val="212121"/>
-          <w:sz w:val="24"/>
-          <w:szCs w:val="24"/>
-        </w:rPr>
-        <w:t xml:space="preserve"> 'CNA Questions',</w:t>
-      </w:r>
-    </w:p>
-    <w:p>
-      <w:pPr>
-        <w:shd w:val="clear" w:color="auto" w:fill="FFFFFF"/>
-        <w:spacing w:before="100" w:beforeAutospacing="1" w:after="100" w:afterAutospacing="1" w:line="240" w:lineRule="auto"/>
-        <w:rPr>
-          <w:rFonts w:ascii="Arial" w:eastAsia="Times New Roman" w:hAnsi="Arial" w:cs="Arial"/>
-          <w:color w:val="212121"/>
-          <w:sz w:val="24"/>
-          <w:szCs w:val="24"/>
-        </w:rPr>
-      </w:pPr>
-      <w:r>
-        <w:rPr>
-          <w:rFonts w:ascii="Arial" w:eastAsia="Times New Roman" w:hAnsi="Arial" w:cs="Arial"/>
-          <w:color w:val="212121"/>
-          <w:sz w:val="24"/>
-          <w:szCs w:val="24"/>
-        </w:rPr>
-        <w:t xml:space="preserve"> 'Password Portal',</w:t>
-      </w:r>
-    </w:p>
-    <w:p>
-      <w:pPr>
-        <w:shd w:val="clear" w:color="auto" w:fill="FFFFFF"/>
-        <w:spacing w:before="100" w:beforeAutospacing="1" w:after="100" w:afterAutospacing="1" w:line="240" w:lineRule="auto"/>
-        <w:rPr>
-          <w:rFonts w:ascii="Arial" w:eastAsia="Times New Roman" w:hAnsi="Arial" w:cs="Arial"/>
-          <w:color w:val="212121"/>
-          <w:sz w:val="24"/>
-          <w:szCs w:val="24"/>
-        </w:rPr>
-      </w:pPr>
-      <w:r>
-        <w:rPr>
-          <w:rFonts w:ascii="Arial" w:eastAsia="Times New Roman" w:hAnsi="Arial" w:cs="Arial"/>
-          <w:color w:val="212121"/>
-          <w:sz w:val="24"/>
-          <w:szCs w:val="24"/>
-        </w:rPr>
-        <w:t xml:space="preserve"> 'carson.schumann8@gmail.com',</w:t>
-      </w:r>
-    </w:p>
-    <w:p>
-      <w:pPr>
-        <w:shd w:val="clear" w:color="auto" w:fill="FFFFFF"/>
-        <w:spacing w:before="100" w:beforeAutospacing="1" w:after="100" w:afterAutospacing="1" w:line="240" w:lineRule="auto"/>
-        <w:rPr>
-          <w:rFonts w:ascii="Arial" w:eastAsia="Times New Roman" w:hAnsi="Arial" w:cs="Arial"/>
-          <w:color w:val="212121"/>
-          <w:sz w:val="24"/>
-          <w:szCs w:val="24"/>
-        </w:rPr>
-      </w:pPr>
-      <w:r>
-        <w:rPr>
-          <w:rFonts w:ascii="Arial" w:eastAsia="Times New Roman" w:hAnsi="Arial" w:cs="Arial"/>
-          <w:color w:val="212121"/>
-          <w:sz w:val="24"/>
-          <w:szCs w:val="24"/>
-        </w:rPr>
         <w:t xml:space="preserve"> 'Issue with Adobe Acrobat Reader',</w:t>
       </w:r>
     </w:p>
@@ -3405,7 +3431,6 @@
           <w:sz w:val="24"/>
           <w:szCs w:val="24"/>
         </w:rPr>
-        <w:lastRenderedPageBreak/>
         <w:t xml:space="preserve"> 'First class issue',</w:t>
       </w:r>
     </w:p>
@@ -3970,6 +3995,7 @@
           <w:sz w:val="24"/>
           <w:szCs w:val="24"/>
         </w:rPr>
+        <w:lastRenderedPageBreak/>
         <w:t xml:space="preserve"> 'logs out instantly after login to MyAccount',</w:t>
       </w:r>
     </w:p>
@@ -3991,7 +4017,6 @@
           <w:sz w:val="24"/>
           <w:szCs w:val="24"/>
         </w:rPr>
-        <w:lastRenderedPageBreak/>
         <w:t xml:space="preserve"> 'MyAccount - Missing CNA Email',</w:t>
       </w:r>
     </w:p>
@@ -4485,6 +4510,7 @@
           <w:sz w:val="24"/>
           <w:szCs w:val="24"/>
         </w:rPr>
+        <w:lastRenderedPageBreak/>
         <w:t xml:space="preserve"> 'Douglas College International',</w:t>
       </w:r>
     </w:p>
@@ -4506,529 +4532,529 @@
           <w:sz w:val="24"/>
           <w:szCs w:val="24"/>
         </w:rPr>
+        <w:t xml:space="preserve"> 'Citrix',</w:t>
+      </w:r>
+    </w:p>
+    <w:p>
+      <w:pPr>
+        <w:shd w:val="clear" w:color="auto" w:fill="FFFFFF"/>
+        <w:spacing w:before="100" w:beforeAutospacing="1" w:after="100" w:afterAutospacing="1" w:line="240" w:lineRule="auto"/>
+        <w:rPr>
+          <w:rFonts w:ascii="Arial" w:eastAsia="Times New Roman" w:hAnsi="Arial" w:cs="Arial"/>
+          <w:color w:val="212121"/>
+          <w:sz w:val="24"/>
+          <w:szCs w:val="24"/>
+        </w:rPr>
+      </w:pPr>
+      <w:r>
+        <w:rPr>
+          <w:rFonts w:ascii="Arial" w:eastAsia="Times New Roman" w:hAnsi="Arial" w:cs="Arial"/>
+          <w:color w:val="212121"/>
+          <w:sz w:val="24"/>
+          <w:szCs w:val="24"/>
+        </w:rPr>
+        <w:t xml:space="preserve"> 'MyAccount Disabled',</w:t>
+      </w:r>
+    </w:p>
+    <w:p>
+      <w:pPr>
+        <w:shd w:val="clear" w:color="auto" w:fill="FFFFFF"/>
+        <w:spacing w:before="100" w:beforeAutospacing="1" w:after="100" w:afterAutospacing="1" w:line="240" w:lineRule="auto"/>
+        <w:rPr>
+          <w:rFonts w:ascii="Arial" w:eastAsia="Times New Roman" w:hAnsi="Arial" w:cs="Arial"/>
+          <w:color w:val="212121"/>
+          <w:sz w:val="24"/>
+          <w:szCs w:val="24"/>
+        </w:rPr>
+      </w:pPr>
+      <w:r>
+        <w:rPr>
+          <w:rFonts w:ascii="Arial" w:eastAsia="Times New Roman" w:hAnsi="Arial" w:cs="Arial"/>
+          <w:color w:val="212121"/>
+          <w:sz w:val="24"/>
+          <w:szCs w:val="24"/>
+        </w:rPr>
+        <w:t xml:space="preserve"> 'Student lost CNA Credentials',</w:t>
+      </w:r>
+    </w:p>
+    <w:p>
+      <w:pPr>
+        <w:shd w:val="clear" w:color="auto" w:fill="FFFFFF"/>
+        <w:spacing w:before="100" w:beforeAutospacing="1" w:after="100" w:afterAutospacing="1" w:line="240" w:lineRule="auto"/>
+        <w:rPr>
+          <w:rFonts w:ascii="Arial" w:eastAsia="Times New Roman" w:hAnsi="Arial" w:cs="Arial"/>
+          <w:color w:val="212121"/>
+          <w:sz w:val="24"/>
+          <w:szCs w:val="24"/>
+        </w:rPr>
+      </w:pPr>
+      <w:r>
+        <w:rPr>
+          <w:rFonts w:ascii="Arial" w:eastAsia="Times New Roman" w:hAnsi="Arial" w:cs="Arial"/>
+          <w:color w:val="212121"/>
+          <w:sz w:val="24"/>
+          <w:szCs w:val="24"/>
+        </w:rPr>
+        <w:t xml:space="preserve"> 'Blackboard - Technical Assistance (audio/video)',</w:t>
+      </w:r>
+    </w:p>
+    <w:p>
+      <w:pPr>
+        <w:shd w:val="clear" w:color="auto" w:fill="FFFFFF"/>
+        <w:spacing w:before="100" w:beforeAutospacing="1" w:after="100" w:afterAutospacing="1" w:line="240" w:lineRule="auto"/>
+        <w:rPr>
+          <w:rFonts w:ascii="Arial" w:eastAsia="Times New Roman" w:hAnsi="Arial" w:cs="Arial"/>
+          <w:color w:val="212121"/>
+          <w:sz w:val="24"/>
+          <w:szCs w:val="24"/>
+        </w:rPr>
+      </w:pPr>
+      <w:r>
+        <w:rPr>
+          <w:rFonts w:ascii="Arial" w:eastAsia="Times New Roman" w:hAnsi="Arial" w:cs="Arial"/>
+          <w:color w:val="212121"/>
+          <w:sz w:val="24"/>
+          <w:szCs w:val="24"/>
+        </w:rPr>
+        <w:t xml:space="preserve"> 'Hardware Issue',</w:t>
+      </w:r>
+    </w:p>
+    <w:p>
+      <w:pPr>
+        <w:shd w:val="clear" w:color="auto" w:fill="FFFFFF"/>
+        <w:spacing w:before="100" w:beforeAutospacing="1" w:after="100" w:afterAutospacing="1" w:line="240" w:lineRule="auto"/>
+        <w:rPr>
+          <w:rFonts w:ascii="Arial" w:eastAsia="Times New Roman" w:hAnsi="Arial" w:cs="Arial"/>
+          <w:color w:val="212121"/>
+          <w:sz w:val="24"/>
+          <w:szCs w:val="24"/>
+        </w:rPr>
+      </w:pPr>
+      <w:r>
+        <w:rPr>
+          <w:rFonts w:ascii="Arial" w:eastAsia="Times New Roman" w:hAnsi="Arial" w:cs="Arial"/>
+          <w:color w:val="212121"/>
+          <w:sz w:val="24"/>
+          <w:szCs w:val="24"/>
+        </w:rPr>
+        <w:t xml:space="preserve"> 'Academic Advising',</w:t>
+      </w:r>
+    </w:p>
+    <w:p>
+      <w:pPr>
+        <w:shd w:val="clear" w:color="auto" w:fill="FFFFFF"/>
+        <w:spacing w:before="100" w:beforeAutospacing="1" w:after="100" w:afterAutospacing="1" w:line="240" w:lineRule="auto"/>
+        <w:rPr>
+          <w:rFonts w:ascii="Arial" w:eastAsia="Times New Roman" w:hAnsi="Arial" w:cs="Arial"/>
+          <w:color w:val="212121"/>
+          <w:sz w:val="24"/>
+          <w:szCs w:val="24"/>
+        </w:rPr>
+      </w:pPr>
+      <w:r>
+        <w:rPr>
+          <w:rFonts w:ascii="Arial" w:eastAsia="Times New Roman" w:hAnsi="Arial" w:cs="Arial"/>
+          <w:color w:val="212121"/>
+          <w:sz w:val="24"/>
+          <w:szCs w:val="24"/>
+        </w:rPr>
+        <w:t xml:space="preserve"> 'No',</w:t>
+      </w:r>
+    </w:p>
+    <w:p>
+      <w:pPr>
+        <w:shd w:val="clear" w:color="auto" w:fill="FFFFFF"/>
+        <w:spacing w:before="100" w:beforeAutospacing="1" w:after="100" w:afterAutospacing="1" w:line="240" w:lineRule="auto"/>
+        <w:rPr>
+          <w:rFonts w:ascii="Arial" w:eastAsia="Times New Roman" w:hAnsi="Arial" w:cs="Arial"/>
+          <w:color w:val="212121"/>
+          <w:sz w:val="24"/>
+          <w:szCs w:val="24"/>
+        </w:rPr>
+      </w:pPr>
+      <w:r>
+        <w:rPr>
+          <w:rFonts w:ascii="Arial" w:eastAsia="Times New Roman" w:hAnsi="Arial" w:cs="Arial"/>
+          <w:color w:val="212121"/>
+          <w:sz w:val="24"/>
+          <w:szCs w:val="24"/>
+        </w:rPr>
+        <w:t xml:space="preserve"> 'Not Specified',</w:t>
+      </w:r>
+    </w:p>
+    <w:p>
+      <w:pPr>
+        <w:shd w:val="clear" w:color="auto" w:fill="FFFFFF"/>
+        <w:spacing w:before="100" w:beforeAutospacing="1" w:after="100" w:afterAutospacing="1" w:line="240" w:lineRule="auto"/>
+        <w:rPr>
+          <w:rFonts w:ascii="Arial" w:eastAsia="Times New Roman" w:hAnsi="Arial" w:cs="Arial"/>
+          <w:color w:val="212121"/>
+          <w:sz w:val="24"/>
+          <w:szCs w:val="24"/>
+        </w:rPr>
+      </w:pPr>
+      <w:r>
+        <w:rPr>
+          <w:rFonts w:ascii="Arial" w:eastAsia="Times New Roman" w:hAnsi="Arial" w:cs="Arial"/>
+          <w:color w:val="212121"/>
+          <w:sz w:val="24"/>
+          <w:szCs w:val="24"/>
+        </w:rPr>
+        <w:t xml:space="preserve"> 'Scanner Question',</w:t>
+      </w:r>
+    </w:p>
+    <w:p>
+      <w:pPr>
+        <w:shd w:val="clear" w:color="auto" w:fill="FFFFFF"/>
+        <w:spacing w:before="100" w:beforeAutospacing="1" w:after="100" w:afterAutospacing="1" w:line="240" w:lineRule="auto"/>
+        <w:rPr>
+          <w:rFonts w:ascii="Arial" w:eastAsia="Times New Roman" w:hAnsi="Arial" w:cs="Arial"/>
+          <w:color w:val="212121"/>
+          <w:sz w:val="24"/>
+          <w:szCs w:val="24"/>
+        </w:rPr>
+      </w:pPr>
+      <w:r>
+        <w:rPr>
+          <w:rFonts w:ascii="Arial" w:eastAsia="Times New Roman" w:hAnsi="Arial" w:cs="Arial"/>
+          <w:color w:val="212121"/>
+          <w:sz w:val="24"/>
+          <w:szCs w:val="24"/>
+        </w:rPr>
+        <w:t xml:space="preserve"> 'PC Recommendation',</w:t>
+      </w:r>
+    </w:p>
+    <w:p>
+      <w:pPr>
+        <w:shd w:val="clear" w:color="auto" w:fill="FFFFFF"/>
+        <w:spacing w:before="100" w:beforeAutospacing="1" w:after="100" w:afterAutospacing="1" w:line="240" w:lineRule="auto"/>
+        <w:rPr>
+          <w:rFonts w:ascii="Arial" w:eastAsia="Times New Roman" w:hAnsi="Arial" w:cs="Arial"/>
+          <w:color w:val="212121"/>
+          <w:sz w:val="24"/>
+          <w:szCs w:val="24"/>
+        </w:rPr>
+      </w:pPr>
+      <w:r>
+        <w:rPr>
+          <w:rFonts w:ascii="Arial" w:eastAsia="Times New Roman" w:hAnsi="Arial" w:cs="Arial"/>
+          <w:color w:val="212121"/>
+          <w:sz w:val="24"/>
+          <w:szCs w:val="24"/>
+        </w:rPr>
+        <w:t xml:space="preserve"> 'Enrollment',</w:t>
+      </w:r>
+    </w:p>
+    <w:p>
+      <w:pPr>
+        <w:shd w:val="clear" w:color="auto" w:fill="FFFFFF"/>
+        <w:spacing w:before="100" w:beforeAutospacing="1" w:after="100" w:afterAutospacing="1" w:line="240" w:lineRule="auto"/>
+        <w:rPr>
+          <w:rFonts w:ascii="Arial" w:eastAsia="Times New Roman" w:hAnsi="Arial" w:cs="Arial"/>
+          <w:color w:val="212121"/>
+          <w:sz w:val="24"/>
+          <w:szCs w:val="24"/>
+        </w:rPr>
+      </w:pPr>
+      <w:r>
+        <w:rPr>
+          <w:rFonts w:ascii="Arial" w:eastAsia="Times New Roman" w:hAnsi="Arial" w:cs="Arial"/>
+          <w:color w:val="212121"/>
+          <w:sz w:val="24"/>
+          <w:szCs w:val="24"/>
+        </w:rPr>
+        <w:t xml:space="preserve"> 'MyAccount Questions',</w:t>
+      </w:r>
+    </w:p>
+    <w:p>
+      <w:pPr>
+        <w:shd w:val="clear" w:color="auto" w:fill="FFFFFF"/>
+        <w:spacing w:before="100" w:beforeAutospacing="1" w:after="100" w:afterAutospacing="1" w:line="240" w:lineRule="auto"/>
+        <w:rPr>
+          <w:rFonts w:ascii="Arial" w:eastAsia="Times New Roman" w:hAnsi="Arial" w:cs="Arial"/>
+          <w:color w:val="212121"/>
+          <w:sz w:val="24"/>
+          <w:szCs w:val="24"/>
+        </w:rPr>
+      </w:pPr>
+      <w:r>
+        <w:rPr>
+          <w:rFonts w:ascii="Arial" w:eastAsia="Times New Roman" w:hAnsi="Arial" w:cs="Arial"/>
+          <w:color w:val="212121"/>
+          <w:sz w:val="24"/>
+          <w:szCs w:val="24"/>
+        </w:rPr>
+        <w:t xml:space="preserve"> 'College </w:t>
+      </w:r>
+      <w:proofErr w:type="spellStart"/>
+      <w:r>
+        <w:rPr>
+          <w:rFonts w:ascii="Arial" w:eastAsia="Times New Roman" w:hAnsi="Arial" w:cs="Arial"/>
+          <w:color w:val="212121"/>
+          <w:sz w:val="24"/>
+          <w:szCs w:val="24"/>
+        </w:rPr>
+        <w:t>Wifi</w:t>
+      </w:r>
+      <w:proofErr w:type="spellEnd"/>
+      <w:r>
+        <w:rPr>
+          <w:rFonts w:ascii="Arial" w:eastAsia="Times New Roman" w:hAnsi="Arial" w:cs="Arial"/>
+          <w:color w:val="212121"/>
+          <w:sz w:val="24"/>
+          <w:szCs w:val="24"/>
+        </w:rPr>
+        <w:t xml:space="preserve"> Issues',</w:t>
+      </w:r>
+    </w:p>
+    <w:p>
+      <w:pPr>
+        <w:shd w:val="clear" w:color="auto" w:fill="FFFFFF"/>
+        <w:spacing w:before="100" w:beforeAutospacing="1" w:after="100" w:afterAutospacing="1" w:line="240" w:lineRule="auto"/>
+        <w:rPr>
+          <w:rFonts w:ascii="Arial" w:eastAsia="Times New Roman" w:hAnsi="Arial" w:cs="Arial"/>
+          <w:color w:val="212121"/>
+          <w:sz w:val="24"/>
+          <w:szCs w:val="24"/>
+        </w:rPr>
+      </w:pPr>
+      <w:r>
+        <w:rPr>
+          <w:rFonts w:ascii="Arial" w:eastAsia="Times New Roman" w:hAnsi="Arial" w:cs="Arial"/>
+          <w:color w:val="212121"/>
+          <w:sz w:val="24"/>
+          <w:szCs w:val="24"/>
+        </w:rPr>
+        <w:t xml:space="preserve"> 'Blackboard - error',</w:t>
+      </w:r>
+    </w:p>
+    <w:p>
+      <w:pPr>
+        <w:shd w:val="clear" w:color="auto" w:fill="FFFFFF"/>
+        <w:spacing w:before="100" w:beforeAutospacing="1" w:after="100" w:afterAutospacing="1" w:line="240" w:lineRule="auto"/>
+        <w:rPr>
+          <w:rFonts w:ascii="Arial" w:eastAsia="Times New Roman" w:hAnsi="Arial" w:cs="Arial"/>
+          <w:color w:val="212121"/>
+          <w:sz w:val="24"/>
+          <w:szCs w:val="24"/>
+        </w:rPr>
+      </w:pPr>
+      <w:r>
+        <w:rPr>
+          <w:rFonts w:ascii="Arial" w:eastAsia="Times New Roman" w:hAnsi="Arial" w:cs="Arial"/>
+          <w:color w:val="212121"/>
+          <w:sz w:val="24"/>
+          <w:szCs w:val="24"/>
+        </w:rPr>
+        <w:t xml:space="preserve"> '</w:t>
+      </w:r>
+      <w:proofErr w:type="spellStart"/>
+      <w:r>
+        <w:rPr>
+          <w:rFonts w:ascii="Arial" w:eastAsia="Times New Roman" w:hAnsi="Arial" w:cs="Arial"/>
+          <w:color w:val="212121"/>
+          <w:sz w:val="24"/>
+          <w:szCs w:val="24"/>
+        </w:rPr>
+        <w:t>WiFi</w:t>
+      </w:r>
+      <w:proofErr w:type="spellEnd"/>
+      <w:r>
+        <w:rPr>
+          <w:rFonts w:ascii="Arial" w:eastAsia="Times New Roman" w:hAnsi="Arial" w:cs="Arial"/>
+          <w:color w:val="212121"/>
+          <w:sz w:val="24"/>
+          <w:szCs w:val="24"/>
+        </w:rPr>
+        <w:t xml:space="preserve"> Connectivity',</w:t>
+      </w:r>
+    </w:p>
+    <w:p>
+      <w:pPr>
+        <w:shd w:val="clear" w:color="auto" w:fill="FFFFFF"/>
+        <w:spacing w:before="100" w:beforeAutospacing="1" w:after="100" w:afterAutospacing="1" w:line="240" w:lineRule="auto"/>
+        <w:rPr>
+          <w:rFonts w:ascii="Arial" w:eastAsia="Times New Roman" w:hAnsi="Arial" w:cs="Arial"/>
+          <w:color w:val="212121"/>
+          <w:sz w:val="24"/>
+          <w:szCs w:val="24"/>
+        </w:rPr>
+      </w:pPr>
+      <w:r>
+        <w:rPr>
+          <w:rFonts w:ascii="Arial" w:eastAsia="Times New Roman" w:hAnsi="Arial" w:cs="Arial"/>
+          <w:color w:val="212121"/>
+          <w:sz w:val="24"/>
+          <w:szCs w:val="24"/>
+        </w:rPr>
+        <w:t xml:space="preserve"> 'MyAccount Issues',</w:t>
+      </w:r>
+    </w:p>
+    <w:p>
+      <w:pPr>
+        <w:shd w:val="clear" w:color="auto" w:fill="FFFFFF"/>
+        <w:spacing w:before="100" w:beforeAutospacing="1" w:after="100" w:afterAutospacing="1" w:line="240" w:lineRule="auto"/>
+        <w:rPr>
+          <w:rFonts w:ascii="Arial" w:eastAsia="Times New Roman" w:hAnsi="Arial" w:cs="Arial"/>
+          <w:color w:val="212121"/>
+          <w:sz w:val="24"/>
+          <w:szCs w:val="24"/>
+        </w:rPr>
+      </w:pPr>
+      <w:r>
+        <w:rPr>
+          <w:rFonts w:ascii="Arial" w:eastAsia="Times New Roman" w:hAnsi="Arial" w:cs="Arial"/>
+          <w:color w:val="212121"/>
+          <w:sz w:val="24"/>
+          <w:szCs w:val="24"/>
+        </w:rPr>
+        <w:t xml:space="preserve"> '</w:t>
+      </w:r>
+      <w:proofErr w:type="spellStart"/>
+      <w:r>
+        <w:rPr>
+          <w:rFonts w:ascii="Arial" w:eastAsia="Times New Roman" w:hAnsi="Arial" w:cs="Arial"/>
+          <w:color w:val="212121"/>
+          <w:sz w:val="24"/>
+          <w:szCs w:val="24"/>
+        </w:rPr>
+        <w:t>Upass</w:t>
+      </w:r>
+      <w:proofErr w:type="spellEnd"/>
+      <w:r>
+        <w:rPr>
+          <w:rFonts w:ascii="Arial" w:eastAsia="Times New Roman" w:hAnsi="Arial" w:cs="Arial"/>
+          <w:color w:val="212121"/>
+          <w:sz w:val="24"/>
+          <w:szCs w:val="24"/>
+        </w:rPr>
+        <w:t xml:space="preserve"> and change of course',</w:t>
+      </w:r>
+    </w:p>
+    <w:p>
+      <w:pPr>
+        <w:shd w:val="clear" w:color="auto" w:fill="FFFFFF"/>
+        <w:spacing w:before="100" w:beforeAutospacing="1" w:after="100" w:afterAutospacing="1" w:line="240" w:lineRule="auto"/>
+        <w:rPr>
+          <w:rFonts w:ascii="Arial" w:eastAsia="Times New Roman" w:hAnsi="Arial" w:cs="Arial"/>
+          <w:color w:val="212121"/>
+          <w:sz w:val="24"/>
+          <w:szCs w:val="24"/>
+        </w:rPr>
+      </w:pPr>
+      <w:r>
+        <w:rPr>
+          <w:rFonts w:ascii="Arial" w:eastAsia="Times New Roman" w:hAnsi="Arial" w:cs="Arial"/>
+          <w:color w:val="212121"/>
+          <w:sz w:val="24"/>
+          <w:szCs w:val="24"/>
+        </w:rPr>
+        <w:t xml:space="preserve"> 'Course Software Technical Assistance',</w:t>
+      </w:r>
+    </w:p>
+    <w:p>
+      <w:pPr>
+        <w:shd w:val="clear" w:color="auto" w:fill="FFFFFF"/>
+        <w:spacing w:before="100" w:beforeAutospacing="1" w:after="100" w:afterAutospacing="1" w:line="240" w:lineRule="auto"/>
+        <w:rPr>
+          <w:rFonts w:ascii="Arial" w:eastAsia="Times New Roman" w:hAnsi="Arial" w:cs="Arial"/>
+          <w:color w:val="212121"/>
+          <w:sz w:val="24"/>
+          <w:szCs w:val="24"/>
+        </w:rPr>
+      </w:pPr>
+      <w:r>
+        <w:rPr>
+          <w:rFonts w:ascii="Arial" w:eastAsia="Times New Roman" w:hAnsi="Arial" w:cs="Arial"/>
+          <w:color w:val="212121"/>
+          <w:sz w:val="24"/>
+          <w:szCs w:val="24"/>
+        </w:rPr>
+        <w:t xml:space="preserve"> 'Microsoft Windows Issues',</w:t>
+      </w:r>
+    </w:p>
+    <w:p>
+      <w:pPr>
+        <w:shd w:val="clear" w:color="auto" w:fill="FFFFFF"/>
+        <w:spacing w:before="100" w:beforeAutospacing="1" w:after="100" w:afterAutospacing="1" w:line="240" w:lineRule="auto"/>
+        <w:rPr>
+          <w:rFonts w:ascii="Arial" w:eastAsia="Times New Roman" w:hAnsi="Arial" w:cs="Arial"/>
+          <w:color w:val="212121"/>
+          <w:sz w:val="24"/>
+          <w:szCs w:val="24"/>
+        </w:rPr>
+      </w:pPr>
+      <w:r>
+        <w:rPr>
+          <w:rFonts w:ascii="Arial" w:eastAsia="Times New Roman" w:hAnsi="Arial" w:cs="Arial"/>
+          <w:color w:val="212121"/>
+          <w:sz w:val="24"/>
+          <w:szCs w:val="24"/>
+        </w:rPr>
+        <w:t xml:space="preserve"> 'Enrolment Service',</w:t>
+      </w:r>
+    </w:p>
+    <w:p>
+      <w:pPr>
+        <w:shd w:val="clear" w:color="auto" w:fill="FFFFFF"/>
+        <w:spacing w:before="100" w:beforeAutospacing="1" w:after="100" w:afterAutospacing="1" w:line="240" w:lineRule="auto"/>
+        <w:rPr>
+          <w:rFonts w:ascii="Arial" w:eastAsia="Times New Roman" w:hAnsi="Arial" w:cs="Arial"/>
+          <w:color w:val="212121"/>
+          <w:sz w:val="24"/>
+          <w:szCs w:val="24"/>
+        </w:rPr>
+      </w:pPr>
+      <w:r>
+        <w:rPr>
+          <w:rFonts w:ascii="Arial" w:eastAsia="Times New Roman" w:hAnsi="Arial" w:cs="Arial"/>
+          <w:color w:val="212121"/>
+          <w:sz w:val="24"/>
+          <w:szCs w:val="24"/>
+        </w:rPr>
+        <w:t xml:space="preserve"> 'Bookstore',</w:t>
+      </w:r>
+    </w:p>
+    <w:p>
+      <w:pPr>
+        <w:shd w:val="clear" w:color="auto" w:fill="FFFFFF"/>
+        <w:spacing w:before="100" w:beforeAutospacing="1" w:after="100" w:afterAutospacing="1" w:line="240" w:lineRule="auto"/>
+        <w:rPr>
+          <w:rFonts w:ascii="Arial" w:eastAsia="Times New Roman" w:hAnsi="Arial" w:cs="Arial"/>
+          <w:color w:val="212121"/>
+          <w:sz w:val="24"/>
+          <w:szCs w:val="24"/>
+        </w:rPr>
+      </w:pPr>
+      <w:r>
+        <w:rPr>
+          <w:rFonts w:ascii="Arial" w:eastAsia="Times New Roman" w:hAnsi="Arial" w:cs="Arial"/>
+          <w:color w:val="212121"/>
+          <w:sz w:val="24"/>
+          <w:szCs w:val="24"/>
+        </w:rPr>
+        <w:t xml:space="preserve"> 'MyAccount - Missing CNA Email',</w:t>
+      </w:r>
+    </w:p>
+    <w:p>
+      <w:pPr>
+        <w:shd w:val="clear" w:color="auto" w:fill="FFFFFF"/>
+        <w:spacing w:before="100" w:beforeAutospacing="1" w:after="100" w:afterAutospacing="1" w:line="240" w:lineRule="auto"/>
+        <w:rPr>
+          <w:rFonts w:ascii="Arial" w:eastAsia="Times New Roman" w:hAnsi="Arial" w:cs="Arial"/>
+          <w:color w:val="212121"/>
+          <w:sz w:val="24"/>
+          <w:szCs w:val="24"/>
+        </w:rPr>
+      </w:pPr>
+      <w:r>
+        <w:rPr>
+          <w:rFonts w:ascii="Arial" w:eastAsia="Times New Roman" w:hAnsi="Arial" w:cs="Arial"/>
+          <w:color w:val="212121"/>
+          <w:sz w:val="24"/>
+          <w:szCs w:val="24"/>
+        </w:rPr>
         <w:lastRenderedPageBreak/>
-        <w:t xml:space="preserve"> 'Citrix',</w:t>
-      </w:r>
-    </w:p>
-    <w:p>
-      <w:pPr>
-        <w:shd w:val="clear" w:color="auto" w:fill="FFFFFF"/>
-        <w:spacing w:before="100" w:beforeAutospacing="1" w:after="100" w:afterAutospacing="1" w:line="240" w:lineRule="auto"/>
-        <w:rPr>
-          <w:rFonts w:ascii="Arial" w:eastAsia="Times New Roman" w:hAnsi="Arial" w:cs="Arial"/>
-          <w:color w:val="212121"/>
-          <w:sz w:val="24"/>
-          <w:szCs w:val="24"/>
-        </w:rPr>
-      </w:pPr>
-      <w:r>
-        <w:rPr>
-          <w:rFonts w:ascii="Arial" w:eastAsia="Times New Roman" w:hAnsi="Arial" w:cs="Arial"/>
-          <w:color w:val="212121"/>
-          <w:sz w:val="24"/>
-          <w:szCs w:val="24"/>
-        </w:rPr>
-        <w:t xml:space="preserve"> 'MyAccount Disabled',</w:t>
-      </w:r>
-    </w:p>
-    <w:p>
-      <w:pPr>
-        <w:shd w:val="clear" w:color="auto" w:fill="FFFFFF"/>
-        <w:spacing w:before="100" w:beforeAutospacing="1" w:after="100" w:afterAutospacing="1" w:line="240" w:lineRule="auto"/>
-        <w:rPr>
-          <w:rFonts w:ascii="Arial" w:eastAsia="Times New Roman" w:hAnsi="Arial" w:cs="Arial"/>
-          <w:color w:val="212121"/>
-          <w:sz w:val="24"/>
-          <w:szCs w:val="24"/>
-        </w:rPr>
-      </w:pPr>
-      <w:r>
-        <w:rPr>
-          <w:rFonts w:ascii="Arial" w:eastAsia="Times New Roman" w:hAnsi="Arial" w:cs="Arial"/>
-          <w:color w:val="212121"/>
-          <w:sz w:val="24"/>
-          <w:szCs w:val="24"/>
-        </w:rPr>
-        <w:t xml:space="preserve"> 'Student lost CNA Credentials',</w:t>
-      </w:r>
-    </w:p>
-    <w:p>
-      <w:pPr>
-        <w:shd w:val="clear" w:color="auto" w:fill="FFFFFF"/>
-        <w:spacing w:before="100" w:beforeAutospacing="1" w:after="100" w:afterAutospacing="1" w:line="240" w:lineRule="auto"/>
-        <w:rPr>
-          <w:rFonts w:ascii="Arial" w:eastAsia="Times New Roman" w:hAnsi="Arial" w:cs="Arial"/>
-          <w:color w:val="212121"/>
-          <w:sz w:val="24"/>
-          <w:szCs w:val="24"/>
-        </w:rPr>
-      </w:pPr>
-      <w:r>
-        <w:rPr>
-          <w:rFonts w:ascii="Arial" w:eastAsia="Times New Roman" w:hAnsi="Arial" w:cs="Arial"/>
-          <w:color w:val="212121"/>
-          <w:sz w:val="24"/>
-          <w:szCs w:val="24"/>
-        </w:rPr>
-        <w:t xml:space="preserve"> 'Blackboard - Technical Assistance (audio/video)',</w:t>
-      </w:r>
-    </w:p>
-    <w:p>
-      <w:pPr>
-        <w:shd w:val="clear" w:color="auto" w:fill="FFFFFF"/>
-        <w:spacing w:before="100" w:beforeAutospacing="1" w:after="100" w:afterAutospacing="1" w:line="240" w:lineRule="auto"/>
-        <w:rPr>
-          <w:rFonts w:ascii="Arial" w:eastAsia="Times New Roman" w:hAnsi="Arial" w:cs="Arial"/>
-          <w:color w:val="212121"/>
-          <w:sz w:val="24"/>
-          <w:szCs w:val="24"/>
-        </w:rPr>
-      </w:pPr>
-      <w:r>
-        <w:rPr>
-          <w:rFonts w:ascii="Arial" w:eastAsia="Times New Roman" w:hAnsi="Arial" w:cs="Arial"/>
-          <w:color w:val="212121"/>
-          <w:sz w:val="24"/>
-          <w:szCs w:val="24"/>
-        </w:rPr>
-        <w:t xml:space="preserve"> 'Hardware Issue',</w:t>
-      </w:r>
-    </w:p>
-    <w:p>
-      <w:pPr>
-        <w:shd w:val="clear" w:color="auto" w:fill="FFFFFF"/>
-        <w:spacing w:before="100" w:beforeAutospacing="1" w:after="100" w:afterAutospacing="1" w:line="240" w:lineRule="auto"/>
-        <w:rPr>
-          <w:rFonts w:ascii="Arial" w:eastAsia="Times New Roman" w:hAnsi="Arial" w:cs="Arial"/>
-          <w:color w:val="212121"/>
-          <w:sz w:val="24"/>
-          <w:szCs w:val="24"/>
-        </w:rPr>
-      </w:pPr>
-      <w:r>
-        <w:rPr>
-          <w:rFonts w:ascii="Arial" w:eastAsia="Times New Roman" w:hAnsi="Arial" w:cs="Arial"/>
-          <w:color w:val="212121"/>
-          <w:sz w:val="24"/>
-          <w:szCs w:val="24"/>
-        </w:rPr>
-        <w:t xml:space="preserve"> 'Academic Advising',</w:t>
-      </w:r>
-    </w:p>
-    <w:p>
-      <w:pPr>
-        <w:shd w:val="clear" w:color="auto" w:fill="FFFFFF"/>
-        <w:spacing w:before="100" w:beforeAutospacing="1" w:after="100" w:afterAutospacing="1" w:line="240" w:lineRule="auto"/>
-        <w:rPr>
-          <w:rFonts w:ascii="Arial" w:eastAsia="Times New Roman" w:hAnsi="Arial" w:cs="Arial"/>
-          <w:color w:val="212121"/>
-          <w:sz w:val="24"/>
-          <w:szCs w:val="24"/>
-        </w:rPr>
-      </w:pPr>
-      <w:r>
-        <w:rPr>
-          <w:rFonts w:ascii="Arial" w:eastAsia="Times New Roman" w:hAnsi="Arial" w:cs="Arial"/>
-          <w:color w:val="212121"/>
-          <w:sz w:val="24"/>
-          <w:szCs w:val="24"/>
-        </w:rPr>
-        <w:t xml:space="preserve"> 'No',</w:t>
-      </w:r>
-    </w:p>
-    <w:p>
-      <w:pPr>
-        <w:shd w:val="clear" w:color="auto" w:fill="FFFFFF"/>
-        <w:spacing w:before="100" w:beforeAutospacing="1" w:after="100" w:afterAutospacing="1" w:line="240" w:lineRule="auto"/>
-        <w:rPr>
-          <w:rFonts w:ascii="Arial" w:eastAsia="Times New Roman" w:hAnsi="Arial" w:cs="Arial"/>
-          <w:color w:val="212121"/>
-          <w:sz w:val="24"/>
-          <w:szCs w:val="24"/>
-        </w:rPr>
-      </w:pPr>
-      <w:r>
-        <w:rPr>
-          <w:rFonts w:ascii="Arial" w:eastAsia="Times New Roman" w:hAnsi="Arial" w:cs="Arial"/>
-          <w:color w:val="212121"/>
-          <w:sz w:val="24"/>
-          <w:szCs w:val="24"/>
-        </w:rPr>
-        <w:t xml:space="preserve"> 'Not Specified',</w:t>
-      </w:r>
-    </w:p>
-    <w:p>
-      <w:pPr>
-        <w:shd w:val="clear" w:color="auto" w:fill="FFFFFF"/>
-        <w:spacing w:before="100" w:beforeAutospacing="1" w:after="100" w:afterAutospacing="1" w:line="240" w:lineRule="auto"/>
-        <w:rPr>
-          <w:rFonts w:ascii="Arial" w:eastAsia="Times New Roman" w:hAnsi="Arial" w:cs="Arial"/>
-          <w:color w:val="212121"/>
-          <w:sz w:val="24"/>
-          <w:szCs w:val="24"/>
-        </w:rPr>
-      </w:pPr>
-      <w:r>
-        <w:rPr>
-          <w:rFonts w:ascii="Arial" w:eastAsia="Times New Roman" w:hAnsi="Arial" w:cs="Arial"/>
-          <w:color w:val="212121"/>
-          <w:sz w:val="24"/>
-          <w:szCs w:val="24"/>
-        </w:rPr>
-        <w:t xml:space="preserve"> 'Scanner Question',</w:t>
-      </w:r>
-    </w:p>
-    <w:p>
-      <w:pPr>
-        <w:shd w:val="clear" w:color="auto" w:fill="FFFFFF"/>
-        <w:spacing w:before="100" w:beforeAutospacing="1" w:after="100" w:afterAutospacing="1" w:line="240" w:lineRule="auto"/>
-        <w:rPr>
-          <w:rFonts w:ascii="Arial" w:eastAsia="Times New Roman" w:hAnsi="Arial" w:cs="Arial"/>
-          <w:color w:val="212121"/>
-          <w:sz w:val="24"/>
-          <w:szCs w:val="24"/>
-        </w:rPr>
-      </w:pPr>
-      <w:r>
-        <w:rPr>
-          <w:rFonts w:ascii="Arial" w:eastAsia="Times New Roman" w:hAnsi="Arial" w:cs="Arial"/>
-          <w:color w:val="212121"/>
-          <w:sz w:val="24"/>
-          <w:szCs w:val="24"/>
-        </w:rPr>
-        <w:t xml:space="preserve"> 'PC Recommendation',</w:t>
-      </w:r>
-    </w:p>
-    <w:p>
-      <w:pPr>
-        <w:shd w:val="clear" w:color="auto" w:fill="FFFFFF"/>
-        <w:spacing w:before="100" w:beforeAutospacing="1" w:after="100" w:afterAutospacing="1" w:line="240" w:lineRule="auto"/>
-        <w:rPr>
-          <w:rFonts w:ascii="Arial" w:eastAsia="Times New Roman" w:hAnsi="Arial" w:cs="Arial"/>
-          <w:color w:val="212121"/>
-          <w:sz w:val="24"/>
-          <w:szCs w:val="24"/>
-        </w:rPr>
-      </w:pPr>
-      <w:r>
-        <w:rPr>
-          <w:rFonts w:ascii="Arial" w:eastAsia="Times New Roman" w:hAnsi="Arial" w:cs="Arial"/>
-          <w:color w:val="212121"/>
-          <w:sz w:val="24"/>
-          <w:szCs w:val="24"/>
-        </w:rPr>
-        <w:t xml:space="preserve"> 'Enrollment',</w:t>
-      </w:r>
-    </w:p>
-    <w:p>
-      <w:pPr>
-        <w:shd w:val="clear" w:color="auto" w:fill="FFFFFF"/>
-        <w:spacing w:before="100" w:beforeAutospacing="1" w:after="100" w:afterAutospacing="1" w:line="240" w:lineRule="auto"/>
-        <w:rPr>
-          <w:rFonts w:ascii="Arial" w:eastAsia="Times New Roman" w:hAnsi="Arial" w:cs="Arial"/>
-          <w:color w:val="212121"/>
-          <w:sz w:val="24"/>
-          <w:szCs w:val="24"/>
-        </w:rPr>
-      </w:pPr>
-      <w:r>
-        <w:rPr>
-          <w:rFonts w:ascii="Arial" w:eastAsia="Times New Roman" w:hAnsi="Arial" w:cs="Arial"/>
-          <w:color w:val="212121"/>
-          <w:sz w:val="24"/>
-          <w:szCs w:val="24"/>
-        </w:rPr>
-        <w:t xml:space="preserve"> 'MyAccount Questions',</w:t>
-      </w:r>
-    </w:p>
-    <w:p>
-      <w:pPr>
-        <w:shd w:val="clear" w:color="auto" w:fill="FFFFFF"/>
-        <w:spacing w:before="100" w:beforeAutospacing="1" w:after="100" w:afterAutospacing="1" w:line="240" w:lineRule="auto"/>
-        <w:rPr>
-          <w:rFonts w:ascii="Arial" w:eastAsia="Times New Roman" w:hAnsi="Arial" w:cs="Arial"/>
-          <w:color w:val="212121"/>
-          <w:sz w:val="24"/>
-          <w:szCs w:val="24"/>
-        </w:rPr>
-      </w:pPr>
-      <w:r>
-        <w:rPr>
-          <w:rFonts w:ascii="Arial" w:eastAsia="Times New Roman" w:hAnsi="Arial" w:cs="Arial"/>
-          <w:color w:val="212121"/>
-          <w:sz w:val="24"/>
-          <w:szCs w:val="24"/>
-        </w:rPr>
-        <w:t xml:space="preserve"> 'College </w:t>
-      </w:r>
-      <w:proofErr w:type="spellStart"/>
-      <w:r>
-        <w:rPr>
-          <w:rFonts w:ascii="Arial" w:eastAsia="Times New Roman" w:hAnsi="Arial" w:cs="Arial"/>
-          <w:color w:val="212121"/>
-          <w:sz w:val="24"/>
-          <w:szCs w:val="24"/>
-        </w:rPr>
-        <w:t>Wifi</w:t>
-      </w:r>
-      <w:proofErr w:type="spellEnd"/>
-      <w:r>
-        <w:rPr>
-          <w:rFonts w:ascii="Arial" w:eastAsia="Times New Roman" w:hAnsi="Arial" w:cs="Arial"/>
-          <w:color w:val="212121"/>
-          <w:sz w:val="24"/>
-          <w:szCs w:val="24"/>
-        </w:rPr>
-        <w:t xml:space="preserve"> Issues',</w:t>
-      </w:r>
-    </w:p>
-    <w:p>
-      <w:pPr>
-        <w:shd w:val="clear" w:color="auto" w:fill="FFFFFF"/>
-        <w:spacing w:before="100" w:beforeAutospacing="1" w:after="100" w:afterAutospacing="1" w:line="240" w:lineRule="auto"/>
-        <w:rPr>
-          <w:rFonts w:ascii="Arial" w:eastAsia="Times New Roman" w:hAnsi="Arial" w:cs="Arial"/>
-          <w:color w:val="212121"/>
-          <w:sz w:val="24"/>
-          <w:szCs w:val="24"/>
-        </w:rPr>
-      </w:pPr>
-      <w:r>
-        <w:rPr>
-          <w:rFonts w:ascii="Arial" w:eastAsia="Times New Roman" w:hAnsi="Arial" w:cs="Arial"/>
-          <w:color w:val="212121"/>
-          <w:sz w:val="24"/>
-          <w:szCs w:val="24"/>
-        </w:rPr>
-        <w:t xml:space="preserve"> 'Blackboard - error',</w:t>
-      </w:r>
-    </w:p>
-    <w:p>
-      <w:pPr>
-        <w:shd w:val="clear" w:color="auto" w:fill="FFFFFF"/>
-        <w:spacing w:before="100" w:beforeAutospacing="1" w:after="100" w:afterAutospacing="1" w:line="240" w:lineRule="auto"/>
-        <w:rPr>
-          <w:rFonts w:ascii="Arial" w:eastAsia="Times New Roman" w:hAnsi="Arial" w:cs="Arial"/>
-          <w:color w:val="212121"/>
-          <w:sz w:val="24"/>
-          <w:szCs w:val="24"/>
-        </w:rPr>
-      </w:pPr>
-      <w:r>
-        <w:rPr>
-          <w:rFonts w:ascii="Arial" w:eastAsia="Times New Roman" w:hAnsi="Arial" w:cs="Arial"/>
-          <w:color w:val="212121"/>
-          <w:sz w:val="24"/>
-          <w:szCs w:val="24"/>
-        </w:rPr>
-        <w:t xml:space="preserve"> '</w:t>
-      </w:r>
-      <w:proofErr w:type="spellStart"/>
-      <w:r>
-        <w:rPr>
-          <w:rFonts w:ascii="Arial" w:eastAsia="Times New Roman" w:hAnsi="Arial" w:cs="Arial"/>
-          <w:color w:val="212121"/>
-          <w:sz w:val="24"/>
-          <w:szCs w:val="24"/>
-        </w:rPr>
-        <w:t>WiFi</w:t>
-      </w:r>
-      <w:proofErr w:type="spellEnd"/>
-      <w:r>
-        <w:rPr>
-          <w:rFonts w:ascii="Arial" w:eastAsia="Times New Roman" w:hAnsi="Arial" w:cs="Arial"/>
-          <w:color w:val="212121"/>
-          <w:sz w:val="24"/>
-          <w:szCs w:val="24"/>
-        </w:rPr>
-        <w:t xml:space="preserve"> Connectivity',</w:t>
-      </w:r>
-    </w:p>
-    <w:p>
-      <w:pPr>
-        <w:shd w:val="clear" w:color="auto" w:fill="FFFFFF"/>
-        <w:spacing w:before="100" w:beforeAutospacing="1" w:after="100" w:afterAutospacing="1" w:line="240" w:lineRule="auto"/>
-        <w:rPr>
-          <w:rFonts w:ascii="Arial" w:eastAsia="Times New Roman" w:hAnsi="Arial" w:cs="Arial"/>
-          <w:color w:val="212121"/>
-          <w:sz w:val="24"/>
-          <w:szCs w:val="24"/>
-        </w:rPr>
-      </w:pPr>
-      <w:r>
-        <w:rPr>
-          <w:rFonts w:ascii="Arial" w:eastAsia="Times New Roman" w:hAnsi="Arial" w:cs="Arial"/>
-          <w:color w:val="212121"/>
-          <w:sz w:val="24"/>
-          <w:szCs w:val="24"/>
-        </w:rPr>
-        <w:t xml:space="preserve"> 'MyAccount Issues',</w:t>
-      </w:r>
-    </w:p>
-    <w:p>
-      <w:pPr>
-        <w:shd w:val="clear" w:color="auto" w:fill="FFFFFF"/>
-        <w:spacing w:before="100" w:beforeAutospacing="1" w:after="100" w:afterAutospacing="1" w:line="240" w:lineRule="auto"/>
-        <w:rPr>
-          <w:rFonts w:ascii="Arial" w:eastAsia="Times New Roman" w:hAnsi="Arial" w:cs="Arial"/>
-          <w:color w:val="212121"/>
-          <w:sz w:val="24"/>
-          <w:szCs w:val="24"/>
-        </w:rPr>
-      </w:pPr>
-      <w:r>
-        <w:rPr>
-          <w:rFonts w:ascii="Arial" w:eastAsia="Times New Roman" w:hAnsi="Arial" w:cs="Arial"/>
-          <w:color w:val="212121"/>
-          <w:sz w:val="24"/>
-          <w:szCs w:val="24"/>
-        </w:rPr>
-        <w:t xml:space="preserve"> '</w:t>
-      </w:r>
-      <w:proofErr w:type="spellStart"/>
-      <w:r>
-        <w:rPr>
-          <w:rFonts w:ascii="Arial" w:eastAsia="Times New Roman" w:hAnsi="Arial" w:cs="Arial"/>
-          <w:color w:val="212121"/>
-          <w:sz w:val="24"/>
-          <w:szCs w:val="24"/>
-        </w:rPr>
-        <w:t>Upass</w:t>
-      </w:r>
-      <w:proofErr w:type="spellEnd"/>
-      <w:r>
-        <w:rPr>
-          <w:rFonts w:ascii="Arial" w:eastAsia="Times New Roman" w:hAnsi="Arial" w:cs="Arial"/>
-          <w:color w:val="212121"/>
-          <w:sz w:val="24"/>
-          <w:szCs w:val="24"/>
-        </w:rPr>
-        <w:t xml:space="preserve"> and change of course',</w:t>
-      </w:r>
-    </w:p>
-    <w:p>
-      <w:pPr>
-        <w:shd w:val="clear" w:color="auto" w:fill="FFFFFF"/>
-        <w:spacing w:before="100" w:beforeAutospacing="1" w:after="100" w:afterAutospacing="1" w:line="240" w:lineRule="auto"/>
-        <w:rPr>
-          <w:rFonts w:ascii="Arial" w:eastAsia="Times New Roman" w:hAnsi="Arial" w:cs="Arial"/>
-          <w:color w:val="212121"/>
-          <w:sz w:val="24"/>
-          <w:szCs w:val="24"/>
-        </w:rPr>
-      </w:pPr>
-      <w:r>
-        <w:rPr>
-          <w:rFonts w:ascii="Arial" w:eastAsia="Times New Roman" w:hAnsi="Arial" w:cs="Arial"/>
-          <w:color w:val="212121"/>
-          <w:sz w:val="24"/>
-          <w:szCs w:val="24"/>
-        </w:rPr>
-        <w:t xml:space="preserve"> 'Course Software Technical Assistance',</w:t>
-      </w:r>
-    </w:p>
-    <w:p>
-      <w:pPr>
-        <w:shd w:val="clear" w:color="auto" w:fill="FFFFFF"/>
-        <w:spacing w:before="100" w:beforeAutospacing="1" w:after="100" w:afterAutospacing="1" w:line="240" w:lineRule="auto"/>
-        <w:rPr>
-          <w:rFonts w:ascii="Arial" w:eastAsia="Times New Roman" w:hAnsi="Arial" w:cs="Arial"/>
-          <w:color w:val="212121"/>
-          <w:sz w:val="24"/>
-          <w:szCs w:val="24"/>
-        </w:rPr>
-      </w:pPr>
-      <w:r>
-        <w:rPr>
-          <w:rFonts w:ascii="Arial" w:eastAsia="Times New Roman" w:hAnsi="Arial" w:cs="Arial"/>
-          <w:color w:val="212121"/>
-          <w:sz w:val="24"/>
-          <w:szCs w:val="24"/>
-        </w:rPr>
-        <w:t xml:space="preserve"> 'Microsoft Windows Issues',</w:t>
-      </w:r>
-    </w:p>
-    <w:p>
-      <w:pPr>
-        <w:shd w:val="clear" w:color="auto" w:fill="FFFFFF"/>
-        <w:spacing w:before="100" w:beforeAutospacing="1" w:after="100" w:afterAutospacing="1" w:line="240" w:lineRule="auto"/>
-        <w:rPr>
-          <w:rFonts w:ascii="Arial" w:eastAsia="Times New Roman" w:hAnsi="Arial" w:cs="Arial"/>
-          <w:color w:val="212121"/>
-          <w:sz w:val="24"/>
-          <w:szCs w:val="24"/>
-        </w:rPr>
-      </w:pPr>
-      <w:r>
-        <w:rPr>
-          <w:rFonts w:ascii="Arial" w:eastAsia="Times New Roman" w:hAnsi="Arial" w:cs="Arial"/>
-          <w:color w:val="212121"/>
-          <w:sz w:val="24"/>
-          <w:szCs w:val="24"/>
-        </w:rPr>
-        <w:t xml:space="preserve"> 'Enrolment Service',</w:t>
-      </w:r>
-    </w:p>
-    <w:p>
-      <w:pPr>
-        <w:shd w:val="clear" w:color="auto" w:fill="FFFFFF"/>
-        <w:spacing w:before="100" w:beforeAutospacing="1" w:after="100" w:afterAutospacing="1" w:line="240" w:lineRule="auto"/>
-        <w:rPr>
-          <w:rFonts w:ascii="Arial" w:eastAsia="Times New Roman" w:hAnsi="Arial" w:cs="Arial"/>
-          <w:color w:val="212121"/>
-          <w:sz w:val="24"/>
-          <w:szCs w:val="24"/>
-        </w:rPr>
-      </w:pPr>
-      <w:r>
-        <w:rPr>
-          <w:rFonts w:ascii="Arial" w:eastAsia="Times New Roman" w:hAnsi="Arial" w:cs="Arial"/>
-          <w:color w:val="212121"/>
-          <w:sz w:val="24"/>
-          <w:szCs w:val="24"/>
-        </w:rPr>
-        <w:t xml:space="preserve"> 'Bookstore',</w:t>
-      </w:r>
-    </w:p>
-    <w:p>
-      <w:pPr>
-        <w:shd w:val="clear" w:color="auto" w:fill="FFFFFF"/>
-        <w:spacing w:before="100" w:beforeAutospacing="1" w:after="100" w:afterAutospacing="1" w:line="240" w:lineRule="auto"/>
-        <w:rPr>
-          <w:rFonts w:ascii="Arial" w:eastAsia="Times New Roman" w:hAnsi="Arial" w:cs="Arial"/>
-          <w:color w:val="212121"/>
-          <w:sz w:val="24"/>
-          <w:szCs w:val="24"/>
-        </w:rPr>
-      </w:pPr>
-      <w:r>
-        <w:rPr>
-          <w:rFonts w:ascii="Arial" w:eastAsia="Times New Roman" w:hAnsi="Arial" w:cs="Arial"/>
-          <w:color w:val="212121"/>
-          <w:sz w:val="24"/>
-          <w:szCs w:val="24"/>
-        </w:rPr>
-        <w:t xml:space="preserve"> 'MyAccount - Missing CNA Email',</w:t>
-      </w:r>
-    </w:p>
-    <w:p>
-      <w:pPr>
-        <w:shd w:val="clear" w:color="auto" w:fill="FFFFFF"/>
-        <w:spacing w:before="100" w:beforeAutospacing="1" w:after="100" w:afterAutospacing="1" w:line="240" w:lineRule="auto"/>
-        <w:rPr>
-          <w:rFonts w:ascii="Arial" w:eastAsia="Times New Roman" w:hAnsi="Arial" w:cs="Arial"/>
-          <w:color w:val="212121"/>
-          <w:sz w:val="24"/>
-          <w:szCs w:val="24"/>
-        </w:rPr>
-      </w:pPr>
-      <w:r>
-        <w:rPr>
-          <w:rFonts w:ascii="Arial" w:eastAsia="Times New Roman" w:hAnsi="Arial" w:cs="Arial"/>
-          <w:color w:val="212121"/>
-          <w:sz w:val="24"/>
-          <w:szCs w:val="24"/>
-        </w:rPr>
         <w:t xml:space="preserve"> 'Computer Hardware Issues',</w:t>
       </w:r>
     </w:p>
@@ -5050,7 +5076,6 @@
           <w:sz w:val="24"/>
           <w:szCs w:val="24"/>
         </w:rPr>
-        <w:lastRenderedPageBreak/>
         <w:t xml:space="preserve"> 'Other',</w:t>
       </w:r>
     </w:p>

</xml_diff>